<commit_message>
Workbook Updated, Prototype 1 added
</commit_message>
<xml_diff>
--- a/Report/HOUSE.docx
+++ b/Report/HOUSE.docx
@@ -2403,14 +2403,145 @@
         <w:pStyle w:val="Heading4"/>
       </w:pPr>
       <w:r>
-        <w:t>Version 1</w:t>
+        <w:t>Shiftr.io</w:t>
+      </w:r>
+    </w:p>
+    <w:p>
+      <w:r>
+        <w:t>Fortunately, I already have a Shiftr.io account set up, with a namespace, from a previous project requiring MQTT and an MQTT broker, that can be used without changing much.</w:t>
+      </w:r>
+    </w:p>
+    <w:p>
+      <w:r>
+        <w:rPr>
+          <w:noProof/>
+        </w:rPr>
+        <w:lastRenderedPageBreak/>
+        <w:drawing>
+          <wp:inline distT="0" distB="0" distL="0" distR="0" wp14:anchorId="086D29E5" wp14:editId="1590878E">
+            <wp:extent cx="5731510" cy="3222625"/>
+            <wp:effectExtent l="0" t="0" r="2540" b="0"/>
+            <wp:docPr id="6" name="Picture 6"/>
+            <wp:cNvGraphicFramePr>
+              <a:graphicFrameLocks xmlns:a="http://schemas.openxmlformats.org/drawingml/2006/main" noChangeAspect="1"/>
+            </wp:cNvGraphicFramePr>
+            <a:graphic xmlns:a="http://schemas.openxmlformats.org/drawingml/2006/main">
+              <a:graphicData uri="http://schemas.openxmlformats.org/drawingml/2006/picture">
+                <pic:pic xmlns:pic="http://schemas.openxmlformats.org/drawingml/2006/picture">
+                  <pic:nvPicPr>
+                    <pic:cNvPr id="6" name="shiftr_io.JPG"/>
+                    <pic:cNvPicPr/>
+                  </pic:nvPicPr>
+                  <pic:blipFill>
+                    <a:blip r:embed="rId29">
+                      <a:extLst>
+                        <a:ext uri="{28A0092B-C50C-407E-A947-70E740481C1C}">
+                          <a14:useLocalDpi xmlns:a14="http://schemas.microsoft.com/office/drawing/2010/main" val="0"/>
+                        </a:ext>
+                      </a:extLst>
+                    </a:blip>
+                    <a:stretch>
+                      <a:fillRect/>
+                    </a:stretch>
+                  </pic:blipFill>
+                  <pic:spPr>
+                    <a:xfrm>
+                      <a:off x="0" y="0"/>
+                      <a:ext cx="5731510" cy="3222625"/>
+                    </a:xfrm>
+                    <a:prstGeom prst="rect">
+                      <a:avLst/>
+                    </a:prstGeom>
+                  </pic:spPr>
+                </pic:pic>
+              </a:graphicData>
+            </a:graphic>
+          </wp:inline>
+        </w:drawing>
+      </w:r>
+    </w:p>
+    <w:p>
+      <w:r>
+        <w:t>The shiftr.io dashboard can be seen in this image with the previous namespace visible with one branch currently able to be subscribed and published to.</w:t>
+      </w:r>
+    </w:p>
+    <w:p>
+      <w:pPr>
+        <w:pStyle w:val="Heading4"/>
+      </w:pPr>
+      <w:r>
+        <w:t>First Prototype: Temperature to Serial</w:t>
+      </w:r>
+    </w:p>
+    <w:p>
+      <w:r>
+        <w:t xml:space="preserve">For the first prototype, an edited version of the DHT sensor library &gt; </w:t>
+      </w:r>
+      <w:proofErr w:type="spellStart"/>
+      <w:r>
+        <w:t>DHTtester</w:t>
+      </w:r>
+      <w:proofErr w:type="spellEnd"/>
+      <w:r>
+        <w:t xml:space="preserve"> example sketch has been used.</w:t>
+      </w:r>
+      <w:r>
+        <w:t xml:space="preserve"> It displays only the temperature and the humidity and takes a measurement every </w:t>
+      </w:r>
+      <w:r>
+        <w:t xml:space="preserve">5 seconds. The output looks like this: </w:t>
+      </w:r>
+      <w:r>
+        <w:rPr>
+          <w:noProof/>
+        </w:rPr>
+        <w:drawing>
+          <wp:inline distT="0" distB="0" distL="0" distR="0" wp14:anchorId="79FFCD3B" wp14:editId="360EBB4A">
+            <wp:extent cx="3133725" cy="1323975"/>
+            <wp:effectExtent l="0" t="0" r="9525" b="9525"/>
+            <wp:docPr id="7" name="Picture 7"/>
+            <wp:cNvGraphicFramePr>
+              <a:graphicFrameLocks xmlns:a="http://schemas.openxmlformats.org/drawingml/2006/main" noChangeAspect="1"/>
+            </wp:cNvGraphicFramePr>
+            <a:graphic xmlns:a="http://schemas.openxmlformats.org/drawingml/2006/main">
+              <a:graphicData uri="http://schemas.openxmlformats.org/drawingml/2006/picture">
+                <pic:pic xmlns:pic="http://schemas.openxmlformats.org/drawingml/2006/picture">
+                  <pic:nvPicPr>
+                    <pic:cNvPr id="7" name="Prototype1_DHT.JPG"/>
+                    <pic:cNvPicPr/>
+                  </pic:nvPicPr>
+                  <pic:blipFill>
+                    <a:blip r:embed="rId30">
+                      <a:extLst>
+                        <a:ext uri="{28A0092B-C50C-407E-A947-70E740481C1C}">
+                          <a14:useLocalDpi xmlns:a14="http://schemas.microsoft.com/office/drawing/2010/main" val="0"/>
+                        </a:ext>
+                      </a:extLst>
+                    </a:blip>
+                    <a:stretch>
+                      <a:fillRect/>
+                    </a:stretch>
+                  </pic:blipFill>
+                  <pic:spPr>
+                    <a:xfrm>
+                      <a:off x="0" y="0"/>
+                      <a:ext cx="3133725" cy="1323975"/>
+                    </a:xfrm>
+                    <a:prstGeom prst="rect">
+                      <a:avLst/>
+                    </a:prstGeom>
+                  </pic:spPr>
+                </pic:pic>
+              </a:graphicData>
+            </a:graphic>
+          </wp:inline>
+        </w:drawing>
       </w:r>
     </w:p>
     <w:p>
       <w:bookmarkStart w:id="0" w:name="_GoBack"/>
       <w:bookmarkEnd w:id="0"/>
     </w:p>
-    <w:p/>
     <w:p>
       <w:pPr>
         <w:pStyle w:val="Heading4"/>
@@ -2426,10 +2557,9 @@
     </w:p>
     <w:p>
       <w:r>
-        <w:lastRenderedPageBreak/>
         <w:t xml:space="preserve">Code Repository: </w:t>
       </w:r>
-      <w:hyperlink r:id="rId29" w:history="1">
+      <w:hyperlink r:id="rId31" w:history="1">
         <w:r>
           <w:rPr>
             <w:rStyle w:val="Hyperlink"/>
@@ -2440,138 +2570,138 @@
     </w:p>
     <w:p/>
     <w:p/>
+    <w:p/>
+    <w:p>
+      <w:pPr>
+        <w:pStyle w:val="Heading2"/>
+      </w:pPr>
+      <w:r>
+        <w:t>Part 6: Testing</w:t>
+      </w:r>
+    </w:p>
+    <w:p>
+      <w:pPr>
+        <w:pStyle w:val="Heading3"/>
+      </w:pPr>
+      <w:r>
+        <w:t>Test plan</w:t>
+      </w:r>
+    </w:p>
     <w:p>
       <w:pPr>
         <w:pStyle w:val="Heading4"/>
       </w:pPr>
       <w:r>
+        <w:t>Test</w:t>
+      </w:r>
+    </w:p>
+    <w:p>
+      <w:r>
+        <w:t>(What tests does this element need to pass?)</w:t>
+      </w:r>
+    </w:p>
+    <w:p>
+      <w:pPr>
+        <w:ind w:left="0"/>
+      </w:pPr>
+    </w:p>
+    <w:p>
+      <w:pPr>
+        <w:pStyle w:val="Heading4"/>
+      </w:pPr>
+      <w:r>
+        <w:t>Test results</w:t>
+      </w:r>
+    </w:p>
+    <w:p/>
+    <w:p>
+      <w:pPr>
+        <w:pStyle w:val="Heading2"/>
+      </w:pPr>
+      <w:r>
+        <w:t xml:space="preserve">Part </w:t>
+      </w:r>
+      <w:r>
+        <w:t>7</w:t>
+      </w:r>
+      <w:r>
+        <w:t xml:space="preserve">: </w:t>
+      </w:r>
+      <w:r>
+        <w:t>Problems Encountered</w:t>
+      </w:r>
+    </w:p>
+    <w:p>
+      <w:pPr>
+        <w:pStyle w:val="Heading3"/>
+      </w:pPr>
+      <w:r>
+        <w:rPr>
+          <w:color w:val="FF0000"/>
+        </w:rPr>
+        <w:tab/>
+      </w:r>
+      <w:r>
+        <w:t>LED Strip not working as expected</w:t>
+      </w:r>
+    </w:p>
+    <w:p>
+      <w:pPr>
+        <w:pStyle w:val="Heading4"/>
+      </w:pPr>
+      <w:r>
+        <w:t>Problem</w:t>
+      </w:r>
+    </w:p>
+    <w:p>
+      <w:r>
+        <w:t>Using an example script provided by the study material</w:t>
+      </w:r>
+    </w:p>
+    <w:p>
+      <w:pPr>
+        <w:pStyle w:val="Heading3"/>
+      </w:pPr>
+      <w:r>
+        <w:t>Compiling using newest version of ESP8266 board driver</w:t>
+      </w:r>
+    </w:p>
+    <w:p>
+      <w:pPr>
+        <w:pStyle w:val="Heading4"/>
+      </w:pPr>
+      <w:r>
+        <w:t>Problem</w:t>
+      </w:r>
+    </w:p>
+    <w:p>
+      <w:r>
+        <w:t>There were many unsolvable issues when compiling code for the ESP8266 using a newer version of the library for another project. This issue was solved by backdating the library version to 2.4.2 wherein it compiled without issues.</w:t>
+      </w:r>
+    </w:p>
+    <w:p>
+      <w:pPr>
+        <w:pStyle w:val="Heading2"/>
+      </w:pPr>
+      <w:r>
+        <w:t xml:space="preserve">Part </w:t>
+      </w:r>
+      <w:r>
+        <w:t>8</w:t>
+      </w:r>
+      <w:r>
+        <w:t xml:space="preserve">: </w:t>
+      </w:r>
+      <w:r>
+        <w:t>Evaluation / Conclusion</w:t>
+      </w:r>
+    </w:p>
+    <w:p>
+      <w:pPr>
+        <w:pStyle w:val="Heading4"/>
+      </w:pPr>
+      <w:r>
         <w:t>Limitations of final version</w:t>
-      </w:r>
-    </w:p>
-    <w:p/>
-    <w:p>
-      <w:pPr>
-        <w:pStyle w:val="Heading2"/>
-      </w:pPr>
-      <w:r>
-        <w:t>Part 6: Testing</w:t>
-      </w:r>
-    </w:p>
-    <w:p>
-      <w:pPr>
-        <w:pStyle w:val="Heading3"/>
-      </w:pPr>
-      <w:r>
-        <w:t>Test plan</w:t>
-      </w:r>
-    </w:p>
-    <w:p>
-      <w:pPr>
-        <w:pStyle w:val="Heading4"/>
-      </w:pPr>
-      <w:r>
-        <w:t>Test</w:t>
-      </w:r>
-    </w:p>
-    <w:p>
-      <w:r>
-        <w:t>(What tests does this element need to pass?)</w:t>
-      </w:r>
-    </w:p>
-    <w:p>
-      <w:pPr>
-        <w:ind w:left="0"/>
-      </w:pPr>
-    </w:p>
-    <w:p>
-      <w:pPr>
-        <w:pStyle w:val="Heading4"/>
-      </w:pPr>
-      <w:r>
-        <w:t>Test results</w:t>
-      </w:r>
-    </w:p>
-    <w:p/>
-    <w:p>
-      <w:pPr>
-        <w:pStyle w:val="Heading2"/>
-      </w:pPr>
-      <w:r>
-        <w:t xml:space="preserve">Part </w:t>
-      </w:r>
-      <w:r>
-        <w:t>7</w:t>
-      </w:r>
-      <w:r>
-        <w:t xml:space="preserve">: </w:t>
-      </w:r>
-      <w:r>
-        <w:t>Problems Encountered</w:t>
-      </w:r>
-    </w:p>
-    <w:p>
-      <w:pPr>
-        <w:pStyle w:val="Heading3"/>
-      </w:pPr>
-      <w:r>
-        <w:rPr>
-          <w:color w:val="FF0000"/>
-        </w:rPr>
-        <w:tab/>
-      </w:r>
-      <w:r>
-        <w:t>LED Strip not working as expected</w:t>
-      </w:r>
-    </w:p>
-    <w:p>
-      <w:pPr>
-        <w:pStyle w:val="Heading4"/>
-      </w:pPr>
-      <w:r>
-        <w:t>Problem</w:t>
-      </w:r>
-    </w:p>
-    <w:p>
-      <w:r>
-        <w:t>Using an example script provided by the study material</w:t>
-      </w:r>
-    </w:p>
-    <w:p>
-      <w:pPr>
-        <w:pStyle w:val="Heading3"/>
-      </w:pPr>
-      <w:r>
-        <w:t>Compiling using newest version of ESP8266 board driver</w:t>
-      </w:r>
-    </w:p>
-    <w:p>
-      <w:pPr>
-        <w:pStyle w:val="Heading4"/>
-      </w:pPr>
-      <w:r>
-        <w:t>Problem</w:t>
-      </w:r>
-    </w:p>
-    <w:p>
-      <w:r>
-        <w:t>There were many unsolvable issues when compiling code for the ESP8266 using a newer version of the library for another project. This issue was solved by backdating the library version to 2.4.2 wherein it compiled without issues.</w:t>
-      </w:r>
-    </w:p>
-    <w:p>
-      <w:pPr>
-        <w:pStyle w:val="Heading2"/>
-      </w:pPr>
-      <w:r>
-        <w:t xml:space="preserve">Part </w:t>
-      </w:r>
-      <w:r>
-        <w:t>8</w:t>
-      </w:r>
-      <w:r>
-        <w:t xml:space="preserve">: </w:t>
-      </w:r>
-      <w:r>
-        <w:t>Evaluation / Conclusion</w:t>
       </w:r>
     </w:p>
     <w:p/>
@@ -2591,7 +2721,7 @@
         </w:rPr>
         <w:tab/>
       </w:r>
-      <w:hyperlink r:id="rId30" w:history="1">
+      <w:hyperlink r:id="rId32" w:history="1">
         <w:r>
           <w:rPr>
             <w:rStyle w:val="Hyperlink"/>
@@ -2607,7 +2737,7 @@
       <w:r>
         <w:tab/>
       </w:r>
-      <w:hyperlink r:id="rId31" w:history="1">
+      <w:hyperlink r:id="rId33" w:history="1">
         <w:r>
           <w:rPr>
             <w:rStyle w:val="Hyperlink"/>
@@ -2644,7 +2774,7 @@
       </w:pPr>
     </w:p>
     <w:sectPr>
-      <w:headerReference w:type="default" r:id="rId32"/>
+      <w:headerReference w:type="default" r:id="rId34"/>
       <w:pgSz w:w="11906" w:h="16838"/>
       <w:pgMar w:top="1440" w:right="1440" w:bottom="1440" w:left="1440" w:header="708" w:footer="708" w:gutter="0"/>
       <w:cols w:space="708"/>

</xml_diff>

<commit_message>
Hardware Prototype 3 added DHT JSON SERIALIZATION
</commit_message>
<xml_diff>
--- a/Report/HOUSE.docx
+++ b/Report/HOUSE.docx
@@ -1959,10 +1959,7 @@
         </w:numPr>
       </w:pPr>
       <w:r>
-        <w:t xml:space="preserve">Add </w:t>
-      </w:r>
-      <w:r>
-        <w:t>LED strip to the circuit</w:t>
+        <w:t>Develop a prototype app that can send and receive via the MQTT Broker</w:t>
       </w:r>
     </w:p>
     <w:p>
@@ -1974,7 +1971,7 @@
         </w:numPr>
       </w:pPr>
       <w:r>
-        <w:t>Add WeMos D1 mini to the circuit programming it to send temperature data via the MQTT broker.</w:t>
+        <w:t>Develop code for the ESP8266 to receive messages from the MQTT Broker</w:t>
       </w:r>
     </w:p>
     <w:p>
@@ -1986,7 +1983,10 @@
         </w:numPr>
       </w:pPr>
       <w:r>
-        <w:t>Make basic app to test the MQTT broker and show the temperature and humidity data</w:t>
+        <w:t xml:space="preserve">Add </w:t>
+      </w:r>
+      <w:r>
+        <w:t>LED strip to the circuit</w:t>
       </w:r>
     </w:p>
     <w:p>
@@ -1998,7 +1998,7 @@
         </w:numPr>
       </w:pPr>
       <w:r>
-        <w:t>Add method to send a message via MQTT to the circuit</w:t>
+        <w:t>Add WeMos D1 mini to the circuit programming it to send temperature data via the MQTT broker.</w:t>
       </w:r>
     </w:p>
     <w:p>
@@ -2010,7 +2010,7 @@
         </w:numPr>
       </w:pPr>
       <w:r>
-        <w:t>Use this message to turn on the LED Strip</w:t>
+        <w:t>Add temperature and Humidity to the Mobile APP</w:t>
       </w:r>
     </w:p>
     <w:p>
@@ -2022,7 +2022,7 @@
         </w:numPr>
       </w:pPr>
       <w:r>
-        <w:t>Add way to transmit RGB value via JSON to the circuit for the LED Strip</w:t>
+        <w:t>Use this message to turn on the LED Strip</w:t>
       </w:r>
     </w:p>
     <w:p>
@@ -2118,10 +2118,7 @@
         </w:numPr>
       </w:pPr>
       <w:r>
-        <w:t xml:space="preserve">ArduinoJSON </w:t>
-      </w:r>
-      <w:r>
-        <w:t>(</w:t>
+        <w:t>ArduinoJSON (</w:t>
       </w:r>
       <w:hyperlink r:id="rId21" w:history="1">
         <w:r>
@@ -2132,10 +2129,7 @@
         </w:r>
       </w:hyperlink>
       <w:r>
-        <w:t>)</w:t>
-      </w:r>
-      <w:r>
-        <w:t>;</w:t>
+        <w:t>);</w:t>
       </w:r>
     </w:p>
     <w:p>
@@ -2222,10 +2216,7 @@
         </w:numPr>
       </w:pPr>
       <w:r>
-        <w:t>ArduinoIDE’s in-built SoftwareSerial Library and the ESP8266 SoftwareSerial Library addition</w:t>
-      </w:r>
-      <w:r>
-        <w:t>(</w:t>
+        <w:t>ArduinoIDE’s in-built SoftwareSerial Library and the ESP8266 SoftwareSerial Library addition(</w:t>
       </w:r>
       <w:hyperlink r:id="rId25" w:history="1">
         <w:r>
@@ -2236,10 +2227,7 @@
         </w:r>
       </w:hyperlink>
       <w:r>
-        <w:t>)</w:t>
-      </w:r>
-      <w:r>
-        <w:t>;</w:t>
+        <w:t>);</w:t>
       </w:r>
     </w:p>
     <w:p>
@@ -2251,10 +2239,7 @@
         </w:numPr>
       </w:pPr>
       <w:r>
-        <w:t xml:space="preserve">MQTT </w:t>
-      </w:r>
-      <w:r>
-        <w:t>(</w:t>
+        <w:t>MQTT (</w:t>
       </w:r>
       <w:hyperlink r:id="rId26" w:history="1">
         <w:r>
@@ -2265,10 +2250,7 @@
         </w:r>
       </w:hyperlink>
       <w:r>
-        <w:t>)</w:t>
-      </w:r>
-      <w:r>
-        <w:t>;</w:t>
+        <w:t>);</w:t>
       </w:r>
     </w:p>
     <w:p>
@@ -2299,10 +2281,7 @@
     </w:p>
     <w:p>
       <w:r>
-        <w:t xml:space="preserve">The ESP8266/WeMos D1 Mini board needs installed onto the ArduinoIDE by adding the URL to the ArduinoIDE’s preferences </w:t>
-      </w:r>
-      <w:r>
-        <w:t xml:space="preserve">(URL: </w:t>
+        <w:t xml:space="preserve">The ESP8266/WeMos D1 Mini board needs installed onto the ArduinoIDE by adding the URL to the ArduinoIDE’s preferences (URL: </w:t>
       </w:r>
       <w:hyperlink r:id="rId27" w:history="1">
         <w:r>
@@ -2313,10 +2292,7 @@
         </w:r>
       </w:hyperlink>
       <w:r>
-        <w:t>).</w:t>
-      </w:r>
-      <w:r>
-        <w:t xml:space="preserve"> Version </w:t>
+        <w:t xml:space="preserve">). Version </w:t>
       </w:r>
       <w:r>
         <w:rPr>
@@ -2539,6 +2515,529 @@
       </w:r>
     </w:p>
     <w:p>
+      <w:r>
+        <w:rPr>
+          <w:noProof/>
+        </w:rPr>
+        <w:drawing>
+          <wp:inline distT="0" distB="0" distL="0" distR="0" wp14:anchorId="429A159C" wp14:editId="031D2587">
+            <wp:extent cx="2873104" cy="2406455"/>
+            <wp:effectExtent l="0" t="0" r="3810" b="0"/>
+            <wp:docPr id="10" name="Picture 10"/>
+            <wp:cNvGraphicFramePr>
+              <a:graphicFrameLocks xmlns:a="http://schemas.openxmlformats.org/drawingml/2006/main" noChangeAspect="1"/>
+            </wp:cNvGraphicFramePr>
+            <a:graphic xmlns:a="http://schemas.openxmlformats.org/drawingml/2006/main">
+              <a:graphicData uri="http://schemas.openxmlformats.org/drawingml/2006/picture">
+                <pic:pic xmlns:pic="http://schemas.openxmlformats.org/drawingml/2006/picture">
+                  <pic:nvPicPr>
+                    <pic:cNvPr id="10" name="DHTsetup.jpg"/>
+                    <pic:cNvPicPr/>
+                  </pic:nvPicPr>
+                  <pic:blipFill rotWithShape="1">
+                    <a:blip r:embed="rId31" cstate="print">
+                      <a:extLst>
+                        <a:ext uri="{28A0092B-C50C-407E-A947-70E740481C1C}">
+                          <a14:useLocalDpi xmlns:a14="http://schemas.microsoft.com/office/drawing/2010/main" val="0"/>
+                        </a:ext>
+                      </a:extLst>
+                    </a:blip>
+                    <a:srcRect b="37183"/>
+                    <a:stretch/>
+                  </pic:blipFill>
+                  <pic:spPr bwMode="auto">
+                    <a:xfrm>
+                      <a:off x="0" y="0"/>
+                      <a:ext cx="2876672" cy="2409444"/>
+                    </a:xfrm>
+                    <a:prstGeom prst="rect">
+                      <a:avLst/>
+                    </a:prstGeom>
+                    <a:ln>
+                      <a:noFill/>
+                    </a:ln>
+                    <a:extLst>
+                      <a:ext uri="{53640926-AAD7-44D8-BBD7-CCE9431645EC}">
+                        <a14:shadowObscured xmlns:a14="http://schemas.microsoft.com/office/drawing/2010/main"/>
+                      </a:ext>
+                    </a:extLst>
+                  </pic:spPr>
+                </pic:pic>
+              </a:graphicData>
+            </a:graphic>
+          </wp:inline>
+        </w:drawing>
+      </w:r>
+      <w:r>
+        <w:t xml:space="preserve"> Here is a picture of the circuit that was used to get the previous picture’s output. The next photo will be a circuit diagram of the above circuit.</w:t>
+      </w:r>
+    </w:p>
+    <w:p>
+      <w:r>
+        <w:rPr>
+          <w:noProof/>
+        </w:rPr>
+        <w:lastRenderedPageBreak/>
+        <w:drawing>
+          <wp:inline distT="0" distB="0" distL="0" distR="0" wp14:anchorId="79910640" wp14:editId="05FBB151">
+            <wp:extent cx="3360362" cy="2100226"/>
+            <wp:effectExtent l="0" t="0" r="0" b="0"/>
+            <wp:docPr id="11" name="Picture 11"/>
+            <wp:cNvGraphicFramePr>
+              <a:graphicFrameLocks xmlns:a="http://schemas.openxmlformats.org/drawingml/2006/main" noChangeAspect="1"/>
+            </wp:cNvGraphicFramePr>
+            <a:graphic xmlns:a="http://schemas.openxmlformats.org/drawingml/2006/main">
+              <a:graphicData uri="http://schemas.openxmlformats.org/drawingml/2006/picture">
+                <pic:pic xmlns:pic="http://schemas.openxmlformats.org/drawingml/2006/picture">
+                  <pic:nvPicPr>
+                    <pic:cNvPr id="11" name="dht11circuit.png"/>
+                    <pic:cNvPicPr/>
+                  </pic:nvPicPr>
+                  <pic:blipFill>
+                    <a:blip r:embed="rId32">
+                      <a:extLst>
+                        <a:ext uri="{28A0092B-C50C-407E-A947-70E740481C1C}">
+                          <a14:useLocalDpi xmlns:a14="http://schemas.microsoft.com/office/drawing/2010/main" val="0"/>
+                        </a:ext>
+                      </a:extLst>
+                    </a:blip>
+                    <a:stretch>
+                      <a:fillRect/>
+                    </a:stretch>
+                  </pic:blipFill>
+                  <pic:spPr>
+                    <a:xfrm>
+                      <a:off x="0" y="0"/>
+                      <a:ext cx="3383179" cy="2114487"/>
+                    </a:xfrm>
+                    <a:prstGeom prst="rect">
+                      <a:avLst/>
+                    </a:prstGeom>
+                  </pic:spPr>
+                </pic:pic>
+              </a:graphicData>
+            </a:graphic>
+          </wp:inline>
+        </w:drawing>
+      </w:r>
+    </w:p>
+    <w:p>
+      <w:pPr>
+        <w:pStyle w:val="Heading4"/>
+      </w:pPr>
+      <w:r>
+        <w:t>First Mobile Application</w:t>
+      </w:r>
+    </w:p>
+    <w:p>
+      <w:r>
+        <w:t xml:space="preserve">The processing application has been found to be a little limited when being used for Android development, therefore I have decided to use Android Studio with Eclipse </w:t>
+      </w:r>
+      <w:proofErr w:type="spellStart"/>
+      <w:r>
+        <w:t>Paho’s</w:t>
+      </w:r>
+      <w:proofErr w:type="spellEnd"/>
+      <w:r>
+        <w:t xml:space="preserve"> MQTT library. Development of the application has been relatively easy until this stage as Android Studio does most of the work for setting up the initial base app, and there are plenty of guides online on how to use MQTT with Android. One such guide on how to set up MQTT with android is MQTT Android Client Tutorial by </w:t>
+      </w:r>
+      <w:proofErr w:type="spellStart"/>
+      <w:r>
+        <w:t>Wildan</w:t>
+      </w:r>
+      <w:proofErr w:type="spellEnd"/>
+      <w:r>
+        <w:t xml:space="preserve"> Maulana </w:t>
+      </w:r>
+      <w:proofErr w:type="spellStart"/>
+      <w:r>
+        <w:t>Syahidillah</w:t>
+      </w:r>
+      <w:proofErr w:type="spellEnd"/>
+      <w:r>
+        <w:t xml:space="preserve"> (</w:t>
+      </w:r>
+      <w:hyperlink r:id="rId33" w:history="1">
+        <w:r>
+          <w:rPr>
+            <w:rStyle w:val="Hyperlink"/>
+          </w:rPr>
+          <w:t>https://wildanmsyah.wordpress.com/2017/05/11/mqtt-android-client-tutorial/</w:t>
+        </w:r>
+      </w:hyperlink>
+      <w:r>
+        <w:t>). This was used to get the Mobile Application to subscribe to a topic, however its usefulness stopped there, and it was no longer used.</w:t>
+      </w:r>
+    </w:p>
+    <w:p>
+      <w:r>
+        <w:rPr>
+          <w:noProof/>
+        </w:rPr>
+        <w:drawing>
+          <wp:inline distT="0" distB="0" distL="0" distR="0" wp14:anchorId="3B951B9A" wp14:editId="2E667D14">
+            <wp:extent cx="4126642" cy="3393017"/>
+            <wp:effectExtent l="0" t="0" r="7620" b="0"/>
+            <wp:docPr id="8" name="Picture 8"/>
+            <wp:cNvGraphicFramePr>
+              <a:graphicFrameLocks xmlns:a="http://schemas.openxmlformats.org/drawingml/2006/main" noChangeAspect="1"/>
+            </wp:cNvGraphicFramePr>
+            <a:graphic xmlns:a="http://schemas.openxmlformats.org/drawingml/2006/main">
+              <a:graphicData uri="http://schemas.openxmlformats.org/drawingml/2006/picture">
+                <pic:pic xmlns:pic="http://schemas.openxmlformats.org/drawingml/2006/picture">
+                  <pic:nvPicPr>
+                    <pic:cNvPr id="8" name="MobileAppProto1.JPG"/>
+                    <pic:cNvPicPr/>
+                  </pic:nvPicPr>
+                  <pic:blipFill>
+                    <a:blip r:embed="rId34">
+                      <a:extLst>
+                        <a:ext uri="{28A0092B-C50C-407E-A947-70E740481C1C}">
+                          <a14:useLocalDpi xmlns:a14="http://schemas.microsoft.com/office/drawing/2010/main" val="0"/>
+                        </a:ext>
+                      </a:extLst>
+                    </a:blip>
+                    <a:stretch>
+                      <a:fillRect/>
+                    </a:stretch>
+                  </pic:blipFill>
+                  <pic:spPr>
+                    <a:xfrm>
+                      <a:off x="0" y="0"/>
+                      <a:ext cx="4136730" cy="3401312"/>
+                    </a:xfrm>
+                    <a:prstGeom prst="rect">
+                      <a:avLst/>
+                    </a:prstGeom>
+                  </pic:spPr>
+                </pic:pic>
+              </a:graphicData>
+            </a:graphic>
+          </wp:inline>
+        </w:drawing>
+      </w:r>
+      <w:r>
+        <w:t xml:space="preserve"> This layout is being used for the first mobile application prototype as it allows me to test three separate values being sent via the MQTT broker. A separate unit test will be written to reflect this as well.</w:t>
+      </w:r>
+    </w:p>
+    <w:p>
+      <w:r>
+        <w:rPr>
+          <w:noProof/>
+        </w:rPr>
+        <w:lastRenderedPageBreak/>
+        <w:drawing>
+          <wp:anchor distT="0" distB="0" distL="114300" distR="114300" simplePos="0" relativeHeight="251660288" behindDoc="0" locked="0" layoutInCell="1" allowOverlap="1" wp14:anchorId="5B4300B4" wp14:editId="3AD4345D">
+            <wp:simplePos x="0" y="0"/>
+            <wp:positionH relativeFrom="margin">
+              <wp:posOffset>201083</wp:posOffset>
+            </wp:positionH>
+            <wp:positionV relativeFrom="paragraph">
+              <wp:posOffset>0</wp:posOffset>
+            </wp:positionV>
+            <wp:extent cx="2320925" cy="4641850"/>
+            <wp:effectExtent l="0" t="0" r="3175" b="6350"/>
+            <wp:wrapSquare wrapText="bothSides"/>
+            <wp:docPr id="9" name="Picture 9"/>
+            <wp:cNvGraphicFramePr>
+              <a:graphicFrameLocks xmlns:a="http://schemas.openxmlformats.org/drawingml/2006/main" noChangeAspect="1"/>
+            </wp:cNvGraphicFramePr>
+            <a:graphic xmlns:a="http://schemas.openxmlformats.org/drawingml/2006/main">
+              <a:graphicData uri="http://schemas.openxmlformats.org/drawingml/2006/picture">
+                <pic:pic xmlns:pic="http://schemas.openxmlformats.org/drawingml/2006/picture">
+                  <pic:nvPicPr>
+                    <pic:cNvPr id="9" name="Prototype1Screenshot.png"/>
+                    <pic:cNvPicPr/>
+                  </pic:nvPicPr>
+                  <pic:blipFill>
+                    <a:blip r:embed="rId35" cstate="print">
+                      <a:extLst>
+                        <a:ext uri="{28A0092B-C50C-407E-A947-70E740481C1C}">
+                          <a14:useLocalDpi xmlns:a14="http://schemas.microsoft.com/office/drawing/2010/main" val="0"/>
+                        </a:ext>
+                      </a:extLst>
+                    </a:blip>
+                    <a:stretch>
+                      <a:fillRect/>
+                    </a:stretch>
+                  </pic:blipFill>
+                  <pic:spPr>
+                    <a:xfrm>
+                      <a:off x="0" y="0"/>
+                      <a:ext cx="2320925" cy="4641850"/>
+                    </a:xfrm>
+                    <a:prstGeom prst="rect">
+                      <a:avLst/>
+                    </a:prstGeom>
+                  </pic:spPr>
+                </pic:pic>
+              </a:graphicData>
+            </a:graphic>
+            <wp14:sizeRelH relativeFrom="page">
+              <wp14:pctWidth>0</wp14:pctWidth>
+            </wp14:sizeRelH>
+            <wp14:sizeRelV relativeFrom="page">
+              <wp14:pctHeight>0</wp14:pctHeight>
+            </wp14:sizeRelV>
+          </wp:anchor>
+        </w:drawing>
+      </w:r>
+      <w:r>
+        <w:t>Here is a screenshot of the first prototype after the button, “red”, has been pressed</w:t>
+      </w:r>
+      <w:r>
+        <w:t>. Where “Hello World” was on the previous picture (The wireframe from Android Studio) has been changed as the button was pressed to a JSON message that was sent via the MQTT Broker (shiftr.io). The JSON value contains the RGB value for red, and when the other buttons are pressed, their respective RGB value is displayed as well.</w:t>
+      </w:r>
+      <w:r>
+        <w:t xml:space="preserve"> </w:t>
+      </w:r>
+      <w:r>
+        <w:t>These buttons and values will be important for testing the LED Strip with 3 different values.</w:t>
+      </w:r>
+    </w:p>
+    <w:p/>
+    <w:p/>
+    <w:p/>
+    <w:p/>
+    <w:p/>
+    <w:p/>
+    <w:p/>
+    <w:p/>
+    <w:p/>
+    <w:p/>
+    <w:p>
+      <w:pPr>
+        <w:pStyle w:val="Heading4"/>
+      </w:pPr>
+      <w:r>
+        <w:t>Hardware Prototype 2</w:t>
+      </w:r>
+      <w:r>
+        <w:t>a</w:t>
+      </w:r>
+      <w:r>
+        <w:t>: Receiving MQTT</w:t>
+      </w:r>
+    </w:p>
+    <w:p>
+      <w:r>
+        <w:t>By adapting one of the example scripts from the MQTT library with our own values, a connection to the MQTT broker has been made. These values are the password and the username for the shiftr.io namespace that allow</w:t>
+      </w:r>
+      <w:r>
+        <w:t>s</w:t>
+      </w:r>
+      <w:r>
+        <w:t xml:space="preserve"> a connection to be made.</w:t>
+      </w:r>
+      <w:r>
+        <w:t xml:space="preserve"> To test this, </w:t>
+      </w:r>
+      <w:r>
+        <w:t>the same button was pressed on the mobile app</w:t>
+      </w:r>
+      <w:r>
+        <w:t>.</w:t>
+      </w:r>
+    </w:p>
+    <w:p>
+      <w:r>
+        <w:rPr>
+          <w:noProof/>
+        </w:rPr>
+        <w:drawing>
+          <wp:inline distT="0" distB="0" distL="0" distR="0" wp14:anchorId="56A76A10" wp14:editId="2A555158">
+            <wp:extent cx="4410075" cy="1343025"/>
+            <wp:effectExtent l="0" t="0" r="9525" b="9525"/>
+            <wp:docPr id="12" name="Picture 12"/>
+            <wp:cNvGraphicFramePr>
+              <a:graphicFrameLocks xmlns:a="http://schemas.openxmlformats.org/drawingml/2006/main" noChangeAspect="1"/>
+            </wp:cNvGraphicFramePr>
+            <a:graphic xmlns:a="http://schemas.openxmlformats.org/drawingml/2006/main">
+              <a:graphicData uri="http://schemas.openxmlformats.org/drawingml/2006/picture">
+                <pic:pic xmlns:pic="http://schemas.openxmlformats.org/drawingml/2006/picture">
+                  <pic:nvPicPr>
+                    <pic:cNvPr id="12" name="HardwarePrototype2.JPG"/>
+                    <pic:cNvPicPr/>
+                  </pic:nvPicPr>
+                  <pic:blipFill>
+                    <a:blip r:embed="rId36">
+                      <a:extLst>
+                        <a:ext uri="{28A0092B-C50C-407E-A947-70E740481C1C}">
+                          <a14:useLocalDpi xmlns:a14="http://schemas.microsoft.com/office/drawing/2010/main" val="0"/>
+                        </a:ext>
+                      </a:extLst>
+                    </a:blip>
+                    <a:stretch>
+                      <a:fillRect/>
+                    </a:stretch>
+                  </pic:blipFill>
+                  <pic:spPr>
+                    <a:xfrm>
+                      <a:off x="0" y="0"/>
+                      <a:ext cx="4410075" cy="1343025"/>
+                    </a:xfrm>
+                    <a:prstGeom prst="rect">
+                      <a:avLst/>
+                    </a:prstGeom>
+                  </pic:spPr>
+                </pic:pic>
+              </a:graphicData>
+            </a:graphic>
+          </wp:inline>
+        </w:drawing>
+      </w:r>
+    </w:p>
+    <w:p>
+      <w:pPr>
+        <w:pStyle w:val="Heading4"/>
+      </w:pPr>
+      <w:r>
+        <w:t>Hardware prototype 2b: Revised System</w:t>
+      </w:r>
+    </w:p>
+    <w:p>
+      <w:r>
+        <w:t xml:space="preserve">The </w:t>
+      </w:r>
+      <w:proofErr w:type="spellStart"/>
+      <w:r>
+        <w:t>WeMos</w:t>
+      </w:r>
+      <w:proofErr w:type="spellEnd"/>
+      <w:r>
+        <w:t xml:space="preserve"> D1 mini functions as its own microcontroller, much like the Arduino, therefore, I have decided to cut the Arduino out completely and only use the </w:t>
+      </w:r>
+      <w:proofErr w:type="spellStart"/>
+      <w:r>
+        <w:t>WeMos</w:t>
+      </w:r>
+      <w:proofErr w:type="spellEnd"/>
+      <w:r>
+        <w:t xml:space="preserve"> D1 mini. This means that I need to change the LED strip library being used, FTRGBLED, to another library, </w:t>
+      </w:r>
+      <w:proofErr w:type="spellStart"/>
+      <w:r>
+        <w:t>FastLED</w:t>
+      </w:r>
+      <w:proofErr w:type="spellEnd"/>
+      <w:r>
+        <w:t xml:space="preserve">. This is because the FTRGBLED library utilises the Arduino’s </w:t>
+      </w:r>
+      <w:proofErr w:type="spellStart"/>
+      <w:r>
+        <w:t>avr</w:t>
+      </w:r>
+      <w:proofErr w:type="spellEnd"/>
+      <w:r>
+        <w:t xml:space="preserve"> architecture and wont compile when on the ESP8266 chip.</w:t>
+      </w:r>
+      <w:r>
+        <w:t xml:space="preserve"> Utilizing </w:t>
+      </w:r>
+      <w:proofErr w:type="spellStart"/>
+      <w:r>
+        <w:t>FastLED</w:t>
+      </w:r>
+      <w:proofErr w:type="spellEnd"/>
+      <w:r>
+        <w:t xml:space="preserve"> and the </w:t>
+      </w:r>
+      <w:proofErr w:type="spellStart"/>
+      <w:r>
+        <w:t>WeMos</w:t>
+      </w:r>
+      <w:proofErr w:type="spellEnd"/>
+      <w:r>
+        <w:t xml:space="preserve"> D1 mini, we can cut out the separate power supply meaning that the overall circuit will be smaller and easier to </w:t>
+      </w:r>
+      <w:proofErr w:type="gramStart"/>
+      <w:r>
+        <w:t>manage</w:t>
+      </w:r>
+      <w:proofErr w:type="gramEnd"/>
+      <w:r>
+        <w:t xml:space="preserve"> and we can stop using the </w:t>
+      </w:r>
+      <w:proofErr w:type="spellStart"/>
+      <w:r>
+        <w:t>SofwareSerial</w:t>
+      </w:r>
+      <w:proofErr w:type="spellEnd"/>
+      <w:r>
+        <w:t xml:space="preserve"> library as it will no longer be needed.</w:t>
+      </w:r>
+    </w:p>
+    <w:p>
+      <w:r>
+        <w:rPr>
+          <w:noProof/>
+        </w:rPr>
+        <w:lastRenderedPageBreak/>
+        <w:drawing>
+          <wp:inline distT="0" distB="0" distL="0" distR="0" wp14:anchorId="7C651260" wp14:editId="193268C6">
+            <wp:extent cx="5731510" cy="1605915"/>
+            <wp:effectExtent l="0" t="0" r="2540" b="0"/>
+            <wp:docPr id="13" name="Picture 13"/>
+            <wp:cNvGraphicFramePr>
+              <a:graphicFrameLocks xmlns:a="http://schemas.openxmlformats.org/drawingml/2006/main" noChangeAspect="1"/>
+            </wp:cNvGraphicFramePr>
+            <a:graphic xmlns:a="http://schemas.openxmlformats.org/drawingml/2006/main">
+              <a:graphicData uri="http://schemas.openxmlformats.org/drawingml/2006/picture">
+                <pic:pic xmlns:pic="http://schemas.openxmlformats.org/drawingml/2006/picture">
+                  <pic:nvPicPr>
+                    <pic:cNvPr id="13" name="System New.png"/>
+                    <pic:cNvPicPr/>
+                  </pic:nvPicPr>
+                  <pic:blipFill>
+                    <a:blip r:embed="rId37">
+                      <a:extLst>
+                        <a:ext uri="{28A0092B-C50C-407E-A947-70E740481C1C}">
+                          <a14:useLocalDpi xmlns:a14="http://schemas.microsoft.com/office/drawing/2010/main" val="0"/>
+                        </a:ext>
+                      </a:extLst>
+                    </a:blip>
+                    <a:stretch>
+                      <a:fillRect/>
+                    </a:stretch>
+                  </pic:blipFill>
+                  <pic:spPr>
+                    <a:xfrm>
+                      <a:off x="0" y="0"/>
+                      <a:ext cx="5731510" cy="1605915"/>
+                    </a:xfrm>
+                    <a:prstGeom prst="rect">
+                      <a:avLst/>
+                    </a:prstGeom>
+                  </pic:spPr>
+                </pic:pic>
+              </a:graphicData>
+            </a:graphic>
+          </wp:inline>
+        </w:drawing>
+      </w:r>
+    </w:p>
+    <w:p>
+      <w:r>
+        <w:t>Here is the new system diagram, showing the interactions in the system.</w:t>
+      </w:r>
+    </w:p>
+    <w:p>
+      <w:r>
+        <w:t xml:space="preserve">The new library has been easy to implement, and can be seen in this video (made and uploaded by me) </w:t>
+      </w:r>
+      <w:hyperlink r:id="rId38" w:history="1">
+        <w:r>
+          <w:rPr>
+            <w:rStyle w:val="Hyperlink"/>
+          </w:rPr>
+          <w:t>https://youtu.be/QRZyD9ZKtmI</w:t>
+        </w:r>
+      </w:hyperlink>
+      <w:r>
+        <w:t xml:space="preserve"> showing an edited version of the blink library that blinks a green LED every half second.</w:t>
+      </w:r>
+    </w:p>
+    <w:p>
       <w:bookmarkStart w:id="0" w:name="_GoBack"/>
       <w:bookmarkEnd w:id="0"/>
     </w:p>
@@ -2556,10 +3055,13 @@
       </w:r>
     </w:p>
     <w:p>
+      <w:pPr>
+        <w:ind w:left="0" w:firstLine="720"/>
+      </w:pPr>
       <w:r>
         <w:t xml:space="preserve">Code Repository: </w:t>
       </w:r>
-      <w:hyperlink r:id="rId31" w:history="1">
+      <w:hyperlink r:id="rId39" w:history="1">
         <w:r>
           <w:rPr>
             <w:rStyle w:val="Hyperlink"/>
@@ -2681,6 +3183,115 @@
     </w:p>
     <w:p>
       <w:pPr>
+        <w:pStyle w:val="Heading3"/>
+      </w:pPr>
+      <w:r>
+        <w:lastRenderedPageBreak/>
+        <w:t>MQTT Message coming out as random characters</w:t>
+      </w:r>
+    </w:p>
+    <w:p>
+      <w:pPr>
+        <w:pStyle w:val="Heading4"/>
+      </w:pPr>
+      <w:r>
+        <w:t>Problem</w:t>
+      </w:r>
+    </w:p>
+    <w:p>
+      <w:r>
+        <w:t>When sending an MQTT message via the broker, the</w:t>
+      </w:r>
+      <w:r>
+        <w:t xml:space="preserve"> message came out in a similar format to this: “{“colour</w:t>
+      </w:r>
+      <w:proofErr w:type="gramStart"/>
+      <w:r>
+        <w:t>”:[</w:t>
+      </w:r>
+      <w:proofErr w:type="gramEnd"/>
+      <w:r>
+        <w:t xml:space="preserve">@|78c2f34|]}. This was due to adding an entire array at once to a </w:t>
+      </w:r>
+      <w:proofErr w:type="spellStart"/>
+      <w:r>
+        <w:t>JSONArray</w:t>
+      </w:r>
+      <w:proofErr w:type="spellEnd"/>
+      <w:r>
+        <w:t xml:space="preserve"> in Android </w:t>
+      </w:r>
+      <w:proofErr w:type="gramStart"/>
+      <w:r>
+        <w:t>Studio, and</w:t>
+      </w:r>
+      <w:proofErr w:type="gramEnd"/>
+      <w:r>
+        <w:t xml:space="preserve"> solved by adding an iterative function to add each array member.</w:t>
+      </w:r>
+    </w:p>
+    <w:p>
+      <w:pPr>
+        <w:pStyle w:val="Heading3"/>
+      </w:pPr>
+      <w:r>
+        <w:t xml:space="preserve">When changing project to use only </w:t>
+      </w:r>
+      <w:proofErr w:type="spellStart"/>
+      <w:r>
+        <w:t>WeMos</w:t>
+      </w:r>
+      <w:proofErr w:type="spellEnd"/>
+      <w:r>
+        <w:t xml:space="preserve"> d1 mini</w:t>
+      </w:r>
+    </w:p>
+    <w:p>
+      <w:r>
+        <w:t xml:space="preserve">When the project was changed to only use the </w:t>
+      </w:r>
+      <w:proofErr w:type="spellStart"/>
+      <w:r>
+        <w:t>WeMos</w:t>
+      </w:r>
+      <w:proofErr w:type="spellEnd"/>
+      <w:r>
+        <w:t xml:space="preserve"> D1 mini, the example program for FTRGBLED would no longer compile. This was due to the ESP8266 having a different processor/microprocessor from the Arduino. Due to this, the LED controller library needed to be changed to a library that supports the ESP8266 architecture. The solution to this was in the library </w:t>
+      </w:r>
+      <w:proofErr w:type="spellStart"/>
+      <w:r>
+        <w:t>FastLED</w:t>
+      </w:r>
+      <w:proofErr w:type="spellEnd"/>
+      <w:r>
+        <w:t xml:space="preserve"> by </w:t>
+      </w:r>
+      <w:proofErr w:type="spellStart"/>
+      <w:r>
+        <w:t>FastLED</w:t>
+      </w:r>
+      <w:proofErr w:type="spellEnd"/>
+      <w:r>
+        <w:t xml:space="preserve"> (</w:t>
+      </w:r>
+      <w:hyperlink r:id="rId40" w:history="1">
+        <w:r>
+          <w:rPr>
+            <w:rStyle w:val="Hyperlink"/>
+          </w:rPr>
+          <w:t>https://github.com/FastLED/FastLED</w:t>
+        </w:r>
+      </w:hyperlink>
+      <w:r>
+        <w:t>)</w:t>
+      </w:r>
+      <w:r>
+        <w:t xml:space="preserve"> as it is compatible with the ESP8266 architecture.</w:t>
+      </w:r>
+    </w:p>
+    <w:p/>
+    <w:p>
+      <w:pPr>
         <w:pStyle w:val="Heading2"/>
       </w:pPr>
       <w:r>
@@ -2721,7 +3332,7 @@
         </w:rPr>
         <w:tab/>
       </w:r>
-      <w:hyperlink r:id="rId32" w:history="1">
+      <w:hyperlink r:id="rId41" w:history="1">
         <w:r>
           <w:rPr>
             <w:rStyle w:val="Hyperlink"/>
@@ -2737,7 +3348,7 @@
       <w:r>
         <w:tab/>
       </w:r>
-      <w:hyperlink r:id="rId33" w:history="1">
+      <w:hyperlink r:id="rId42" w:history="1">
         <w:r>
           <w:rPr>
             <w:rStyle w:val="Hyperlink"/>
@@ -2749,6 +3360,27 @@
         <w:t xml:space="preserve"> - FTRGBLED LIBRARY</w:t>
       </w:r>
     </w:p>
+    <w:p>
+      <w:hyperlink r:id="rId43" w:history="1">
+        <w:r>
+          <w:rPr>
+            <w:rStyle w:val="Hyperlink"/>
+          </w:rPr>
+          <w:t>https://github.com/FastLED/FastLED</w:t>
+        </w:r>
+      </w:hyperlink>
+      <w:r>
+        <w:t xml:space="preserve"> – </w:t>
+      </w:r>
+      <w:proofErr w:type="spellStart"/>
+      <w:r>
+        <w:t>FastLED</w:t>
+      </w:r>
+      <w:proofErr w:type="spellEnd"/>
+      <w:r>
+        <w:t xml:space="preserve"> Library</w:t>
+      </w:r>
+    </w:p>
     <w:p/>
     <w:p>
       <w:pPr>
@@ -2774,7 +3406,7 @@
       </w:pPr>
     </w:p>
     <w:sectPr>
-      <w:headerReference w:type="default" r:id="rId34"/>
+      <w:headerReference w:type="default" r:id="rId44"/>
       <w:pgSz w:w="11906" w:h="16838"/>
       <w:pgMar w:top="1440" w:right="1440" w:bottom="1440" w:left="1440" w:header="708" w:footer="708" w:gutter="0"/>
       <w:cols w:space="708"/>
@@ -3866,7 +4498,7 @@
       </w:pPr>
     </w:pPrDefault>
   </w:docDefaults>
-  <w:latentStyles w:defLockedState="0" w:defUIPriority="99" w:defSemiHidden="0" w:defUnhideWhenUsed="0" w:defQFormat="0" w:count="375">
+  <w:latentStyles w:defLockedState="0" w:defUIPriority="99" w:defSemiHidden="0" w:defUnhideWhenUsed="0" w:defQFormat="0" w:count="376">
     <w:lsdException w:name="Normal" w:uiPriority="0" w:qFormat="1"/>
     <w:lsdException w:name="heading 1" w:uiPriority="9" w:qFormat="1"/>
     <w:lsdException w:name="heading 2" w:semiHidden="1" w:uiPriority="9" w:unhideWhenUsed="1" w:qFormat="1"/>
@@ -3972,7 +4604,6 @@
     <w:lsdException w:name="HTML Sample" w:semiHidden="1" w:unhideWhenUsed="1"/>
     <w:lsdException w:name="HTML Typewriter" w:semiHidden="1" w:unhideWhenUsed="1"/>
     <w:lsdException w:name="HTML Variable" w:semiHidden="1" w:unhideWhenUsed="1"/>
-    <w:lsdException w:name="Normal Table" w:semiHidden="1" w:unhideWhenUsed="1"/>
     <w:lsdException w:name="annotation subject" w:semiHidden="1" w:unhideWhenUsed="1"/>
     <w:lsdException w:name="No List" w:semiHidden="1" w:unhideWhenUsed="1"/>
     <w:lsdException w:name="Outline List 1" w:semiHidden="1" w:unhideWhenUsed="1"/>
@@ -4019,10 +4650,8 @@
     <w:lsdException w:name="Table Subtle 2" w:semiHidden="1" w:unhideWhenUsed="1"/>
     <w:lsdException w:name="Table Web 1" w:semiHidden="1" w:unhideWhenUsed="1"/>
     <w:lsdException w:name="Table Web 2" w:semiHidden="1" w:unhideWhenUsed="1"/>
-    <w:lsdException w:name="Table Web 3" w:semiHidden="1" w:unhideWhenUsed="1"/>
     <w:lsdException w:name="Balloon Text" w:semiHidden="1" w:unhideWhenUsed="1"/>
     <w:lsdException w:name="Table Grid" w:uiPriority="39"/>
-    <w:lsdException w:name="Table Theme" w:semiHidden="1" w:unhideWhenUsed="1"/>
     <w:lsdException w:name="Placeholder Text" w:semiHidden="1"/>
     <w:lsdException w:name="No Spacing" w:uiPriority="1" w:qFormat="1"/>
     <w:lsdException w:name="Light Shading" w:uiPriority="60"/>
@@ -4242,6 +4871,7 @@
     <w:lsdException w:name="Smart Hyperlink" w:semiHidden="1" w:unhideWhenUsed="1"/>
     <w:lsdException w:name="Hashtag" w:semiHidden="1" w:unhideWhenUsed="1"/>
     <w:lsdException w:name="Unresolved Mention" w:semiHidden="1" w:unhideWhenUsed="1"/>
+    <w:lsdException w:name="Smart Link" w:semiHidden="1" w:unhideWhenUsed="1"/>
   </w:latentStyles>
   <w:style w:type="paragraph" w:default="1" w:styleId="Normal">
     <w:name w:val="Normal"/>

</xml_diff>

<commit_message>
2 Way Communication established
</commit_message>
<xml_diff>
--- a/Report/HOUSE.docx
+++ b/Report/HOUSE.docx
@@ -1054,18 +1054,6 @@
         </w:numPr>
       </w:pPr>
       <w:r>
-        <w:t>Get ESP8266 and Arduino working on the same serial;</w:t>
-      </w:r>
-    </w:p>
-    <w:p>
-      <w:pPr>
-        <w:pStyle w:val="ListParagraph"/>
-        <w:numPr>
-          <w:ilvl w:val="0"/>
-          <w:numId w:val="3"/>
-        </w:numPr>
-      </w:pPr>
-      <w:r>
         <w:t>Temperature displayed on ESP8266</w:t>
       </w:r>
       <w:r>
@@ -1470,6 +1458,7 @@
         <w:rPr>
           <w:b/>
         </w:rPr>
+        <w:lastRenderedPageBreak/>
         <w:t>Android Application</w:t>
       </w:r>
       <w:r>
@@ -1793,18 +1782,18 @@
     </w:p>
     <w:p>
       <w:r>
+        <w:t>The Arduino application will be written using Processing 3+ and will communicate</w:t>
+      </w:r>
+      <w:r>
+        <w:t xml:space="preserve"> via Wi-Fi to the ESP8266 and the ESP8266 will relay those messages to the Arduino via the Rx and Tx Serial wires.</w:t>
+      </w:r>
+    </w:p>
+    <w:p>
+      <w:pPr>
+        <w:pStyle w:val="Heading4"/>
+      </w:pPr>
+      <w:r>
         <w:lastRenderedPageBreak/>
-        <w:t>The Arduino application will be written using Processing 3+ and will communicate</w:t>
-      </w:r>
-      <w:r>
-        <w:t xml:space="preserve"> via Wi-Fi to the ESP8266 and the ESP8266 will relay those messages to the Arduino via the Rx and Tx Serial wires.</w:t>
-      </w:r>
-    </w:p>
-    <w:p>
-      <w:pPr>
-        <w:pStyle w:val="Heading4"/>
-      </w:pPr>
-      <w:r>
         <w:t>Wireframes</w:t>
       </w:r>
     </w:p>
@@ -3038,9 +3027,344 @@
       </w:r>
     </w:p>
     <w:p>
+      <w:pPr>
+        <w:pStyle w:val="Heading4"/>
+      </w:pPr>
+      <w:r>
+        <w:t xml:space="preserve">Hardware Prototype 3: DHT Sensor on </w:t>
+      </w:r>
+      <w:proofErr w:type="spellStart"/>
+      <w:r>
+        <w:t>WeMos</w:t>
+      </w:r>
+      <w:proofErr w:type="spellEnd"/>
+      <w:r>
+        <w:t xml:space="preserve"> D1 mini</w:t>
+      </w:r>
+    </w:p>
+    <w:p>
+      <w:r>
+        <w:t xml:space="preserve">The next iteration of the hardware prototype is the integration of the DHT sensor to the </w:t>
+      </w:r>
+      <w:proofErr w:type="spellStart"/>
+      <w:r>
+        <w:t>WeMos</w:t>
+      </w:r>
+      <w:proofErr w:type="spellEnd"/>
+      <w:r>
+        <w:t xml:space="preserve"> D1 mini and the JSON serialization of the results. The code is almost identical to the Arduino prototype that takes in and prints the temperature and humidity to the Serial monitor. </w:t>
+      </w:r>
+      <w:r>
+        <w:t>The output</w:t>
+      </w:r>
+      <w:r>
+        <w:t xml:space="preserve"> should be a JSON string containing values for the temperature and humidity. The following image is the output from the ESP8266 program:</w:t>
+      </w:r>
+    </w:p>
+    <w:p>
+      <w:r>
+        <w:rPr>
+          <w:noProof/>
+        </w:rPr>
+        <w:drawing>
+          <wp:inline distT="0" distB="0" distL="0" distR="0" wp14:anchorId="35260FBB" wp14:editId="6B163988">
+            <wp:extent cx="5381625" cy="1295400"/>
+            <wp:effectExtent l="0" t="0" r="9525" b="0"/>
+            <wp:docPr id="14" name="Picture 14"/>
+            <wp:cNvGraphicFramePr>
+              <a:graphicFrameLocks xmlns:a="http://schemas.openxmlformats.org/drawingml/2006/main" noChangeAspect="1"/>
+            </wp:cNvGraphicFramePr>
+            <a:graphic xmlns:a="http://schemas.openxmlformats.org/drawingml/2006/main">
+              <a:graphicData uri="http://schemas.openxmlformats.org/drawingml/2006/picture">
+                <pic:pic xmlns:pic="http://schemas.openxmlformats.org/drawingml/2006/picture">
+                  <pic:nvPicPr>
+                    <pic:cNvPr id="14" name="Prototype 3.JPG"/>
+                    <pic:cNvPicPr/>
+                  </pic:nvPicPr>
+                  <pic:blipFill>
+                    <a:blip r:embed="rId39">
+                      <a:extLst>
+                        <a:ext uri="{28A0092B-C50C-407E-A947-70E740481C1C}">
+                          <a14:useLocalDpi xmlns:a14="http://schemas.microsoft.com/office/drawing/2010/main" val="0"/>
+                        </a:ext>
+                      </a:extLst>
+                    </a:blip>
+                    <a:stretch>
+                      <a:fillRect/>
+                    </a:stretch>
+                  </pic:blipFill>
+                  <pic:spPr>
+                    <a:xfrm>
+                      <a:off x="0" y="0"/>
+                      <a:ext cx="5381625" cy="1295400"/>
+                    </a:xfrm>
+                    <a:prstGeom prst="rect">
+                      <a:avLst/>
+                    </a:prstGeom>
+                  </pic:spPr>
+                </pic:pic>
+              </a:graphicData>
+            </a:graphic>
+          </wp:inline>
+        </w:drawing>
+      </w:r>
+    </w:p>
+    <w:p>
+      <w:r>
+        <w:t>The JSON string contains all the information that will be sent to the mobile app in the next prototype.</w:t>
+      </w:r>
+    </w:p>
+    <w:p>
+      <w:pPr>
+        <w:pStyle w:val="Heading4"/>
+      </w:pPr>
+      <w:r>
+        <w:t>Hardware Prototype 4: One-way Communication</w:t>
+      </w:r>
+    </w:p>
+    <w:p>
+      <w:r>
+        <w:t>This prototype should be relatively easy as it only requires the addition of a single line of code (</w:t>
+      </w:r>
+      <w:proofErr w:type="spellStart"/>
+      <w:proofErr w:type="gramStart"/>
+      <w:r>
+        <w:rPr>
+          <w:i/>
+        </w:rPr>
+        <w:t>client.publish</w:t>
+      </w:r>
+      <w:proofErr w:type="spellEnd"/>
+      <w:proofErr w:type="gramEnd"/>
+      <w:r>
+        <w:rPr>
+          <w:i/>
+        </w:rPr>
+        <w:t>(“phone”, payload);</w:t>
+      </w:r>
+      <w:r>
+        <w:t>)</w:t>
+      </w:r>
+      <w:r>
+        <w:t>. As the Mobile application can already accept incoming MQTT messages, the test for this is seeing whether the string from the previous prototype is displayed on the mobile application.</w:t>
+      </w:r>
+    </w:p>
+    <w:p>
+      <w:r>
+        <w:rPr>
+          <w:noProof/>
+        </w:rPr>
+        <w:lastRenderedPageBreak/>
+        <w:drawing>
+          <wp:inline distT="0" distB="0" distL="0" distR="0" wp14:anchorId="69AB6517" wp14:editId="42876DBF">
+            <wp:extent cx="2121688" cy="4243376"/>
+            <wp:effectExtent l="0" t="0" r="0" b="5080"/>
+            <wp:docPr id="15" name="Picture 15"/>
+            <wp:cNvGraphicFramePr>
+              <a:graphicFrameLocks xmlns:a="http://schemas.openxmlformats.org/drawingml/2006/main" noChangeAspect="1"/>
+            </wp:cNvGraphicFramePr>
+            <a:graphic xmlns:a="http://schemas.openxmlformats.org/drawingml/2006/main">
+              <a:graphicData uri="http://schemas.openxmlformats.org/drawingml/2006/picture">
+                <pic:pic xmlns:pic="http://schemas.openxmlformats.org/drawingml/2006/picture">
+                  <pic:nvPicPr>
+                    <pic:cNvPr id="15" name="Prototype 4.png"/>
+                    <pic:cNvPicPr/>
+                  </pic:nvPicPr>
+                  <pic:blipFill>
+                    <a:blip r:embed="rId40" cstate="print">
+                      <a:extLst>
+                        <a:ext uri="{28A0092B-C50C-407E-A947-70E740481C1C}">
+                          <a14:useLocalDpi xmlns:a14="http://schemas.microsoft.com/office/drawing/2010/main" val="0"/>
+                        </a:ext>
+                      </a:extLst>
+                    </a:blip>
+                    <a:stretch>
+                      <a:fillRect/>
+                    </a:stretch>
+                  </pic:blipFill>
+                  <pic:spPr>
+                    <a:xfrm>
+                      <a:off x="0" y="0"/>
+                      <a:ext cx="2130895" cy="4261789"/>
+                    </a:xfrm>
+                    <a:prstGeom prst="rect">
+                      <a:avLst/>
+                    </a:prstGeom>
+                  </pic:spPr>
+                </pic:pic>
+              </a:graphicData>
+            </a:graphic>
+          </wp:inline>
+        </w:drawing>
+      </w:r>
+    </w:p>
+    <w:p>
+      <w:r>
+        <w:t>Unfortunately, the mobile application doesn’t have enough space to display the full JSON string sent from the hardware prototype, however, this does show that one</w:t>
+      </w:r>
+      <w:r>
+        <w:t>-</w:t>
+      </w:r>
+      <w:r>
+        <w:t>way communication is taking place.</w:t>
+      </w:r>
+    </w:p>
+    <w:p>
+      <w:pPr>
+        <w:pStyle w:val="Heading4"/>
+      </w:pPr>
+      <w:r>
+        <w:t>Mobile Application Prototype 2: Processing a JSON input</w:t>
+      </w:r>
+    </w:p>
+    <w:p>
+      <w:r>
+        <w:t xml:space="preserve">Processing the </w:t>
+      </w:r>
+      <w:r>
+        <w:t xml:space="preserve">JSON message using Android Studio is relatively easy as Java has in-built JSON processing capabilities. Due to this I have separated the temperature, humidity and room name into their own </w:t>
+      </w:r>
+      <w:proofErr w:type="spellStart"/>
+      <w:r>
+        <w:t>TextViews</w:t>
+      </w:r>
+      <w:proofErr w:type="spellEnd"/>
+      <w:r>
+        <w:t>. This is limited as it can only deal with one input, however I aim to fix that in one of the future prototypes.</w:t>
+      </w:r>
+    </w:p>
+    <w:p>
+      <w:r>
+        <w:rPr>
+          <w:noProof/>
+        </w:rPr>
+        <w:lastRenderedPageBreak/>
+        <w:drawing>
+          <wp:inline distT="0" distB="0" distL="0" distR="0" wp14:anchorId="628522C3" wp14:editId="128248A5">
+            <wp:extent cx="1941771" cy="3883541"/>
+            <wp:effectExtent l="0" t="0" r="1905" b="3175"/>
+            <wp:docPr id="16" name="Picture 16"/>
+            <wp:cNvGraphicFramePr>
+              <a:graphicFrameLocks xmlns:a="http://schemas.openxmlformats.org/drawingml/2006/main" noChangeAspect="1"/>
+            </wp:cNvGraphicFramePr>
+            <a:graphic xmlns:a="http://schemas.openxmlformats.org/drawingml/2006/main">
+              <a:graphicData uri="http://schemas.openxmlformats.org/drawingml/2006/picture">
+                <pic:pic xmlns:pic="http://schemas.openxmlformats.org/drawingml/2006/picture">
+                  <pic:nvPicPr>
+                    <pic:cNvPr id="16" name="MobProto2.png"/>
+                    <pic:cNvPicPr/>
+                  </pic:nvPicPr>
+                  <pic:blipFill>
+                    <a:blip r:embed="rId41" cstate="print">
+                      <a:extLst>
+                        <a:ext uri="{28A0092B-C50C-407E-A947-70E740481C1C}">
+                          <a14:useLocalDpi xmlns:a14="http://schemas.microsoft.com/office/drawing/2010/main" val="0"/>
+                        </a:ext>
+                      </a:extLst>
+                    </a:blip>
+                    <a:stretch>
+                      <a:fillRect/>
+                    </a:stretch>
+                  </pic:blipFill>
+                  <pic:spPr>
+                    <a:xfrm>
+                      <a:off x="0" y="0"/>
+                      <a:ext cx="1941771" cy="3883541"/>
+                    </a:xfrm>
+                    <a:prstGeom prst="rect">
+                      <a:avLst/>
+                    </a:prstGeom>
+                  </pic:spPr>
+                </pic:pic>
+              </a:graphicData>
+            </a:graphic>
+          </wp:inline>
+        </w:drawing>
+      </w:r>
+      <w:r>
+        <w:t xml:space="preserve"> Screenshot showing the processed JSON with the room, temperature and humidity given their own </w:t>
+      </w:r>
+      <w:proofErr w:type="spellStart"/>
+      <w:r>
+        <w:t>TextViews</w:t>
+      </w:r>
+      <w:proofErr w:type="spellEnd"/>
+      <w:r>
+        <w:t>. This updates every time that the ESP8266 takes a reading meaning a live temperature and humidity are being displayed on the screen.</w:t>
+      </w:r>
+    </w:p>
+    <w:p>
+      <w:r>
+        <w:rPr>
+          <w:noProof/>
+        </w:rPr>
+        <w:drawing>
+          <wp:inline distT="0" distB="0" distL="0" distR="0" wp14:anchorId="441091D7" wp14:editId="687BF603">
+            <wp:extent cx="4090188" cy="1914585"/>
+            <wp:effectExtent l="0" t="0" r="5715" b="0"/>
+            <wp:docPr id="17" name="Picture 17"/>
+            <wp:cNvGraphicFramePr>
+              <a:graphicFrameLocks xmlns:a="http://schemas.openxmlformats.org/drawingml/2006/main" noChangeAspect="1"/>
+            </wp:cNvGraphicFramePr>
+            <a:graphic xmlns:a="http://schemas.openxmlformats.org/drawingml/2006/main">
+              <a:graphicData uri="http://schemas.openxmlformats.org/drawingml/2006/picture">
+                <pic:pic xmlns:pic="http://schemas.openxmlformats.org/drawingml/2006/picture">
+                  <pic:nvPicPr>
+                    <pic:cNvPr id="17" name="MobileProto2CodeSnippet.JPG"/>
+                    <pic:cNvPicPr/>
+                  </pic:nvPicPr>
+                  <pic:blipFill>
+                    <a:blip r:embed="rId42">
+                      <a:extLst>
+                        <a:ext uri="{28A0092B-C50C-407E-A947-70E740481C1C}">
+                          <a14:useLocalDpi xmlns:a14="http://schemas.microsoft.com/office/drawing/2010/main" val="0"/>
+                        </a:ext>
+                      </a:extLst>
+                    </a:blip>
+                    <a:stretch>
+                      <a:fillRect/>
+                    </a:stretch>
+                  </pic:blipFill>
+                  <pic:spPr>
+                    <a:xfrm>
+                      <a:off x="0" y="0"/>
+                      <a:ext cx="4097853" cy="1918173"/>
+                    </a:xfrm>
+                    <a:prstGeom prst="rect">
+                      <a:avLst/>
+                    </a:prstGeom>
+                  </pic:spPr>
+                </pic:pic>
+              </a:graphicData>
+            </a:graphic>
+          </wp:inline>
+        </w:drawing>
+      </w:r>
+      <w:r>
+        <w:t xml:space="preserve"> Screenshot of the code that processes the incoming messages into their separate </w:t>
+      </w:r>
+      <w:proofErr w:type="spellStart"/>
+      <w:r>
+        <w:t>TextViews</w:t>
+      </w:r>
+      <w:proofErr w:type="spellEnd"/>
+      <w:r>
+        <w:t>.</w:t>
+      </w:r>
+    </w:p>
+    <w:p>
+      <w:pPr>
+        <w:pStyle w:val="Heading4"/>
+      </w:pPr>
+      <w:r>
+        <w:t>Hardware Prototype 5: Processing an incoming JSON message to turn on the LED strip</w:t>
+      </w:r>
+    </w:p>
+    <w:p>
       <w:bookmarkStart w:id="0" w:name="_GoBack"/>
       <w:bookmarkEnd w:id="0"/>
     </w:p>
+    <w:p/>
     <w:p>
       <w:pPr>
         <w:pStyle w:val="Heading4"/>
@@ -3061,7 +3385,7 @@
       <w:r>
         <w:t xml:space="preserve">Code Repository: </w:t>
       </w:r>
-      <w:hyperlink r:id="rId39" w:history="1">
+      <w:hyperlink r:id="rId43" w:history="1">
         <w:r>
           <w:rPr>
             <w:rStyle w:val="Hyperlink"/>
@@ -3186,7 +3510,6 @@
         <w:pStyle w:val="Heading3"/>
       </w:pPr>
       <w:r>
-        <w:lastRenderedPageBreak/>
         <w:t>MQTT Message coming out as random characters</w:t>
       </w:r>
     </w:p>
@@ -3274,7 +3597,7 @@
       <w:r>
         <w:t xml:space="preserve"> (</w:t>
       </w:r>
-      <w:hyperlink r:id="rId40" w:history="1">
+      <w:hyperlink r:id="rId44" w:history="1">
         <w:r>
           <w:rPr>
             <w:rStyle w:val="Hyperlink"/>
@@ -3332,7 +3655,7 @@
         </w:rPr>
         <w:tab/>
       </w:r>
-      <w:hyperlink r:id="rId41" w:history="1">
+      <w:hyperlink r:id="rId45" w:history="1">
         <w:r>
           <w:rPr>
             <w:rStyle w:val="Hyperlink"/>
@@ -3348,7 +3671,7 @@
       <w:r>
         <w:tab/>
       </w:r>
-      <w:hyperlink r:id="rId42" w:history="1">
+      <w:hyperlink r:id="rId46" w:history="1">
         <w:r>
           <w:rPr>
             <w:rStyle w:val="Hyperlink"/>
@@ -3361,7 +3684,7 @@
       </w:r>
     </w:p>
     <w:p>
-      <w:hyperlink r:id="rId43" w:history="1">
+      <w:hyperlink r:id="rId47" w:history="1">
         <w:r>
           <w:rPr>
             <w:rStyle w:val="Hyperlink"/>
@@ -3406,7 +3729,7 @@
       </w:pPr>
     </w:p>
     <w:sectPr>
-      <w:headerReference w:type="default" r:id="rId44"/>
+      <w:headerReference w:type="default" r:id="rId48"/>
       <w:pgSz w:w="11906" w:h="16838"/>
       <w:pgMar w:top="1440" w:right="1440" w:bottom="1440" w:left="1440" w:header="708" w:footer="708" w:gutter="0"/>
       <w:cols w:space="708"/>

</xml_diff>

<commit_message>
Repo Rearranged, ESP code finalized and commented
</commit_message>
<xml_diff>
--- a/Report/HOUSE.docx
+++ b/Report/HOUSE.docx
@@ -1221,6 +1221,18 @@
     </w:p>
     <w:p>
       <w:pPr>
+        <w:pStyle w:val="ListParagraph"/>
+        <w:numPr>
+          <w:ilvl w:val="0"/>
+          <w:numId w:val="4"/>
+        </w:numPr>
+      </w:pPr>
+      <w:r>
+        <w:t>Make application look nice visually;</w:t>
+      </w:r>
+    </w:p>
+    <w:p>
+      <w:pPr>
         <w:rPr>
           <w:b/>
           <w:u w:val="single"/>
@@ -1458,7 +1470,6 @@
         <w:rPr>
           <w:b/>
         </w:rPr>
-        <w:lastRenderedPageBreak/>
         <w:t>Android Application</w:t>
       </w:r>
       <w:r>
@@ -1782,6 +1793,7 @@
     </w:p>
     <w:p>
       <w:r>
+        <w:lastRenderedPageBreak/>
         <w:t>The Arduino application will be written using Processing 3+ and will communicate</w:t>
       </w:r>
       <w:r>
@@ -1793,7 +1805,6 @@
         <w:pStyle w:val="Heading4"/>
       </w:pPr>
       <w:r>
-        <w:lastRenderedPageBreak/>
         <w:t>Wireframes</w:t>
       </w:r>
     </w:p>
@@ -3357,12 +3368,25 @@
         <w:pStyle w:val="Heading4"/>
       </w:pPr>
       <w:r>
-        <w:t>Hardware Prototype 5: Processing an incoming JSON message to turn on the LED strip</w:t>
-      </w:r>
-    </w:p>
-    <w:p>
-      <w:bookmarkStart w:id="0" w:name="_GoBack"/>
-      <w:bookmarkEnd w:id="0"/>
+        <w:t>Hardware Prototype 5</w:t>
+      </w:r>
+      <w:r>
+        <w:t>/6</w:t>
+      </w:r>
+      <w:r>
+        <w:t>: Processing an incoming JSON message to turn on the LED strip</w:t>
+      </w:r>
+    </w:p>
+    <w:p>
+      <w:r>
+        <w:t xml:space="preserve">This step </w:t>
+      </w:r>
+      <w:r>
+        <w:t>turned into both prototypes 5 and 6 as step 6 was going to be adding multiple sensor ‘agents’, representing different</w:t>
+      </w:r>
+      <w:r>
+        <w:t>. The two prototypes are together because they blended into each other and I am unsure where one of the prototypes ends and the next begins. This has allowed me to completely rearrange the layout of the application while the hardware has remained the same.</w:t>
+      </w:r>
     </w:p>
     <w:p/>
     <w:p>
@@ -3383,6 +3407,7 @@
         <w:ind w:left="0" w:firstLine="720"/>
       </w:pPr>
       <w:r>
+        <w:lastRenderedPageBreak/>
         <w:t xml:space="preserve">Code Repository: </w:t>
       </w:r>
       <w:hyperlink r:id="rId43" w:history="1">
@@ -3481,8 +3506,19 @@
     </w:p>
     <w:p>
       <w:r>
-        <w:t>Using an example script provided by the study material</w:t>
-      </w:r>
+        <w:t>When u</w:t>
+      </w:r>
+      <w:r>
+        <w:t>sing an example script provided by the study material</w:t>
+      </w:r>
+      <w:r>
+        <w:t>, there was an error when labelling the</w:t>
+      </w:r>
+      <w:r>
+        <w:t xml:space="preserve"> clock and data wires for the LED strip meaning it no longer worked, despite it working in the weeks prior. This was solved by trying different configurations of wires. </w:t>
+      </w:r>
+      <w:bookmarkStart w:id="0" w:name="_GoBack"/>
+      <w:bookmarkEnd w:id="0"/>
     </w:p>
     <w:p>
       <w:pPr>
@@ -3644,6 +3680,7 @@
         <w:pStyle w:val="Heading2"/>
       </w:pPr>
       <w:r>
+        <w:lastRenderedPageBreak/>
         <w:t>REFERENCES</w:t>
       </w:r>
     </w:p>

</xml_diff>

<commit_message>
Commentary near done, demonstration ready
</commit_message>
<xml_diff>
--- a/Report/HOUSE.docx
+++ b/Report/HOUSE.docx
@@ -67,7 +67,13 @@
         <w:t>What</w:t>
       </w:r>
       <w:r>
-        <w:t xml:space="preserve"> information is being displayed</w:t>
+        <w:t xml:space="preserve"> information </w:t>
+      </w:r>
+      <w:r>
+        <w:t xml:space="preserve">do I want </w:t>
+      </w:r>
+      <w:r>
+        <w:t>displayed</w:t>
       </w:r>
       <w:r>
         <w:t xml:space="preserve"> on the mobile application</w:t>
@@ -169,13 +175,13 @@
         </w:numPr>
       </w:pPr>
       <w:r>
-        <w:t xml:space="preserve">LCD Screen Displaying Temp and Humidity and Room Name; - </w:t>
+        <w:t xml:space="preserve">LCD Screen Displaying Temp and Humidity and Room Name; </w:t>
       </w:r>
       <w:r>
         <w:rPr>
           <w:color w:val="FF0000"/>
         </w:rPr>
-        <w:t>POSSIBLE ADDITION</w:t>
+        <w:t>- POSSIBLE</w:t>
       </w:r>
     </w:p>
     <w:p>
@@ -3390,6 +3396,12 @@
     </w:p>
     <w:p/>
     <w:p>
+      <w:r>
+        <w:t>TODO: Problems with software serial, issues MQTT, hardcoding -future, version control, testing, intro, critical, limitations</w:t>
+      </w:r>
+    </w:p>
+    <w:p/>
+    <w:p>
       <w:pPr>
         <w:pStyle w:val="Heading4"/>
       </w:pPr>
@@ -3407,7 +3419,6 @@
         <w:ind w:left="0" w:firstLine="720"/>
       </w:pPr>
       <w:r>
-        <w:lastRenderedPageBreak/>
         <w:t xml:space="preserve">Code Repository: </w:t>
       </w:r>
       <w:hyperlink r:id="rId43" w:history="1">
@@ -3455,76 +3466,79 @@
       <w:pPr>
         <w:ind w:left="0"/>
       </w:pPr>
-    </w:p>
-    <w:p>
-      <w:pPr>
-        <w:pStyle w:val="Heading4"/>
-      </w:pPr>
-      <w:r>
-        <w:t>Test results</w:t>
-      </w:r>
-    </w:p>
-    <w:p/>
-    <w:p>
-      <w:pPr>
-        <w:pStyle w:val="Heading2"/>
-      </w:pPr>
-      <w:r>
-        <w:t xml:space="preserve">Part </w:t>
-      </w:r>
-      <w:r>
-        <w:t>7</w:t>
-      </w:r>
-      <w:r>
-        <w:t xml:space="preserve">: </w:t>
-      </w:r>
-      <w:r>
-        <w:t>Problems Encountered</w:t>
-      </w:r>
-    </w:p>
-    <w:p>
-      <w:pPr>
-        <w:pStyle w:val="Heading3"/>
-      </w:pPr>
-      <w:r>
-        <w:rPr>
-          <w:color w:val="FF0000"/>
-        </w:rPr>
-        <w:tab/>
-      </w:r>
-      <w:r>
-        <w:t>LED Strip not working as expected</w:t>
-      </w:r>
-    </w:p>
-    <w:p>
-      <w:pPr>
-        <w:pStyle w:val="Heading4"/>
-      </w:pPr>
-      <w:r>
-        <w:t>Problem</w:t>
-      </w:r>
-    </w:p>
-    <w:p>
-      <w:r>
-        <w:t>When u</w:t>
-      </w:r>
-      <w:r>
-        <w:t>sing an example script provided by the study material</w:t>
-      </w:r>
-      <w:r>
-        <w:t>, there was an error when labelling the</w:t>
-      </w:r>
-      <w:r>
-        <w:t xml:space="preserve"> clock and data wires for the LED strip meaning it no longer worked, despite it working in the weeks prior. This was solved by trying different configurations of wires. </w:t>
+      <w:r>
+        <w:t>UNIT TESTING</w:t>
       </w:r>
       <w:bookmarkStart w:id="0" w:name="_GoBack"/>
       <w:bookmarkEnd w:id="0"/>
     </w:p>
     <w:p>
       <w:pPr>
+        <w:pStyle w:val="Heading4"/>
+      </w:pPr>
+      <w:r>
+        <w:t>Test results</w:t>
+      </w:r>
+    </w:p>
+    <w:p/>
+    <w:p>
+      <w:pPr>
+        <w:pStyle w:val="Heading2"/>
+      </w:pPr>
+      <w:r>
+        <w:t xml:space="preserve">Part </w:t>
+      </w:r>
+      <w:r>
+        <w:t>7</w:t>
+      </w:r>
+      <w:r>
+        <w:t xml:space="preserve">: </w:t>
+      </w:r>
+      <w:r>
+        <w:t>Problems Encountered</w:t>
+      </w:r>
+    </w:p>
+    <w:p>
+      <w:pPr>
         <w:pStyle w:val="Heading3"/>
       </w:pPr>
       <w:r>
+        <w:rPr>
+          <w:color w:val="FF0000"/>
+        </w:rPr>
+        <w:tab/>
+      </w:r>
+      <w:r>
+        <w:t>LED Strip not working as expected</w:t>
+      </w:r>
+    </w:p>
+    <w:p>
+      <w:pPr>
+        <w:pStyle w:val="Heading4"/>
+      </w:pPr>
+      <w:r>
+        <w:t>Problem</w:t>
+      </w:r>
+    </w:p>
+    <w:p>
+      <w:r>
+        <w:t>When u</w:t>
+      </w:r>
+      <w:r>
+        <w:t>sing an example script provided by the study material</w:t>
+      </w:r>
+      <w:r>
+        <w:t>, there was an error when labelling the</w:t>
+      </w:r>
+      <w:r>
+        <w:t xml:space="preserve"> clock and data wires for the LED strip meaning it no longer worked, despite it working in the weeks prior. This was solved by trying different configurations of wires. </w:t>
+      </w:r>
+    </w:p>
+    <w:p>
+      <w:pPr>
+        <w:pStyle w:val="Heading3"/>
+      </w:pPr>
+      <w:r>
         <w:t>Compiling using newest version of ESP8266 board driver</w:t>
       </w:r>
     </w:p>
@@ -3594,6 +3608,27 @@
         <w:pStyle w:val="Heading3"/>
       </w:pPr>
       <w:r>
+        <w:t>Connecting to the MQTT Broker</w:t>
+      </w:r>
+    </w:p>
+    <w:p>
+      <w:r>
+        <w:t>When connecting to the MQTT Broker, the processing sketch managed to connect less than a tenth of the time. This became too frustrating to deal with due to the lack of online documentation on MQTT usage within Processing 3</w:t>
+      </w:r>
+      <w:proofErr w:type="gramStart"/>
+      <w:r>
+        <w:t>+  and</w:t>
+      </w:r>
+      <w:proofErr w:type="gramEnd"/>
+      <w:r>
+        <w:t xml:space="preserve"> ended up being one of the main reasons behind swapping to using Android Studio.</w:t>
+      </w:r>
+    </w:p>
+    <w:p>
+      <w:pPr>
+        <w:pStyle w:val="Heading3"/>
+      </w:pPr>
+      <w:r>
         <w:t xml:space="preserve">When changing project to use only </w:t>
       </w:r>
       <w:proofErr w:type="spellStart"/>
@@ -3615,7 +3650,11 @@
       </w:r>
       <w:proofErr w:type="spellEnd"/>
       <w:r>
-        <w:t xml:space="preserve"> D1 mini, the example program for FTRGBLED would no longer compile. This was due to the ESP8266 having a different processor/microprocessor from the Arduino. Due to this, the LED controller library needed to be changed to a library that supports the ESP8266 architecture. The solution to this was in the library </w:t>
+        <w:t xml:space="preserve"> D1 mini, the example program for FTRGBLED would no longer compile. This was due to the ESP8266 having a different </w:t>
+      </w:r>
+      <w:r>
+        <w:lastRenderedPageBreak/>
+        <w:t xml:space="preserve">processor/microprocessor from the Arduino. Due to this, the LED controller library needed to be changed to a library that supports the ESP8266 architecture. The solution to this was in the library </w:t>
       </w:r>
       <w:proofErr w:type="spellStart"/>
       <w:r>
@@ -3648,39 +3687,42 @@
         <w:t xml:space="preserve"> as it is compatible with the ESP8266 architecture.</w:t>
       </w:r>
     </w:p>
+    <w:p>
+      <w:pPr>
+        <w:pStyle w:val="Heading3"/>
+      </w:pPr>
+    </w:p>
+    <w:p>
+      <w:pPr>
+        <w:pStyle w:val="Heading2"/>
+      </w:pPr>
+      <w:r>
+        <w:t xml:space="preserve">Part </w:t>
+      </w:r>
+      <w:r>
+        <w:t>8</w:t>
+      </w:r>
+      <w:r>
+        <w:t xml:space="preserve">: </w:t>
+      </w:r>
+      <w:r>
+        <w:t>Evaluation / Conclusion</w:t>
+      </w:r>
+    </w:p>
+    <w:p>
+      <w:pPr>
+        <w:pStyle w:val="Heading4"/>
+      </w:pPr>
+      <w:r>
+        <w:t>Limitations of final version</w:t>
+      </w:r>
+    </w:p>
     <w:p/>
     <w:p>
       <w:pPr>
         <w:pStyle w:val="Heading2"/>
       </w:pPr>
       <w:r>
-        <w:t xml:space="preserve">Part </w:t>
-      </w:r>
-      <w:r>
-        <w:t>8</w:t>
-      </w:r>
-      <w:r>
-        <w:t xml:space="preserve">: </w:t>
-      </w:r>
-      <w:r>
-        <w:t>Evaluation / Conclusion</w:t>
-      </w:r>
-    </w:p>
-    <w:p>
-      <w:pPr>
-        <w:pStyle w:val="Heading4"/>
-      </w:pPr>
-      <w:r>
-        <w:t>Limitations of final version</w:t>
-      </w:r>
-    </w:p>
-    <w:p/>
-    <w:p>
-      <w:pPr>
-        <w:pStyle w:val="Heading2"/>
-      </w:pPr>
-      <w:r>
-        <w:lastRenderedPageBreak/>
         <w:t>REFERENCES</w:t>
       </w:r>
     </w:p>

</xml_diff>

<commit_message>
Final Commit for CW
</commit_message>
<xml_diff>
--- a/Report/HOUSE.docx
+++ b/Report/HOUSE.docx
@@ -2,11 +2,520 @@
 <file path=word/document.xml><?xml version="1.0" encoding="utf-8"?>
 <w:document xmlns:wpc="http://schemas.microsoft.com/office/word/2010/wordprocessingCanvas" xmlns:cx="http://schemas.microsoft.com/office/drawing/2014/chartex" xmlns:cx1="http://schemas.microsoft.com/office/drawing/2015/9/8/chartex" xmlns:cx2="http://schemas.microsoft.com/office/drawing/2015/10/21/chartex" xmlns:cx3="http://schemas.microsoft.com/office/drawing/2016/5/9/chartex" xmlns:cx4="http://schemas.microsoft.com/office/drawing/2016/5/10/chartex" xmlns:cx5="http://schemas.microsoft.com/office/drawing/2016/5/11/chartex" xmlns:cx6="http://schemas.microsoft.com/office/drawing/2016/5/12/chartex" xmlns:cx7="http://schemas.microsoft.com/office/drawing/2016/5/13/chartex" xmlns:cx8="http://schemas.microsoft.com/office/drawing/2016/5/14/chartex" xmlns:mc="http://schemas.openxmlformats.org/markup-compatibility/2006" xmlns:aink="http://schemas.microsoft.com/office/drawing/2016/ink" xmlns:am3d="http://schemas.microsoft.com/office/drawing/2017/model3d" xmlns:o="urn:schemas-microsoft-com:office:office" xmlns:r="http://schemas.openxmlformats.org/officeDocument/2006/relationships" xmlns:m="http://schemas.openxmlformats.org/officeDocument/2006/math" xmlns:v="urn:schemas-microsoft-com:vml" xmlns:wp14="http://schemas.microsoft.com/office/word/2010/wordprocessingDrawing" xmlns:wp="http://schemas.openxmlformats.org/drawingml/2006/wordprocessingDrawing" xmlns:w10="urn:schemas-microsoft-com:office:word" xmlns:w="http://schemas.openxmlformats.org/wordprocessingml/2006/main" xmlns:w14="http://schemas.microsoft.com/office/word/2010/wordml" xmlns:w15="http://schemas.microsoft.com/office/word/2012/wordml" xmlns:w16cid="http://schemas.microsoft.com/office/word/2016/wordml/cid" xmlns:w16se="http://schemas.microsoft.com/office/word/2015/wordml/symex" xmlns:wpg="http://schemas.microsoft.com/office/word/2010/wordprocessingGroup" xmlns:wpi="http://schemas.microsoft.com/office/word/2010/wordprocessingInk" xmlns:wne="http://schemas.microsoft.com/office/word/2006/wordml" xmlns:wps="http://schemas.microsoft.com/office/word/2010/wordprocessingShape" mc:Ignorable="w14 w15 w16se w16cid wp14">
   <w:body>
+    <w:sdt>
+      <w:sdtPr>
+        <w:id w:val="-152369922"/>
+        <w:docPartObj>
+          <w:docPartGallery w:val="Cover Pages"/>
+          <w:docPartUnique/>
+        </w:docPartObj>
+      </w:sdtPr>
+      <w:sdtEndPr>
+        <w:rPr>
+          <w:b/>
+          <w:color w:val="1F4D78" w:themeColor="accent1" w:themeShade="7F"/>
+          <w:sz w:val="24"/>
+          <w:szCs w:val="24"/>
+        </w:rPr>
+      </w:sdtEndPr>
+      <w:sdtContent>
+        <w:p>
+          <w:r>
+            <w:rPr>
+              <w:noProof/>
+            </w:rPr>
+            <mc:AlternateContent>
+              <mc:Choice Requires="wpg">
+                <w:drawing>
+                  <wp:anchor distT="0" distB="0" distL="114300" distR="114300" simplePos="0" relativeHeight="251662336" behindDoc="1" locked="0" layoutInCell="1" allowOverlap="1" wp14:anchorId="0C975F9F" wp14:editId="263BFE5D">
+                    <wp:simplePos x="0" y="0"/>
+                    <wp:positionH relativeFrom="page">
+                      <wp:align>center</wp:align>
+                    </wp:positionH>
+                    <wp:positionV relativeFrom="page">
+                      <wp:align>center</wp:align>
+                    </wp:positionV>
+                    <wp:extent cx="6864824" cy="9123528"/>
+                    <wp:effectExtent l="0" t="0" r="2540" b="635"/>
+                    <wp:wrapNone/>
+                    <wp:docPr id="193" name="Group 193"/>
+                    <wp:cNvGraphicFramePr/>
+                    <a:graphic xmlns:a="http://schemas.openxmlformats.org/drawingml/2006/main">
+                      <a:graphicData uri="http://schemas.microsoft.com/office/word/2010/wordprocessingGroup">
+                        <wpg:wgp>
+                          <wpg:cNvGrpSpPr/>
+                          <wpg:grpSpPr>
+                            <a:xfrm>
+                              <a:off x="0" y="0"/>
+                              <a:ext cx="6864824" cy="9123528"/>
+                              <a:chOff x="0" y="0"/>
+                              <a:chExt cx="6864824" cy="9123528"/>
+                            </a:xfrm>
+                          </wpg:grpSpPr>
+                          <wps:wsp>
+                            <wps:cNvPr id="194" name="Rectangle 194"/>
+                            <wps:cNvSpPr/>
+                            <wps:spPr>
+                              <a:xfrm>
+                                <a:off x="0" y="0"/>
+                                <a:ext cx="6858000" cy="1371600"/>
+                              </a:xfrm>
+                              <a:prstGeom prst="rect">
+                                <a:avLst/>
+                              </a:prstGeom>
+                              <a:solidFill>
+                                <a:schemeClr val="accent1"/>
+                              </a:solidFill>
+                              <a:ln>
+                                <a:noFill/>
+                              </a:ln>
+                            </wps:spPr>
+                            <wps:style>
+                              <a:lnRef idx="2">
+                                <a:schemeClr val="accent1">
+                                  <a:shade val="50000"/>
+                                </a:schemeClr>
+                              </a:lnRef>
+                              <a:fillRef idx="1">
+                                <a:schemeClr val="accent1"/>
+                              </a:fillRef>
+                              <a:effectRef idx="0">
+                                <a:schemeClr val="accent1"/>
+                              </a:effectRef>
+                              <a:fontRef idx="minor">
+                                <a:schemeClr val="lt1"/>
+                              </a:fontRef>
+                            </wps:style>
+                            <wps:bodyPr rot="0" spcFirstLastPara="0" vertOverflow="overflow" horzOverflow="overflow" vert="horz" wrap="square" lIns="91440" tIns="45720" rIns="91440" bIns="45720" numCol="1" spcCol="0" rtlCol="0" fromWordArt="0" anchor="ctr" anchorCtr="0" forceAA="0" compatLnSpc="1">
+                              <a:prstTxWarp prst="textNoShape">
+                                <a:avLst/>
+                              </a:prstTxWarp>
+                              <a:noAutofit/>
+                            </wps:bodyPr>
+                          </wps:wsp>
+                          <wps:wsp>
+                            <wps:cNvPr id="195" name="Rectangle 195"/>
+                            <wps:cNvSpPr/>
+                            <wps:spPr>
+                              <a:xfrm>
+                                <a:off x="0" y="4094328"/>
+                                <a:ext cx="6858000" cy="5029200"/>
+                              </a:xfrm>
+                              <a:prstGeom prst="rect">
+                                <a:avLst/>
+                              </a:prstGeom>
+                              <a:solidFill>
+                                <a:schemeClr val="accent1"/>
+                              </a:solidFill>
+                              <a:ln>
+                                <a:noFill/>
+                              </a:ln>
+                            </wps:spPr>
+                            <wps:style>
+                              <a:lnRef idx="2">
+                                <a:schemeClr val="accent1">
+                                  <a:shade val="50000"/>
+                                </a:schemeClr>
+                              </a:lnRef>
+                              <a:fillRef idx="1">
+                                <a:schemeClr val="accent1"/>
+                              </a:fillRef>
+                              <a:effectRef idx="0">
+                                <a:schemeClr val="accent1"/>
+                              </a:effectRef>
+                              <a:fontRef idx="minor">
+                                <a:schemeClr val="lt1"/>
+                              </a:fontRef>
+                            </wps:style>
+                            <wps:txbx>
+                              <w:txbxContent>
+                                <w:sdt>
+                                  <w:sdtPr>
+                                    <w:rPr>
+                                      <w:color w:val="FFFFFF" w:themeColor="background1"/>
+                                    </w:rPr>
+                                    <w:alias w:val="Author"/>
+                                    <w:tag w:val=""/>
+                                    <w:id w:val="945428907"/>
+                                    <w:dataBinding w:prefixMappings="xmlns:ns0='http://purl.org/dc/elements/1.1/' xmlns:ns1='http://schemas.openxmlformats.org/package/2006/metadata/core-properties' " w:xpath="/ns1:coreProperties[1]/ns0:creator[1]" w:storeItemID="{6C3C8BC8-F283-45AE-878A-BAB7291924A1}"/>
+                                    <w:text/>
+                                  </w:sdtPr>
+                                  <w:sdtEndPr/>
+                                  <w:sdtContent>
+                                    <w:p>
+                                      <w:pPr>
+                                        <w:pStyle w:val="NoSpacing"/>
+                                        <w:spacing w:before="120"/>
+                                        <w:jc w:val="center"/>
+                                        <w:rPr>
+                                          <w:color w:val="FFFFFF" w:themeColor="background1"/>
+                                        </w:rPr>
+                                      </w:pPr>
+                                      <w:r>
+                                        <w:rPr>
+                                          <w:color w:val="FFFFFF" w:themeColor="background1"/>
+                                        </w:rPr>
+                                        <w:t>Brian Davison</w:t>
+                                      </w:r>
+                                    </w:p>
+                                  </w:sdtContent>
+                                </w:sdt>
+                                <w:p>
+                                  <w:pPr>
+                                    <w:pStyle w:val="NoSpacing"/>
+                                    <w:spacing w:before="120"/>
+                                    <w:jc w:val="center"/>
+                                    <w:rPr>
+                                      <w:color w:val="FFFFFF" w:themeColor="background1"/>
+                                    </w:rPr>
+                                  </w:pPr>
+                                  <w:sdt>
+                                    <w:sdtPr>
+                                      <w:rPr>
+                                        <w:caps/>
+                                        <w:color w:val="FFFFFF" w:themeColor="background1"/>
+                                      </w:rPr>
+                                      <w:alias w:val="Company"/>
+                                      <w:tag w:val=""/>
+                                      <w:id w:val="1618182777"/>
+                                      <w:dataBinding w:prefixMappings="xmlns:ns0='http://schemas.openxmlformats.org/officeDocument/2006/extended-properties' " w:xpath="/ns0:Properties[1]/ns0:Company[1]" w:storeItemID="{6668398D-A668-4E3E-A5EB-62B293D839F1}"/>
+                                      <w:text/>
+                                    </w:sdtPr>
+                                    <w:sdtEndPr/>
+                                    <w:sdtContent>
+                                      <w:r>
+                                        <w:rPr>
+                                          <w:caps/>
+                                          <w:color w:val="FFFFFF" w:themeColor="background1"/>
+                                        </w:rPr>
+                                        <w:t>Edinburgh napier university</w:t>
+                                      </w:r>
+                                    </w:sdtContent>
+                                  </w:sdt>
+                                  <w:r>
+                                    <w:rPr>
+                                      <w:color w:val="FFFFFF" w:themeColor="background1"/>
+                                    </w:rPr>
+                                    <w:t>  </w:t>
+                                  </w:r>
+                                  <w:sdt>
+                                    <w:sdtPr>
+                                      <w:rPr>
+                                        <w:color w:val="FFFFFF" w:themeColor="background1"/>
+                                      </w:rPr>
+                                      <w:alias w:val="Address"/>
+                                      <w:tag w:val=""/>
+                                      <w:id w:val="-253358678"/>
+                                      <w:dataBinding w:prefixMappings="xmlns:ns0='http://schemas.microsoft.com/office/2006/coverPageProps' " w:xpath="/ns0:CoverPageProperties[1]/ns0:CompanyAddress[1]" w:storeItemID="{55AF091B-3C7A-41E3-B477-F2FDAA23CFDA}"/>
+                                      <w:text/>
+                                    </w:sdtPr>
+                                    <w:sdtEndPr/>
+                                    <w:sdtContent>
+                                      <w:r>
+                                        <w:rPr>
+                                          <w:color w:val="FFFFFF" w:themeColor="background1"/>
+                                        </w:rPr>
+                                        <w:t>40278490</w:t>
+                                      </w:r>
+                                    </w:sdtContent>
+                                  </w:sdt>
+                                </w:p>
+                              </w:txbxContent>
+                            </wps:txbx>
+                            <wps:bodyPr rot="0" spcFirstLastPara="0" vertOverflow="overflow" horzOverflow="overflow" vert="horz" wrap="square" lIns="457200" tIns="731520" rIns="457200" bIns="457200" numCol="1" spcCol="0" rtlCol="0" fromWordArt="0" anchor="b" anchorCtr="0" forceAA="0" compatLnSpc="1">
+                              <a:prstTxWarp prst="textNoShape">
+                                <a:avLst/>
+                              </a:prstTxWarp>
+                              <a:noAutofit/>
+                            </wps:bodyPr>
+                          </wps:wsp>
+                          <wps:wsp>
+                            <wps:cNvPr id="196" name="Text Box 196"/>
+                            <wps:cNvSpPr txBox="1"/>
+                            <wps:spPr>
+                              <a:xfrm>
+                                <a:off x="6824" y="1371600"/>
+                                <a:ext cx="6858000" cy="2722728"/>
+                              </a:xfrm>
+                              <a:prstGeom prst="rect">
+                                <a:avLst/>
+                              </a:prstGeom>
+                              <a:solidFill>
+                                <a:schemeClr val="bg1"/>
+                              </a:solidFill>
+                              <a:ln w="6350">
+                                <a:noFill/>
+                              </a:ln>
+                              <a:effectLst/>
+                            </wps:spPr>
+                            <wps:style>
+                              <a:lnRef idx="0">
+                                <a:schemeClr val="accent1"/>
+                              </a:lnRef>
+                              <a:fillRef idx="0">
+                                <a:schemeClr val="accent1"/>
+                              </a:fillRef>
+                              <a:effectRef idx="0">
+                                <a:schemeClr val="accent1"/>
+                              </a:effectRef>
+                              <a:fontRef idx="minor">
+                                <a:schemeClr val="dk1"/>
+                              </a:fontRef>
+                            </wps:style>
+                            <wps:txbx>
+                              <w:txbxContent>
+                                <w:sdt>
+                                  <w:sdtPr>
+                                    <w:rPr>
+                                      <w:rFonts w:asciiTheme="majorHAnsi" w:eastAsiaTheme="majorEastAsia" w:hAnsiTheme="majorHAnsi" w:cstheme="majorBidi"/>
+                                      <w:caps/>
+                                      <w:color w:val="5B9BD5" w:themeColor="accent1"/>
+                                      <w:sz w:val="72"/>
+                                      <w:szCs w:val="72"/>
+                                    </w:rPr>
+                                    <w:alias w:val="Title"/>
+                                    <w:tag w:val=""/>
+                                    <w:id w:val="-9991715"/>
+                                    <w:dataBinding w:prefixMappings="xmlns:ns0='http://purl.org/dc/elements/1.1/' xmlns:ns1='http://schemas.openxmlformats.org/package/2006/metadata/core-properties' " w:xpath="/ns1:coreProperties[1]/ns0:title[1]" w:storeItemID="{6C3C8BC8-F283-45AE-878A-BAB7291924A1}"/>
+                                    <w:text/>
+                                  </w:sdtPr>
+                                  <w:sdtEndPr/>
+                                  <w:sdtContent>
+                                    <w:p>
+                                      <w:pPr>
+                                        <w:pStyle w:val="NoSpacing"/>
+                                        <w:jc w:val="center"/>
+                                        <w:rPr>
+                                          <w:rFonts w:asciiTheme="majorHAnsi" w:eastAsiaTheme="majorEastAsia" w:hAnsiTheme="majorHAnsi" w:cstheme="majorBidi"/>
+                                          <w:caps/>
+                                          <w:color w:val="5B9BD5" w:themeColor="accent1"/>
+                                          <w:sz w:val="72"/>
+                                          <w:szCs w:val="72"/>
+                                        </w:rPr>
+                                      </w:pPr>
+                                      <w:r>
+                                        <w:rPr>
+                                          <w:rFonts w:asciiTheme="majorHAnsi" w:eastAsiaTheme="majorEastAsia" w:hAnsiTheme="majorHAnsi" w:cstheme="majorBidi"/>
+                                          <w:caps/>
+                                          <w:color w:val="5B9BD5" w:themeColor="accent1"/>
+                                          <w:sz w:val="72"/>
+                                          <w:szCs w:val="72"/>
+                                        </w:rPr>
+                                        <w:t>SET09118 Workbook</w:t>
+                                      </w:r>
+                                    </w:p>
+                                  </w:sdtContent>
+                                </w:sdt>
+                              </w:txbxContent>
+                            </wps:txbx>
+                            <wps:bodyPr rot="0" spcFirstLastPara="0" vertOverflow="overflow" horzOverflow="overflow" vert="horz" wrap="square" lIns="457200" tIns="91440" rIns="457200" bIns="91440" numCol="1" spcCol="0" rtlCol="0" fromWordArt="0" anchor="ctr" anchorCtr="0" forceAA="0" compatLnSpc="1">
+                              <a:prstTxWarp prst="textNoShape">
+                                <a:avLst/>
+                              </a:prstTxWarp>
+                              <a:noAutofit/>
+                            </wps:bodyPr>
+                          </wps:wsp>
+                        </wpg:wgp>
+                      </a:graphicData>
+                    </a:graphic>
+                    <wp14:sizeRelH relativeFrom="page">
+                      <wp14:pctWidth>88200</wp14:pctWidth>
+                    </wp14:sizeRelH>
+                    <wp14:sizeRelV relativeFrom="page">
+                      <wp14:pctHeight>90900</wp14:pctHeight>
+                    </wp14:sizeRelV>
+                  </wp:anchor>
+                </w:drawing>
+              </mc:Choice>
+              <mc:Fallback>
+                <w:pict>
+                  <v:group w14:anchorId="0C975F9F" id="Group 193" o:spid="_x0000_s1026" style="position:absolute;left:0;text-align:left;margin-left:0;margin-top:0;width:540.55pt;height:718.4pt;z-index:-251654144;mso-width-percent:882;mso-height-percent:909;mso-position-horizontal:center;mso-position-horizontal-relative:page;mso-position-vertical:center;mso-position-vertical-relative:page;mso-width-percent:882;mso-height-percent:909" coordsize="68648,91235" o:gfxdata="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">
+                    <v:rect id="Rectangle 194" o:spid="_x0000_s1027" style="position:absolute;width:68580;height:13716;visibility:visible;mso-wrap-style:square;v-text-anchor:middle" o:gfxdata="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" fillcolor="#5b9bd5 [3204]" stroked="f" strokeweight="1pt"/>
+                    <v:rect id="Rectangle 195" o:spid="_x0000_s1028" style="position:absolute;top:40943;width:68580;height:50292;visibility:visible;mso-wrap-style:square;v-text-anchor:bottom" o:gfxdata="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" fillcolor="#5b9bd5 [3204]" stroked="f" strokeweight="1pt">
+                      <v:textbox inset="36pt,57.6pt,36pt,36pt">
+                        <w:txbxContent>
+                          <w:sdt>
+                            <w:sdtPr>
+                              <w:rPr>
+                                <w:color w:val="FFFFFF" w:themeColor="background1"/>
+                              </w:rPr>
+                              <w:alias w:val="Author"/>
+                              <w:tag w:val=""/>
+                              <w:id w:val="945428907"/>
+                              <w:dataBinding w:prefixMappings="xmlns:ns0='http://purl.org/dc/elements/1.1/' xmlns:ns1='http://schemas.openxmlformats.org/package/2006/metadata/core-properties' " w:xpath="/ns1:coreProperties[1]/ns0:creator[1]" w:storeItemID="{6C3C8BC8-F283-45AE-878A-BAB7291924A1}"/>
+                              <w:text/>
+                            </w:sdtPr>
+                            <w:sdtEndPr/>
+                            <w:sdtContent>
+                              <w:p>
+                                <w:pPr>
+                                  <w:pStyle w:val="NoSpacing"/>
+                                  <w:spacing w:before="120"/>
+                                  <w:jc w:val="center"/>
+                                  <w:rPr>
+                                    <w:color w:val="FFFFFF" w:themeColor="background1"/>
+                                  </w:rPr>
+                                </w:pPr>
+                                <w:r>
+                                  <w:rPr>
+                                    <w:color w:val="FFFFFF" w:themeColor="background1"/>
+                                  </w:rPr>
+                                  <w:t>Brian Davison</w:t>
+                                </w:r>
+                              </w:p>
+                            </w:sdtContent>
+                          </w:sdt>
+                          <w:p>
+                            <w:pPr>
+                              <w:pStyle w:val="NoSpacing"/>
+                              <w:spacing w:before="120"/>
+                              <w:jc w:val="center"/>
+                              <w:rPr>
+                                <w:color w:val="FFFFFF" w:themeColor="background1"/>
+                              </w:rPr>
+                            </w:pPr>
+                            <w:sdt>
+                              <w:sdtPr>
+                                <w:rPr>
+                                  <w:caps/>
+                                  <w:color w:val="FFFFFF" w:themeColor="background1"/>
+                                </w:rPr>
+                                <w:alias w:val="Company"/>
+                                <w:tag w:val=""/>
+                                <w:id w:val="1618182777"/>
+                                <w:dataBinding w:prefixMappings="xmlns:ns0='http://schemas.openxmlformats.org/officeDocument/2006/extended-properties' " w:xpath="/ns0:Properties[1]/ns0:Company[1]" w:storeItemID="{6668398D-A668-4E3E-A5EB-62B293D839F1}"/>
+                                <w:text/>
+                              </w:sdtPr>
+                              <w:sdtEndPr/>
+                              <w:sdtContent>
+                                <w:r>
+                                  <w:rPr>
+                                    <w:caps/>
+                                    <w:color w:val="FFFFFF" w:themeColor="background1"/>
+                                  </w:rPr>
+                                  <w:t>Edinburgh napier university</w:t>
+                                </w:r>
+                              </w:sdtContent>
+                            </w:sdt>
+                            <w:r>
+                              <w:rPr>
+                                <w:color w:val="FFFFFF" w:themeColor="background1"/>
+                              </w:rPr>
+                              <w:t>  </w:t>
+                            </w:r>
+                            <w:sdt>
+                              <w:sdtPr>
+                                <w:rPr>
+                                  <w:color w:val="FFFFFF" w:themeColor="background1"/>
+                                </w:rPr>
+                                <w:alias w:val="Address"/>
+                                <w:tag w:val=""/>
+                                <w:id w:val="-253358678"/>
+                                <w:dataBinding w:prefixMappings="xmlns:ns0='http://schemas.microsoft.com/office/2006/coverPageProps' " w:xpath="/ns0:CoverPageProperties[1]/ns0:CompanyAddress[1]" w:storeItemID="{55AF091B-3C7A-41E3-B477-F2FDAA23CFDA}"/>
+                                <w:text/>
+                              </w:sdtPr>
+                              <w:sdtEndPr/>
+                              <w:sdtContent>
+                                <w:r>
+                                  <w:rPr>
+                                    <w:color w:val="FFFFFF" w:themeColor="background1"/>
+                                  </w:rPr>
+                                  <w:t>40278490</w:t>
+                                </w:r>
+                              </w:sdtContent>
+                            </w:sdt>
+                          </w:p>
+                        </w:txbxContent>
+                      </v:textbox>
+                    </v:rect>
+                    <v:shapetype id="_x0000_t202" coordsize="21600,21600" o:spt="202" path="m,l,21600r21600,l21600,xe">
+                      <v:stroke joinstyle="miter"/>
+                      <v:path gradientshapeok="t" o:connecttype="rect"/>
+                    </v:shapetype>
+                    <v:shape id="Text Box 196" o:spid="_x0000_s1029" type="#_x0000_t202" style="position:absolute;left:68;top:13716;width:68580;height:27227;visibility:visible;mso-wrap-style:square;v-text-anchor:middle" o:gfxdata="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" fillcolor="white [3212]" stroked="f" strokeweight=".5pt">
+                      <v:textbox inset="36pt,7.2pt,36pt,7.2pt">
+                        <w:txbxContent>
+                          <w:sdt>
+                            <w:sdtPr>
+                              <w:rPr>
+                                <w:rFonts w:asciiTheme="majorHAnsi" w:eastAsiaTheme="majorEastAsia" w:hAnsiTheme="majorHAnsi" w:cstheme="majorBidi"/>
+                                <w:caps/>
+                                <w:color w:val="5B9BD5" w:themeColor="accent1"/>
+                                <w:sz w:val="72"/>
+                                <w:szCs w:val="72"/>
+                              </w:rPr>
+                              <w:alias w:val="Title"/>
+                              <w:tag w:val=""/>
+                              <w:id w:val="-9991715"/>
+                              <w:dataBinding w:prefixMappings="xmlns:ns0='http://purl.org/dc/elements/1.1/' xmlns:ns1='http://schemas.openxmlformats.org/package/2006/metadata/core-properties' " w:xpath="/ns1:coreProperties[1]/ns0:title[1]" w:storeItemID="{6C3C8BC8-F283-45AE-878A-BAB7291924A1}"/>
+                              <w:text/>
+                            </w:sdtPr>
+                            <w:sdtEndPr/>
+                            <w:sdtContent>
+                              <w:p>
+                                <w:pPr>
+                                  <w:pStyle w:val="NoSpacing"/>
+                                  <w:jc w:val="center"/>
+                                  <w:rPr>
+                                    <w:rFonts w:asciiTheme="majorHAnsi" w:eastAsiaTheme="majorEastAsia" w:hAnsiTheme="majorHAnsi" w:cstheme="majorBidi"/>
+                                    <w:caps/>
+                                    <w:color w:val="5B9BD5" w:themeColor="accent1"/>
+                                    <w:sz w:val="72"/>
+                                    <w:szCs w:val="72"/>
+                                  </w:rPr>
+                                </w:pPr>
+                                <w:r>
+                                  <w:rPr>
+                                    <w:rFonts w:asciiTheme="majorHAnsi" w:eastAsiaTheme="majorEastAsia" w:hAnsiTheme="majorHAnsi" w:cstheme="majorBidi"/>
+                                    <w:caps/>
+                                    <w:color w:val="5B9BD5" w:themeColor="accent1"/>
+                                    <w:sz w:val="72"/>
+                                    <w:szCs w:val="72"/>
+                                  </w:rPr>
+                                  <w:t>SET09118 Workbook</w:t>
+                                </w:r>
+                              </w:p>
+                            </w:sdtContent>
+                          </w:sdt>
+                        </w:txbxContent>
+                      </v:textbox>
+                    </v:shape>
+                    <w10:wrap anchorx="page" anchory="page"/>
+                  </v:group>
+                </w:pict>
+              </mc:Fallback>
+            </mc:AlternateContent>
+          </w:r>
+        </w:p>
+        <w:p>
+          <w:pPr>
+            <w:ind w:left="0"/>
+            <w:rPr>
+              <w:rFonts w:asciiTheme="majorHAnsi" w:eastAsiaTheme="majorEastAsia" w:hAnsiTheme="majorHAnsi" w:cstheme="majorBidi"/>
+              <w:b/>
+              <w:color w:val="1F4D78" w:themeColor="accent1" w:themeShade="7F"/>
+              <w:sz w:val="24"/>
+              <w:szCs w:val="24"/>
+            </w:rPr>
+          </w:pPr>
+          <w:r>
+            <w:rPr>
+              <w:b/>
+              <w:color w:val="1F4D78" w:themeColor="accent1" w:themeShade="7F"/>
+              <w:sz w:val="24"/>
+              <w:szCs w:val="24"/>
+            </w:rPr>
+            <w:br w:type="page"/>
+          </w:r>
+        </w:p>
+      </w:sdtContent>
+    </w:sdt>
     <w:p>
       <w:pPr>
         <w:pStyle w:val="Heading1"/>
       </w:pPr>
       <w:r>
+        <w:lastRenderedPageBreak/>
         <w:t>House Sensing</w:t>
       </w:r>
       <w:r>
@@ -22,16 +531,16 @@
       </w:r>
     </w:p>
     <w:p>
-      <w:pPr>
-        <w:rPr>
-          <w:color w:val="FF0000"/>
-        </w:rPr>
-      </w:pPr>
-      <w:r>
-        <w:rPr>
-          <w:color w:val="FF0000"/>
-        </w:rPr>
-        <w:t>ADD BASIC OUTLINE OF PROJECT</w:t>
+      <w:r>
+        <w:t xml:space="preserve">The aim of the project was to setup and demonstrate 2-way communication between a hardware sensor and a mobile device. For this task, I have chosen to make a mobile application that can control an LED strip. The hardware component will also have a temperature sensor attached that will take in temperature and humidity to be displayed on the mobile application. </w:t>
+      </w:r>
+    </w:p>
+    <w:p>
+      <w:r>
+        <w:t>The initial idea was to use a mobile application to control a</w:t>
+      </w:r>
+      <w:r>
+        <w:t xml:space="preserve"> Wi-Fi enabled ESP8266 chipset with an Arduino Uno, however during the process of the development, the Arduino was dropped as it wasn’t needed to achieve the aim. To see the initial development plan, go to Appendix A.</w:t>
       </w:r>
     </w:p>
     <w:p>
@@ -133,59 +642,11 @@
         </w:numPr>
       </w:pPr>
       <w:r>
-        <w:t>LED Strip’s On/Off State; - Is the LED strip powered</w:t>
-      </w:r>
-    </w:p>
-    <w:p>
-      <w:pPr>
-        <w:pStyle w:val="ListParagraph"/>
-        <w:numPr>
-          <w:ilvl w:val="0"/>
-          <w:numId w:val="1"/>
-        </w:numPr>
-      </w:pPr>
-      <w:r>
         <w:t>LED Strip’s Colour; - RGB values</w:t>
       </w:r>
     </w:p>
     <w:p>
       <w:pPr>
-        <w:pStyle w:val="ListParagraph"/>
-        <w:numPr>
-          <w:ilvl w:val="0"/>
-          <w:numId w:val="1"/>
-        </w:numPr>
-      </w:pPr>
-      <w:r>
-        <w:t>Fan’s On/Off State; -</w:t>
-      </w:r>
-      <w:r>
-        <w:rPr>
-          <w:color w:val="FF0000"/>
-        </w:rPr>
-        <w:t xml:space="preserve"> POSSIBLE ADDITION</w:t>
-      </w:r>
-    </w:p>
-    <w:p>
-      <w:pPr>
-        <w:pStyle w:val="ListParagraph"/>
-        <w:numPr>
-          <w:ilvl w:val="0"/>
-          <w:numId w:val="1"/>
-        </w:numPr>
-      </w:pPr>
-      <w:r>
-        <w:t xml:space="preserve">LCD Screen Displaying Temp and Humidity and Room Name; </w:t>
-      </w:r>
-      <w:r>
-        <w:rPr>
-          <w:color w:val="FF0000"/>
-        </w:rPr>
-        <w:t>- POSSIBLE</w:t>
-      </w:r>
-    </w:p>
-    <w:p>
-      <w:pPr>
         <w:pStyle w:val="Heading4"/>
       </w:pPr>
       <w:r>
@@ -265,20 +726,6 @@
       </w:r>
       <w:r>
         <w:t>will the LED Strip be controlled?</w:t>
-      </w:r>
-    </w:p>
-    <w:p>
-      <w:r>
-        <w:t>How</w:t>
-      </w:r>
-      <w:r>
-        <w:t xml:space="preserve"> will messages be transferred </w:t>
-      </w:r>
-      <w:r>
-        <w:t>between the ESP8266 and the Arduino</w:t>
-      </w:r>
-      <w:r>
-        <w:t>?</w:t>
       </w:r>
     </w:p>
     <w:p/>
@@ -288,7 +735,6 @@
     <w:p/>
     <w:p/>
     <w:p/>
-    <w:p/>
     <w:p>
       <w:pPr>
         <w:pStyle w:val="Heading4"/>
@@ -314,11 +760,9 @@
       <w:r>
         <w:t xml:space="preserve"> ESP8266 board that has a built in USB-to-UART bridge, so a separate board isn’t </w:t>
       </w:r>
-      <w:proofErr w:type="gramStart"/>
-      <w:r>
-        <w:t>required</w:t>
-      </w:r>
-      <w:proofErr w:type="gramEnd"/>
+      <w:r>
+        <w:t>required,</w:t>
+      </w:r>
       <w:r>
         <w:t xml:space="preserve"> and it can be programmed directly</w:t>
       </w:r>
@@ -378,7 +822,7 @@
                     <pic:cNvPicPr/>
                   </pic:nvPicPr>
                   <pic:blipFill>
-                    <a:blip r:embed="rId7" cstate="print">
+                    <a:blip r:embed="rId9" cstate="print">
                       <a:extLst>
                         <a:ext uri="{28A0092B-C50C-407E-A947-70E740481C1C}">
                           <a14:useLocalDpi xmlns:a14="http://schemas.microsoft.com/office/drawing/2010/main" val="0"/>
@@ -407,7 +851,7 @@
       <w:r>
         <w:t xml:space="preserve"> This requires a board manager (URL: </w:t>
       </w:r>
-      <w:hyperlink r:id="rId8" w:history="1">
+      <w:hyperlink r:id="rId10" w:history="1">
         <w:r>
           <w:rPr>
             <w:rStyle w:val="Hyperlink"/>
@@ -462,7 +906,7 @@
       <w:r>
         <w:t>. According to the product page on the Adafruit website (</w:t>
       </w:r>
-      <w:hyperlink r:id="rId9" w:history="1">
+      <w:hyperlink r:id="rId11" w:history="1">
         <w:r>
           <w:rPr>
             <w:rStyle w:val="Hyperlink"/>
@@ -514,7 +958,7 @@
                     <pic:cNvPicPr/>
                   </pic:nvPicPr>
                   <pic:blipFill>
-                    <a:blip r:embed="rId10" cstate="print">
+                    <a:blip r:embed="rId12" cstate="print">
                       <a:extLst>
                         <a:ext uri="{28A0092B-C50C-407E-A947-70E740481C1C}">
                           <a14:useLocalDpi xmlns:a14="http://schemas.microsoft.com/office/drawing/2010/main" val="0"/>
@@ -613,7 +1057,7 @@
       <w:r>
         <w:t xml:space="preserve"> (</w:t>
       </w:r>
-      <w:hyperlink r:id="rId11" w:history="1">
+      <w:hyperlink r:id="rId13" w:history="1">
         <w:r>
           <w:rPr>
             <w:rStyle w:val="Hyperlink"/>
@@ -642,7 +1086,7 @@
       <w:r>
         <w:t xml:space="preserve"> (</w:t>
       </w:r>
-      <w:hyperlink r:id="rId12" w:history="1">
+      <w:hyperlink r:id="rId14" w:history="1">
         <w:r>
           <w:rPr>
             <w:rStyle w:val="Hyperlink"/>
@@ -677,74 +1121,36 @@
       </w:pPr>
     </w:p>
     <w:p>
+      <w:pPr>
+        <w:ind w:left="0"/>
+      </w:pPr>
       <w:r>
         <w:rPr>
           <w:b/>
         </w:rPr>
-        <w:t>To control t</w:t>
-      </w:r>
-      <w:r>
-        <w:rPr>
-          <w:b/>
-        </w:rPr>
-        <w:t>he LED Strip</w:t>
-      </w:r>
-      <w:r>
-        <w:t xml:space="preserve"> </w:t>
-      </w:r>
-      <w:r>
-        <w:t>a separate library will be used to minimize the length of the code. The</w:t>
-      </w:r>
-      <w:r>
-        <w:t xml:space="preserve"> library FTRGBLED by </w:t>
-      </w:r>
-      <w:proofErr w:type="spellStart"/>
-      <w:r>
-        <w:t>freetronics</w:t>
-      </w:r>
-      <w:proofErr w:type="spellEnd"/>
-      <w:r>
-        <w:t xml:space="preserve"> (</w:t>
-      </w:r>
-      <w:hyperlink r:id="rId13" w:history="1">
+        <w:t>The FastLED LED library</w:t>
+      </w:r>
+      <w:r>
+        <w:t xml:space="preserve"> allows the control over a variety of LED controller types, including the ones that will be used for this project (WS2801, </w:t>
+      </w:r>
+      <w:hyperlink r:id="rId15" w:history="1">
         <w:r>
           <w:rPr>
             <w:rStyle w:val="Hyperlink"/>
           </w:rPr>
-          <w:t>https://github.com/freetronics/FTRGBLED/</w:t>
+          <w:t>http://fastled.io/</w:t>
         </w:r>
       </w:hyperlink>
       <w:r>
-        <w:t xml:space="preserve"> )</w:t>
-      </w:r>
-      <w:r>
-        <w:t xml:space="preserve"> will be used to control the LED strips</w:t>
-      </w:r>
-      <w:r>
-        <w:t>.</w:t>
-      </w:r>
-      <w:r>
-        <w:t xml:space="preserve"> This library was chosen as it deals with a variety of types of LED strips</w:t>
-      </w:r>
-      <w:r>
-        <w:t>. A WS2801, the type</w:t>
-      </w:r>
-      <w:r>
-        <w:t xml:space="preserve"> </w:t>
-      </w:r>
-      <w:r>
-        <w:t xml:space="preserve">being used of chip on the strip, makes each RGB LED addressable and </w:t>
-      </w:r>
-      <w:r>
+        <w:t>). The library is easy to use and works on the ESP8266 architecture, unlike other LED control libraries.</w:t>
+      </w:r>
+    </w:p>
+    <w:p>
+      <w:r>
+        <w:rPr>
+          <w:noProof/>
+        </w:rPr>
         <w:lastRenderedPageBreak/>
-        <w:t>individually controllable and is included in the types of LED strip controllers that can be controlled by the library.</w:t>
-      </w:r>
-    </w:p>
-    <w:p>
-      <w:r>
-        <w:rPr>
-          <w:noProof/>
-        </w:rPr>
         <w:drawing>
           <wp:anchor distT="0" distB="0" distL="114300" distR="114300" simplePos="0" relativeHeight="251659264" behindDoc="0" locked="0" layoutInCell="1" allowOverlap="1" wp14:anchorId="3E310095" wp14:editId="2D4A0B2C">
             <wp:simplePos x="0" y="0"/>
@@ -769,7 +1175,7 @@
                     <pic:cNvPicPr/>
                   </pic:nvPicPr>
                   <pic:blipFill>
-                    <a:blip r:embed="rId14" cstate="print">
+                    <a:blip r:embed="rId16" cstate="print">
                       <a:extLst>
                         <a:ext uri="{28A0092B-C50C-407E-A947-70E740481C1C}">
                           <a14:useLocalDpi xmlns:a14="http://schemas.microsoft.com/office/drawing/2010/main" val="0"/>
@@ -844,45 +1250,10 @@
       </w:pPr>
     </w:p>
     <w:p>
-      <w:pPr>
+      <w:r>
         <w:rPr>
           <w:b/>
         </w:rPr>
-      </w:pPr>
-      <w:r>
-        <w:rPr>
-          <w:b/>
-        </w:rPr>
-        <w:t>Software Serial</w:t>
-      </w:r>
-    </w:p>
-    <w:p>
-      <w:r>
-        <w:t>For testing purposes, both the ESP8266 and the Arduino will remain plugged into the computer to monitor output</w:t>
-      </w:r>
-      <w:r>
-        <w:t>, however when they are plugged in, there are issues with Sending messages via the Serial</w:t>
-      </w:r>
-      <w:r>
-        <w:t xml:space="preserve"> pins therefore a software solution is needed. This comes in the form of a pair of libraries both called SoftwareSerial. SoftwareSerial for the Arduino comes pre-installed on the ArduinoIDE, however a separate version of this must be downloaded for implementation on the ESP8266. The library must be downloaded online (</w:t>
-      </w:r>
-      <w:hyperlink r:id="rId15" w:history="1">
-        <w:r>
-          <w:rPr>
-            <w:rStyle w:val="Hyperlink"/>
-          </w:rPr>
-          <w:t>https://github.com/plerup/espsoftwareserial</w:t>
-        </w:r>
-      </w:hyperlink>
-      <w:r>
-        <w:t>) and installed manually. This library is implemented the same way as it would normally be implemented.</w:t>
-      </w:r>
-    </w:p>
-    <w:p>
-      <w:r>
-        <w:rPr>
-          <w:b/>
-        </w:rPr>
         <w:t>MQTT</w:t>
       </w:r>
       <w:r>
@@ -891,7 +1262,7 @@
       <w:r>
         <w:t>. A library must be installed for the ESP8266 to implement this (</w:t>
       </w:r>
-      <w:hyperlink r:id="rId16" w:history="1">
+      <w:hyperlink r:id="rId17" w:history="1">
         <w:r>
           <w:rPr>
             <w:rStyle w:val="Hyperlink"/>
@@ -917,7 +1288,7 @@
       <w:r>
         <w:t>be installed (</w:t>
       </w:r>
-      <w:hyperlink r:id="rId17" w:history="1">
+      <w:hyperlink r:id="rId18" w:history="1">
         <w:r>
           <w:rPr>
             <w:rStyle w:val="Hyperlink"/>
@@ -981,7 +1352,7 @@
       <w:r>
         <w:t>otation and it is a convenient format for messages as it treats them like an object with multiple values. ArduinoJSON (</w:t>
       </w:r>
-      <w:hyperlink r:id="rId18" w:history="1">
+      <w:hyperlink r:id="rId19" w:history="1">
         <w:r>
           <w:rPr>
             <w:rStyle w:val="Hyperlink"/>
@@ -1029,12 +1400,10 @@
         <w:pStyle w:val="Heading4"/>
         <w:ind w:left="0" w:firstLine="454"/>
       </w:pPr>
-      <w:proofErr w:type="spellStart"/>
       <w:r>
         <w:lastRenderedPageBreak/>
         <w:t>MoSCoW</w:t>
       </w:r>
-      <w:proofErr w:type="spellEnd"/>
     </w:p>
     <w:p>
       <w:pPr>
@@ -1060,13 +1429,7 @@
         </w:numPr>
       </w:pPr>
       <w:r>
-        <w:t>Temperature displayed on ESP8266</w:t>
-      </w:r>
-      <w:r>
-        <w:t>/Arduino</w:t>
-      </w:r>
-      <w:r>
-        <w:t xml:space="preserve"> serial monitor;</w:t>
+        <w:t>Temperature displayed on ESP8266 serial monitor;</w:t>
       </w:r>
     </w:p>
     <w:p>
@@ -1078,13 +1441,7 @@
         </w:numPr>
       </w:pPr>
       <w:r>
-        <w:t>Humidity displayed on ESP8266</w:t>
-      </w:r>
-      <w:r>
-        <w:t>/Arduino</w:t>
-      </w:r>
-      <w:r>
-        <w:t xml:space="preserve"> serial monitor;</w:t>
+        <w:t>Humidity displayed on ESP8266 serial monitor;</w:t>
       </w:r>
     </w:p>
     <w:p>
@@ -1162,10 +1519,10 @@
         <w:t>powered state</w:t>
       </w:r>
       <w:r>
-        <w:t xml:space="preserve"> displayed and</w:t>
-      </w:r>
-      <w:r>
-        <w:t xml:space="preserve"> changed</w:t>
+        <w:t xml:space="preserve"> </w:t>
+      </w:r>
+      <w:r>
+        <w:t>changed</w:t>
       </w:r>
       <w:r>
         <w:t xml:space="preserve"> </w:t>
@@ -1216,13 +1573,7 @@
         </w:numPr>
       </w:pPr>
       <w:r>
-        <w:t>Multiple sets of ESP8266</w:t>
-      </w:r>
-      <w:r>
-        <w:t>/Arduino</w:t>
-      </w:r>
-      <w:r>
-        <w:t xml:space="preserve"> connected sensors communicating with Android application;</w:t>
+        <w:t>Multiple sets of ESP8266 connected sensors communicating with Android application;</w:t>
       </w:r>
     </w:p>
     <w:p>
@@ -1288,7 +1639,7 @@
         </w:numPr>
       </w:pPr>
       <w:r>
-        <w:t>Scan for LCD I2C addresses connected to ESP8266/Arduino;</w:t>
+        <w:t>Scan for LCD I2C addresses connected to ESP8266;</w:t>
       </w:r>
     </w:p>
     <w:p>
@@ -1355,6 +1706,18 @@
       </w:r>
     </w:p>
     <w:p>
+      <w:pPr>
+        <w:pStyle w:val="ListParagraph"/>
+        <w:numPr>
+          <w:ilvl w:val="0"/>
+          <w:numId w:val="2"/>
+        </w:numPr>
+      </w:pPr>
+      <w:r>
+        <w:t>Use Raspberry Pi as an MQTT broker instead of shiftr.io;</w:t>
+      </w:r>
+    </w:p>
+    <w:p>
       <w:r>
         <w:rPr>
           <w:b/>
@@ -1386,10 +1749,10 @@
           <w:noProof/>
         </w:rPr>
         <w:drawing>
-          <wp:inline distT="0" distB="0" distL="0" distR="0" wp14:anchorId="030C44F3" wp14:editId="6CA72AFF">
-            <wp:extent cx="5731510" cy="1941830"/>
-            <wp:effectExtent l="0" t="0" r="2540" b="1270"/>
-            <wp:docPr id="4" name="Picture 4"/>
+          <wp:inline distT="0" distB="0" distL="0" distR="0" wp14:anchorId="5353EC31" wp14:editId="5598F548">
+            <wp:extent cx="5731510" cy="1605915"/>
+            <wp:effectExtent l="0" t="0" r="2540" b="0"/>
+            <wp:docPr id="13" name="Picture 13"/>
             <wp:cNvGraphicFramePr>
               <a:graphicFrameLocks xmlns:a="http://schemas.openxmlformats.org/drawingml/2006/main" noChangeAspect="1"/>
             </wp:cNvGraphicFramePr>
@@ -1397,11 +1760,11 @@
               <a:graphicData uri="http://schemas.openxmlformats.org/drawingml/2006/picture">
                 <pic:pic xmlns:pic="http://schemas.openxmlformats.org/drawingml/2006/picture">
                   <pic:nvPicPr>
-                    <pic:cNvPr id="4" name="System Diagram.png"/>
+                    <pic:cNvPr id="13" name="System New.png"/>
                     <pic:cNvPicPr/>
                   </pic:nvPicPr>
                   <pic:blipFill>
-                    <a:blip r:embed="rId19">
+                    <a:blip r:embed="rId20">
                       <a:extLst>
                         <a:ext uri="{28A0092B-C50C-407E-A947-70E740481C1C}">
                           <a14:useLocalDpi xmlns:a14="http://schemas.microsoft.com/office/drawing/2010/main" val="0"/>
@@ -1415,7 +1778,7 @@
                   <pic:spPr>
                     <a:xfrm>
                       <a:off x="0" y="0"/>
-                      <a:ext cx="5731510" cy="1941830"/>
+                      <a:ext cx="5731510" cy="1605915"/>
                     </a:xfrm>
                     <a:prstGeom prst="rect">
                       <a:avLst/>
@@ -1432,26 +1795,6 @@
       <w:pPr>
         <w:pStyle w:val="Heading4"/>
       </w:pPr>
-    </w:p>
-    <w:p>
-      <w:pPr>
-        <w:pStyle w:val="Heading4"/>
-      </w:pPr>
-    </w:p>
-    <w:p>
-      <w:pPr>
-        <w:pStyle w:val="Heading4"/>
-      </w:pPr>
-    </w:p>
-    <w:p>
-      <w:pPr>
-        <w:pStyle w:val="Heading4"/>
-      </w:pPr>
-    </w:p>
-    <w:p>
-      <w:pPr>
-        <w:pStyle w:val="Heading4"/>
-      </w:pPr>
       <w:r>
         <w:t>List of system elements and their requirements</w:t>
       </w:r>
@@ -1479,7 +1822,10 @@
         <w:t>Android Application</w:t>
       </w:r>
       <w:r>
-        <w:t xml:space="preserve"> – Programmed using Processing 3+;</w:t>
+        <w:t xml:space="preserve"> – Programmed using </w:t>
+      </w:r>
+      <w:r>
+        <w:t>Android Studio;</w:t>
       </w:r>
     </w:p>
     <w:p>
@@ -1519,7 +1865,7 @@
         <w:ind w:left="2160"/>
       </w:pPr>
       <w:r>
-        <w:t>Temperature, Humidity, LED Strip info (ON/OFF/COLOUR), Fan info;</w:t>
+        <w:t>Temperature, Humidity, LED Strip info (ON/OFF/COLOUR);</w:t>
       </w:r>
     </w:p>
     <w:p>
@@ -1529,6 +1875,7 @@
         </w:rPr>
       </w:pPr>
       <w:r>
+        <w:lastRenderedPageBreak/>
         <w:tab/>
       </w:r>
       <w:r>
@@ -1570,7 +1917,7 @@
         <w:rPr>
           <w:u w:val="single"/>
         </w:rPr>
-        <w:t xml:space="preserve">(To ESP8266/ARDUINO): </w:t>
+        <w:t xml:space="preserve">(To ESP8266): </w:t>
       </w:r>
     </w:p>
     <w:p>
@@ -1606,7 +1953,7 @@
         <w:ind w:left="1628" w:firstLine="532"/>
       </w:pPr>
       <w:r>
-        <w:t>Temperature, Humidity, LED Strip info (ON/OFF/COLOUR), Fan info;</w:t>
+        <w:t>Temperature, Humidity, LED Strip info (ON/OFF/COLOUR);</w:t>
       </w:r>
       <w:r>
         <w:t xml:space="preserve"> </w:t>
@@ -1641,7 +1988,19 @@
         <w:rPr>
           <w:u w:val="single"/>
         </w:rPr>
-        <w:t>INPUTS (From Arduino):</w:t>
+        <w:t>INPUTS (From</w:t>
+      </w:r>
+      <w:r>
+        <w:rPr>
+          <w:u w:val="single"/>
+        </w:rPr>
+        <w:t xml:space="preserve"> sensors</w:t>
+      </w:r>
+      <w:r>
+        <w:rPr>
+          <w:u w:val="single"/>
+        </w:rPr>
+        <w:t>):</w:t>
       </w:r>
     </w:p>
     <w:p>
@@ -1650,7 +2009,10 @@
       </w:pPr>
       <w:r>
         <w:tab/>
-        <w:t>Temperature, Humidity, LED Strip Info (ON/OFF/COLOUR), Fan Info;</w:t>
+        <w:t>Temperature, Humidity</w:t>
+      </w:r>
+      <w:r>
+        <w:t>;</w:t>
       </w:r>
     </w:p>
     <w:p>
@@ -1681,7 +2043,19 @@
         <w:rPr>
           <w:u w:val="single"/>
         </w:rPr>
-        <w:t>OUTPUTS (To Arduino):</w:t>
+        <w:t>OUTPUTS (To</w:t>
+      </w:r>
+      <w:r>
+        <w:rPr>
+          <w:u w:val="single"/>
+        </w:rPr>
+        <w:t xml:space="preserve"> LED strip</w:t>
+      </w:r>
+      <w:r>
+        <w:rPr>
+          <w:u w:val="single"/>
+        </w:rPr>
+        <w:t>):</w:t>
       </w:r>
     </w:p>
     <w:p>
@@ -1710,100 +2084,7 @@
       </w:pPr>
       <w:r>
         <w:tab/>
-        <w:t>Temperature, Humidity, LED Strip Info (ON/OFF/COLOUR), Fan Info;</w:t>
-      </w:r>
-    </w:p>
-    <w:p>
-      <w:pPr>
-        <w:pStyle w:val="ListParagraph"/>
-        <w:numPr>
-          <w:ilvl w:val="0"/>
-          <w:numId w:val="6"/>
-        </w:numPr>
-      </w:pPr>
-      <w:r>
-        <w:rPr>
-          <w:b/>
-        </w:rPr>
-        <w:t>Arduino</w:t>
-      </w:r>
-      <w:r>
-        <w:t>;</w:t>
-      </w:r>
-    </w:p>
-    <w:p>
-      <w:pPr>
-        <w:ind w:left="1440"/>
-        <w:rPr>
-          <w:u w:val="single"/>
-        </w:rPr>
-      </w:pPr>
-      <w:r>
-        <w:rPr>
-          <w:u w:val="single"/>
-        </w:rPr>
-        <w:t>INPUT (From Sensors):</w:t>
-      </w:r>
-    </w:p>
-    <w:p>
-      <w:pPr>
-        <w:ind w:left="1440"/>
-      </w:pPr>
-      <w:r>
-        <w:tab/>
-        <w:t>Temperature, Humidity;</w:t>
-      </w:r>
-    </w:p>
-    <w:p>
-      <w:pPr>
-        <w:ind w:left="1440"/>
-        <w:rPr>
-          <w:u w:val="single"/>
-        </w:rPr>
-      </w:pPr>
-      <w:r>
-        <w:rPr>
-          <w:u w:val="single"/>
-        </w:rPr>
-        <w:t>INPUT (From ESP8266):</w:t>
-      </w:r>
-    </w:p>
-    <w:p>
-      <w:pPr>
-        <w:ind w:left="1440"/>
-      </w:pPr>
-      <w:r>
-        <w:tab/>
-        <w:t>LED state/colour changes;</w:t>
-      </w:r>
-    </w:p>
-    <w:p>
-      <w:pPr>
-        <w:ind w:left="1440"/>
-      </w:pPr>
-      <w:r>
-        <w:rPr>
-          <w:u w:val="single"/>
-        </w:rPr>
-        <w:t>OUTPUT (To ESP8266):</w:t>
-      </w:r>
-    </w:p>
-    <w:p>
-      <w:pPr>
-        <w:ind w:left="1440"/>
-      </w:pPr>
-      <w:r>
-        <w:tab/>
-        <w:t>Temperature, Humidity, LED Strip Info (ON/OFF/COLOUR), Fan Info;</w:t>
-      </w:r>
-    </w:p>
-    <w:p>
-      <w:r>
-        <w:lastRenderedPageBreak/>
-        <w:t>The Arduino application will be written using Processing 3+ and will communicate</w:t>
-      </w:r>
-      <w:r>
-        <w:t xml:space="preserve"> via Wi-Fi to the ESP8266 and the ESP8266 will relay those messages to the Arduino via the Rx and Tx Serial wires.</w:t>
+        <w:t>Temperature, Humidity, LED Strip Info (ON/OFF/COLOUR);</w:t>
       </w:r>
     </w:p>
     <w:p>
@@ -1835,7 +2116,7 @@
                     <pic:cNvPicPr/>
                   </pic:nvPicPr>
                   <pic:blipFill>
-                    <a:blip r:embed="rId20">
+                    <a:blip r:embed="rId21">
                       <a:extLst>
                         <a:ext uri="{28A0092B-C50C-407E-A947-70E740481C1C}">
                           <a14:useLocalDpi xmlns:a14="http://schemas.microsoft.com/office/drawing/2010/main" val="0"/>
@@ -1872,40 +2153,20 @@
     </w:p>
     <w:p>
       <w:r>
-        <w:t>The main difficulties will be with</w:t>
-      </w:r>
-      <w:r>
-        <w:t>in</w:t>
-      </w:r>
-      <w:r>
-        <w:t xml:space="preserve"> the Android Processing Application</w:t>
-      </w:r>
-      <w:r>
-        <w:t xml:space="preserve"> and this may result in the Android Studio IDE being used instead. This will require </w:t>
-      </w:r>
-      <w:r>
-        <w:t>a large amount of new research into using Android Studio AND will likely mean that the final product application will be of a lower quality. However, the Android Processing application could be an early prototype on the Mobile Application side with a future version of the application being built on Android Studio.</w:t>
-      </w:r>
-    </w:p>
-    <w:p>
-      <w:r>
-        <w:t xml:space="preserve">Additionally, the format of the message sent by both sides of the wireless communication could prove an issue due to some corruption in the message as it is transferred due to </w:t>
-      </w:r>
-      <w:proofErr w:type="gramStart"/>
-      <w:r>
-        <w:t>loose</w:t>
-      </w:r>
-      <w:proofErr w:type="gramEnd"/>
-      <w:r>
-        <w:t xml:space="preserve"> wires and connections etc.</w:t>
+        <w:t>The main difficulty will be in relearning the programming environment required to develop my application, along with applying newly learned concepts and protocols such as MQTT in the new environment (Android Studio). Additionally, applying JSON in both environments is an unfamiliar concept and will require a lot of research to complete.</w:t>
+      </w:r>
+      <w:r>
+        <w:t xml:space="preserve"> To see the challenges expected from the from the original project idea, see Appendix A.</w:t>
       </w:r>
     </w:p>
     <w:p/>
+    <w:p/>
     <w:p>
       <w:pPr>
         <w:pStyle w:val="Heading3"/>
       </w:pPr>
       <w:r>
+        <w:lastRenderedPageBreak/>
         <w:t>Pr</w:t>
       </w:r>
       <w:r>
@@ -2067,13 +2328,15 @@
       <w:r>
         <w:t>The time given for this project is approximately 4 weeks, with aims for main development to be completed by the end of week 3 and beautification occurring during week 4.</w:t>
       </w:r>
+      <w:r>
+        <w:t xml:space="preserve"> I aim to spend a minimum of 40 hours developing and writing this project.</w:t>
+      </w:r>
     </w:p>
     <w:p>
       <w:pPr>
         <w:pStyle w:val="Heading2"/>
       </w:pPr>
       <w:r>
-        <w:lastRenderedPageBreak/>
         <w:t xml:space="preserve">Part </w:t>
       </w:r>
       <w:r>
@@ -2088,7 +2351,7 @@
         <w:pStyle w:val="Heading3"/>
       </w:pPr>
       <w:r>
-        <w:t>Arduino</w:t>
+        <w:t>ESP8266</w:t>
       </w:r>
     </w:p>
     <w:p>
@@ -2101,13 +2364,49 @@
     </w:p>
     <w:p>
       <w:r>
-        <w:t xml:space="preserve">There are multiple constraints with the development of the Hardware implementation, with memory being the main one. This is because both the Arduino and the WeMos D1 </w:t>
-      </w:r>
-      <w:r>
-        <w:t>have limited memory and storage which, in turn, limits the size and complexity of code that can be written</w:t>
-      </w:r>
-      <w:r>
-        <w:t xml:space="preserve">. ArduinoIDE will be used to program both the WeMos D1 and the Arduino boards, with full commentary throughout the code. Additionally, a GitHub repository will be used for version control for both the files for the Arduino and the Mobile Application. </w:t>
+        <w:t>There are multiple constraints with the development of the Hardware implementation, with memory being the main one. This is because</w:t>
+      </w:r>
+      <w:r>
+        <w:t xml:space="preserve"> the </w:t>
+      </w:r>
+      <w:r>
+        <w:t>WeMos D1</w:t>
+      </w:r>
+      <w:r>
+        <w:t xml:space="preserve"> mini</w:t>
+      </w:r>
+      <w:r>
+        <w:t xml:space="preserve"> </w:t>
+      </w:r>
+      <w:r>
+        <w:t>ha</w:t>
+      </w:r>
+      <w:r>
+        <w:t>s</w:t>
+      </w:r>
+      <w:r>
+        <w:t xml:space="preserve"> limited memory and storage which, in turn, limits the size and complexity of code that can be written</w:t>
+      </w:r>
+      <w:r>
+        <w:t xml:space="preserve">. ArduinoIDE will be used to program the WeMos D1 </w:t>
+      </w:r>
+      <w:r>
+        <w:t xml:space="preserve">mini </w:t>
+      </w:r>
+      <w:r>
+        <w:t>board, with full commentary throughout the code. Additionally, a GitHub repository will be used for version control for both the files for the</w:t>
+      </w:r>
+      <w:r>
+        <w:t xml:space="preserve"> ESP8266</w:t>
+      </w:r>
+      <w:r>
+        <w:t xml:space="preserve"> and the Mobile Application</w:t>
+      </w:r>
+      <w:r>
+        <w:t xml:space="preserve"> programs</w:t>
+      </w:r>
+      <w:r>
+        <w:t xml:space="preserve">. </w:t>
       </w:r>
     </w:p>
     <w:p>
@@ -2126,7 +2425,7 @@
       <w:r>
         <w:t>ArduinoJSON (</w:t>
       </w:r>
-      <w:hyperlink r:id="rId21" w:history="1">
+      <w:hyperlink r:id="rId22" w:history="1">
         <w:r>
           <w:rPr>
             <w:rStyle w:val="Hyperlink"/>
@@ -2149,7 +2448,7 @@
       <w:r>
         <w:t>Adafruit’s Unified Sensor Library (</w:t>
       </w:r>
-      <w:hyperlink r:id="rId22" w:history="1">
+      <w:hyperlink r:id="rId23" w:history="1">
         <w:r>
           <w:rPr>
             <w:rStyle w:val="Hyperlink"/>
@@ -2172,7 +2471,7 @@
       <w:r>
         <w:t>Adafruit’s DHT Sensor Library (</w:t>
       </w:r>
-      <w:hyperlink r:id="rId23" w:history="1">
+      <w:hyperlink r:id="rId24" w:history="1">
         <w:r>
           <w:rPr>
             <w:rStyle w:val="Hyperlink"/>
@@ -2198,7 +2497,7 @@
       <w:r>
         <w:t>(</w:t>
       </w:r>
-      <w:hyperlink r:id="rId24" w:history="1">
+      <w:hyperlink r:id="rId25" w:history="1">
         <w:r>
           <w:rPr>
             <w:rStyle w:val="Hyperlink"/>
@@ -2211,29 +2510,6 @@
       </w:r>
       <w:r>
         <w:t>;</w:t>
-      </w:r>
-    </w:p>
-    <w:p>
-      <w:pPr>
-        <w:pStyle w:val="ListParagraph"/>
-        <w:numPr>
-          <w:ilvl w:val="0"/>
-          <w:numId w:val="6"/>
-        </w:numPr>
-      </w:pPr>
-      <w:r>
-        <w:t>ArduinoIDE’s in-built SoftwareSerial Library and the ESP8266 SoftwareSerial Library addition(</w:t>
-      </w:r>
-      <w:hyperlink r:id="rId25" w:history="1">
-        <w:r>
-          <w:rPr>
-            <w:rStyle w:val="Hyperlink"/>
-          </w:rPr>
-          <w:t>https://github.com/plerup/espsoftwareserial</w:t>
-        </w:r>
-      </w:hyperlink>
-      <w:r>
-        <w:t>);</w:t>
       </w:r>
     </w:p>
     <w:p>
@@ -2321,7 +2597,8 @@
         <w:pStyle w:val="Heading3"/>
       </w:pPr>
       <w:r>
-        <w:t>Processing Android application</w:t>
+        <w:lastRenderedPageBreak/>
+        <w:t>Android application</w:t>
       </w:r>
     </w:p>
     <w:p>
@@ -2334,15 +2611,39 @@
     </w:p>
     <w:p>
       <w:r>
-        <w:t xml:space="preserve">For the mobile application, I am planning to use Processing 3+, however in the event that the app becomes more complicated than Processing can handle, then Android Studio will be used to develop the app as it is written using Java, the same language that Processing </w:t>
-      </w:r>
-      <w:r>
-        <w:t>uses therefore should take the least time to familiarize myself with.</w:t>
-      </w:r>
-    </w:p>
-    <w:p>
-      <w:r>
-        <w:t xml:space="preserve">To communicate with the ESP8266, the application needs to use some form of MQTT protocol, with Processing using an adapted version of Eclipse </w:t>
+        <w:t>For the mobile application, I</w:t>
+      </w:r>
+      <w:r>
+        <w:t xml:space="preserve"> </w:t>
+      </w:r>
+      <w:r>
+        <w:t xml:space="preserve">have </w:t>
+      </w:r>
+      <w:r>
+        <w:t>use</w:t>
+      </w:r>
+      <w:r>
+        <w:t>d</w:t>
+      </w:r>
+      <w:r>
+        <w:t xml:space="preserve"> Android Studio. This is similar to Processing 3+ that I am familiar with as both are written using </w:t>
+      </w:r>
+      <w:proofErr w:type="gramStart"/>
+      <w:r>
+        <w:t>Java,</w:t>
+      </w:r>
+      <w:proofErr w:type="gramEnd"/>
+      <w:r>
+        <w:t xml:space="preserve"> however, Android Studio allows the development of more complicated </w:t>
+      </w:r>
+      <w:r>
+        <w:t>applications</w:t>
+      </w:r>
+      <w:r>
+        <w:t xml:space="preserve"> </w:t>
+      </w:r>
+      <w:r>
+        <w:t xml:space="preserve">in quicker time as there is a visual XML design editor that doesn’t require the hard coding of basic features such as buttons. The MQTT protocol that allows the communication between the mobile application and the ESP8266 circuit, will require and additional library and as such I have used Eclipse </w:t>
       </w:r>
       <w:proofErr w:type="spellStart"/>
       <w:r>
@@ -2350,26 +2651,23 @@
       </w:r>
       <w:proofErr w:type="spellEnd"/>
       <w:r>
-        <w:t xml:space="preserve"> MQTT library (</w:t>
-      </w:r>
-      <w:hyperlink r:id="rId28" w:history="1">
-        <w:r>
-          <w:rPr>
-            <w:rStyle w:val="Hyperlink"/>
-          </w:rPr>
-          <w:t>https://github.com/256dpi/processing-mqtt</w:t>
-        </w:r>
-      </w:hyperlink>
-      <w:r>
-        <w:t xml:space="preserve">). If Android Studio ends up being used, Eclipse </w:t>
-      </w:r>
-      <w:proofErr w:type="spellStart"/>
-      <w:r>
-        <w:t>Paho’s</w:t>
-      </w:r>
-      <w:proofErr w:type="spellEnd"/>
-      <w:r>
-        <w:t xml:space="preserve"> MQTT library will be used.</w:t>
+        <w:t xml:space="preserve"> MQTT Library.</w:t>
+      </w:r>
+      <w:r>
+        <w:t xml:space="preserve"> </w:t>
+      </w:r>
+    </w:p>
+    <w:p>
+      <w:r>
+        <w:t xml:space="preserve">To view the previous Mobile Application </w:t>
+      </w:r>
+      <w:proofErr w:type="gramStart"/>
+      <w:r>
+        <w:t>specification</w:t>
+      </w:r>
+      <w:proofErr w:type="gramEnd"/>
+      <w:r>
+        <w:t xml:space="preserve"> see Appendix A.</w:t>
       </w:r>
     </w:p>
     <w:p>
@@ -2379,6 +2677,9 @@
       <w:r>
         <w:t>Integration</w:t>
       </w:r>
+      <w:r>
+        <w:t xml:space="preserve"> Log</w:t>
+      </w:r>
     </w:p>
     <w:p>
       <w:pPr>
@@ -2398,7 +2699,6 @@
         <w:rPr>
           <w:noProof/>
         </w:rPr>
-        <w:lastRenderedPageBreak/>
         <w:drawing>
           <wp:inline distT="0" distB="0" distL="0" distR="0" wp14:anchorId="086D29E5" wp14:editId="1590878E">
             <wp:extent cx="5731510" cy="3222625"/>
@@ -2415,7 +2715,7 @@
                     <pic:cNvPicPr/>
                   </pic:nvPicPr>
                   <pic:blipFill>
-                    <a:blip r:embed="rId29">
+                    <a:blip r:embed="rId28">
                       <a:extLst>
                         <a:ext uri="{28A0092B-C50C-407E-A947-70E740481C1C}">
                           <a14:useLocalDpi xmlns:a14="http://schemas.microsoft.com/office/drawing/2010/main" val="0"/>
@@ -2493,7 +2793,7 @@
                     <pic:cNvPicPr/>
                   </pic:nvPicPr>
                   <pic:blipFill>
-                    <a:blip r:embed="rId30">
+                    <a:blip r:embed="rId29">
                       <a:extLst>
                         <a:ext uri="{28A0092B-C50C-407E-A947-70E740481C1C}">
                           <a14:useLocalDpi xmlns:a14="http://schemas.microsoft.com/office/drawing/2010/main" val="0"/>
@@ -2525,6 +2825,7 @@
         <w:rPr>
           <w:noProof/>
         </w:rPr>
+        <w:lastRenderedPageBreak/>
         <w:drawing>
           <wp:inline distT="0" distB="0" distL="0" distR="0" wp14:anchorId="429A159C" wp14:editId="031D2587">
             <wp:extent cx="2873104" cy="2406455"/>
@@ -2541,7 +2842,7 @@
                     <pic:cNvPicPr/>
                   </pic:nvPicPr>
                   <pic:blipFill rotWithShape="1">
-                    <a:blip r:embed="rId31" cstate="print">
+                    <a:blip r:embed="rId30" cstate="print">
                       <a:extLst>
                         <a:ext uri="{28A0092B-C50C-407E-A947-70E740481C1C}">
                           <a14:useLocalDpi xmlns:a14="http://schemas.microsoft.com/office/drawing/2010/main" val="0"/>
@@ -2583,7 +2884,6 @@
         <w:rPr>
           <w:noProof/>
         </w:rPr>
-        <w:lastRenderedPageBreak/>
         <w:drawing>
           <wp:inline distT="0" distB="0" distL="0" distR="0" wp14:anchorId="79910640" wp14:editId="05FBB151">
             <wp:extent cx="3360362" cy="2100226"/>
@@ -2600,7 +2900,7 @@
                     <pic:cNvPicPr/>
                   </pic:nvPicPr>
                   <pic:blipFill>
-                    <a:blip r:embed="rId32">
+                    <a:blip r:embed="rId31">
                       <a:extLst>
                         <a:ext uri="{28A0092B-C50C-407E-A947-70E740481C1C}">
                           <a14:useLocalDpi xmlns:a14="http://schemas.microsoft.com/office/drawing/2010/main" val="0"/>
@@ -2628,6 +2928,17 @@
       </w:r>
     </w:p>
     <w:p>
+      <w:r>
+        <w:rPr>
+          <w:b/>
+        </w:rPr>
+        <w:t xml:space="preserve">POST DEVELOPMENT NOTE: </w:t>
+      </w:r>
+      <w:r>
+        <w:t>This was developed for the Arduino board as at this time in the project I had assumed that my project would use both the WeMos D1 Mini board AND an Arduino Uno, however the program was fully transferrable to the WeMos board without edits.</w:t>
+      </w:r>
+    </w:p>
+    <w:p>
       <w:pPr>
         <w:pStyle w:val="Heading4"/>
       </w:pPr>
@@ -2663,7 +2974,7 @@
       <w:r>
         <w:t xml:space="preserve"> (</w:t>
       </w:r>
-      <w:hyperlink r:id="rId33" w:history="1">
+      <w:hyperlink r:id="rId32" w:history="1">
         <w:r>
           <w:rPr>
             <w:rStyle w:val="Hyperlink"/>
@@ -2680,6 +2991,7 @@
         <w:rPr>
           <w:noProof/>
         </w:rPr>
+        <w:lastRenderedPageBreak/>
         <w:drawing>
           <wp:inline distT="0" distB="0" distL="0" distR="0" wp14:anchorId="3B951B9A" wp14:editId="2E667D14">
             <wp:extent cx="4126642" cy="3393017"/>
@@ -2696,7 +3008,7 @@
                     <pic:cNvPicPr/>
                   </pic:nvPicPr>
                   <pic:blipFill>
-                    <a:blip r:embed="rId34">
+                    <a:blip r:embed="rId33">
                       <a:extLst>
                         <a:ext uri="{28A0092B-C50C-407E-A947-70E740481C1C}">
                           <a14:useLocalDpi xmlns:a14="http://schemas.microsoft.com/office/drawing/2010/main" val="0"/>
@@ -2723,7 +3035,12 @@
         </w:drawing>
       </w:r>
       <w:r>
-        <w:t xml:space="preserve"> This layout is being used for the first mobile application prototype as it allows me to test three separate values being sent via the MQTT broker. A separate unit test will be written to reflect this as well.</w:t>
+        <w:t xml:space="preserve"> </w:t>
+      </w:r>
+    </w:p>
+    <w:p>
+      <w:r>
+        <w:t xml:space="preserve">This layout is being used for the first mobile application prototype as it allows me to test three separate values being sent via the MQTT broker. </w:t>
       </w:r>
     </w:p>
     <w:p>
@@ -2731,18 +3048,17 @@
         <w:rPr>
           <w:noProof/>
         </w:rPr>
-        <w:lastRenderedPageBreak/>
         <w:drawing>
-          <wp:anchor distT="0" distB="0" distL="114300" distR="114300" simplePos="0" relativeHeight="251660288" behindDoc="0" locked="0" layoutInCell="1" allowOverlap="1" wp14:anchorId="5B4300B4" wp14:editId="3AD4345D">
+          <wp:anchor distT="0" distB="0" distL="114300" distR="114300" simplePos="0" relativeHeight="251660288" behindDoc="0" locked="0" layoutInCell="1" allowOverlap="1" wp14:anchorId="5B4300B4" wp14:editId="74EA3C33">
             <wp:simplePos x="0" y="0"/>
-            <wp:positionH relativeFrom="margin">
-              <wp:posOffset>201083</wp:posOffset>
+            <wp:positionH relativeFrom="column">
+              <wp:posOffset>287079</wp:posOffset>
             </wp:positionH>
             <wp:positionV relativeFrom="paragraph">
-              <wp:posOffset>0</wp:posOffset>
+              <wp:posOffset>4740</wp:posOffset>
             </wp:positionV>
-            <wp:extent cx="2320925" cy="4641850"/>
-            <wp:effectExtent l="0" t="0" r="3175" b="6350"/>
+            <wp:extent cx="1860550" cy="3721100"/>
+            <wp:effectExtent l="0" t="0" r="6350" b="0"/>
             <wp:wrapSquare wrapText="bothSides"/>
             <wp:docPr id="9" name="Picture 9"/>
             <wp:cNvGraphicFramePr>
@@ -2756,7 +3072,7 @@
                     <pic:cNvPicPr/>
                   </pic:nvPicPr>
                   <pic:blipFill>
-                    <a:blip r:embed="rId35" cstate="print">
+                    <a:blip r:embed="rId34" cstate="print">
                       <a:extLst>
                         <a:ext uri="{28A0092B-C50C-407E-A947-70E740481C1C}">
                           <a14:useLocalDpi xmlns:a14="http://schemas.microsoft.com/office/drawing/2010/main" val="0"/>
@@ -2770,7 +3086,7 @@
                   <pic:spPr>
                     <a:xfrm>
                       <a:off x="0" y="0"/>
-                      <a:ext cx="2320925" cy="4641850"/>
+                      <a:ext cx="1860550" cy="3721100"/>
                     </a:xfrm>
                     <a:prstGeom prst="rect">
                       <a:avLst/>
@@ -2779,12 +3095,6 @@
                 </pic:pic>
               </a:graphicData>
             </a:graphic>
-            <wp14:sizeRelH relativeFrom="page">
-              <wp14:pctWidth>0</wp14:pctWidth>
-            </wp14:sizeRelH>
-            <wp14:sizeRelV relativeFrom="page">
-              <wp14:pctHeight>0</wp14:pctHeight>
-            </wp14:sizeRelV>
           </wp:anchor>
         </w:drawing>
       </w:r>
@@ -2792,30 +3102,59 @@
         <w:t>Here is a screenshot of the first prototype after the button, “red”, has been pressed</w:t>
       </w:r>
       <w:r>
-        <w:t>. Where “Hello World” was on the previous picture (The wireframe from Android Studio) has been changed as the button was pressed to a JSON message that was sent via the MQTT Broker (shiftr.io). The JSON value contains the RGB value for red, and when the other buttons are pressed, their respective RGB value is displayed as well.</w:t>
+        <w:t>. Where “Hello World” was on the previous picture (The wireframe from Android Studio) has been changed as the button was pressed to a JSON message that was sent via the MQTT Broker (shiftr.io). The JSON value contains the</w:t>
+      </w:r>
+      <w:r>
+        <w:t xml:space="preserve"> serialized</w:t>
+      </w:r>
+      <w:r>
+        <w:t xml:space="preserve"> RGB value for red, and when the other buttons are pressed, their respective RGB value is displayed as well.</w:t>
       </w:r>
       <w:r>
         <w:t xml:space="preserve"> </w:t>
       </w:r>
       <w:r>
-        <w:t>These buttons and values will be important for testing the LED Strip with 3 different values.</w:t>
-      </w:r>
+        <w:t>These buttons and values will be important for testing the LED Strip with</w:t>
+      </w:r>
+      <w:r>
+        <w:t xml:space="preserve"> multiple</w:t>
+      </w:r>
+      <w:r>
+        <w:t xml:space="preserve"> values.</w:t>
+      </w:r>
+    </w:p>
+    <w:p>
+      <w:r>
+        <w:rPr>
+          <w:b/>
+        </w:rPr>
+        <w:t>POST DEVELOPMENT NOTE:</w:t>
+      </w:r>
+      <w:r>
+        <w:t xml:space="preserve"> Unit tests should have been developed for this however they were not implemented due to my unfamiliarity with Android Studio’s unit testing system and as such the only unit tests that have been developed test JSON serialization.</w:t>
+      </w:r>
+    </w:p>
+    <w:p>
+      <w:pPr>
+        <w:ind w:left="0"/>
+      </w:pPr>
     </w:p>
     <w:p/>
     <w:p/>
     <w:p/>
     <w:p/>
     <w:p/>
-    <w:p/>
-    <w:p/>
-    <w:p/>
-    <w:p/>
-    <w:p/>
+    <w:p>
+      <w:pPr>
+        <w:ind w:left="0"/>
+      </w:pPr>
+    </w:p>
     <w:p>
       <w:pPr>
         <w:pStyle w:val="Heading4"/>
       </w:pPr>
       <w:r>
+        <w:lastRenderedPageBreak/>
         <w:t>Hardware Prototype 2</w:t>
       </w:r>
       <w:r>
@@ -2866,7 +3205,7 @@
                     <pic:cNvPicPr/>
                   </pic:nvPicPr>
                   <pic:blipFill>
-                    <a:blip r:embed="rId36">
+                    <a:blip r:embed="rId35">
                       <a:extLst>
                         <a:ext uri="{28A0092B-C50C-407E-A947-70E740481C1C}">
                           <a14:useLocalDpi xmlns:a14="http://schemas.microsoft.com/office/drawing/2010/main" val="0"/>
@@ -2903,135 +3242,45 @@
     </w:p>
     <w:p>
       <w:r>
-        <w:t xml:space="preserve">The </w:t>
+        <w:t xml:space="preserve">The WeMos D1 mini functions as its own microcontroller, much like the Arduino, therefore, I have decided to cut the Arduino out completely and only use the WeMos D1 mini. This means that I need to change the LED strip library </w:t>
+      </w:r>
+      <w:r>
+        <w:t xml:space="preserve">currently </w:t>
+      </w:r>
+      <w:r>
+        <w:t xml:space="preserve">being used, FTRGBLED, to another library, FastLED. This is because the FTRGBLED library utilises the Arduino’s </w:t>
       </w:r>
       <w:proofErr w:type="spellStart"/>
       <w:r>
-        <w:t>WeMos</w:t>
+        <w:t>avr</w:t>
       </w:r>
       <w:proofErr w:type="spellEnd"/>
       <w:r>
-        <w:t xml:space="preserve"> D1 mini functions as its own microcontroller, much like the Arduino, therefore, I have decided to cut the Arduino out completely and only use the </w:t>
+        <w:t xml:space="preserve"> architecture and wont compile when on the ESP8266 chip.</w:t>
+      </w:r>
+      <w:r>
+        <w:t xml:space="preserve"> Utilizing FastLED and the WeMos D1 mini, we can cut out the separate power supply meaning that the overall circuit will be smaller and easier to </w:t>
+      </w:r>
+      <w:r>
+        <w:t>manage,</w:t>
+      </w:r>
+      <w:r>
+        <w:t xml:space="preserve"> and we can stop using the </w:t>
       </w:r>
       <w:proofErr w:type="spellStart"/>
       <w:r>
-        <w:t>WeMos</w:t>
+        <w:t>SofwareSerial</w:t>
       </w:r>
       <w:proofErr w:type="spellEnd"/>
       <w:r>
-        <w:t xml:space="preserve"> D1 mini. This means that I need to change the LED strip library being used, FTRGBLED, to another library, </w:t>
-      </w:r>
-      <w:proofErr w:type="spellStart"/>
-      <w:r>
-        <w:t>FastLED</w:t>
-      </w:r>
-      <w:proofErr w:type="spellEnd"/>
-      <w:r>
-        <w:t xml:space="preserve">. This is because the FTRGBLED library utilises the Arduino’s </w:t>
-      </w:r>
-      <w:proofErr w:type="spellStart"/>
-      <w:r>
-        <w:t>avr</w:t>
-      </w:r>
-      <w:proofErr w:type="spellEnd"/>
-      <w:r>
-        <w:t xml:space="preserve"> architecture and wont compile when on the ESP8266 chip.</w:t>
-      </w:r>
-      <w:r>
-        <w:t xml:space="preserve"> Utilizing </w:t>
-      </w:r>
-      <w:proofErr w:type="spellStart"/>
-      <w:r>
-        <w:t>FastLED</w:t>
-      </w:r>
-      <w:proofErr w:type="spellEnd"/>
-      <w:r>
-        <w:t xml:space="preserve"> and the </w:t>
-      </w:r>
-      <w:proofErr w:type="spellStart"/>
-      <w:r>
-        <w:t>WeMos</w:t>
-      </w:r>
-      <w:proofErr w:type="spellEnd"/>
-      <w:r>
-        <w:t xml:space="preserve"> D1 mini, we can cut out the separate power supply meaning that the overall circuit will be smaller and easier to </w:t>
-      </w:r>
-      <w:proofErr w:type="gramStart"/>
-      <w:r>
-        <w:t>manage</w:t>
-      </w:r>
-      <w:proofErr w:type="gramEnd"/>
-      <w:r>
-        <w:t xml:space="preserve"> and we can stop using the </w:t>
-      </w:r>
-      <w:proofErr w:type="spellStart"/>
-      <w:r>
-        <w:t>SofwareSerial</w:t>
-      </w:r>
-      <w:proofErr w:type="spellEnd"/>
-      <w:r>
         <w:t xml:space="preserve"> library as it will no longer be needed.</w:t>
       </w:r>
     </w:p>
     <w:p>
       <w:r>
-        <w:rPr>
-          <w:noProof/>
-        </w:rPr>
-        <w:lastRenderedPageBreak/>
-        <w:drawing>
-          <wp:inline distT="0" distB="0" distL="0" distR="0" wp14:anchorId="7C651260" wp14:editId="193268C6">
-            <wp:extent cx="5731510" cy="1605915"/>
-            <wp:effectExtent l="0" t="0" r="2540" b="0"/>
-            <wp:docPr id="13" name="Picture 13"/>
-            <wp:cNvGraphicFramePr>
-              <a:graphicFrameLocks xmlns:a="http://schemas.openxmlformats.org/drawingml/2006/main" noChangeAspect="1"/>
-            </wp:cNvGraphicFramePr>
-            <a:graphic xmlns:a="http://schemas.openxmlformats.org/drawingml/2006/main">
-              <a:graphicData uri="http://schemas.openxmlformats.org/drawingml/2006/picture">
-                <pic:pic xmlns:pic="http://schemas.openxmlformats.org/drawingml/2006/picture">
-                  <pic:nvPicPr>
-                    <pic:cNvPr id="13" name="System New.png"/>
-                    <pic:cNvPicPr/>
-                  </pic:nvPicPr>
-                  <pic:blipFill>
-                    <a:blip r:embed="rId37">
-                      <a:extLst>
-                        <a:ext uri="{28A0092B-C50C-407E-A947-70E740481C1C}">
-                          <a14:useLocalDpi xmlns:a14="http://schemas.microsoft.com/office/drawing/2010/main" val="0"/>
-                        </a:ext>
-                      </a:extLst>
-                    </a:blip>
-                    <a:stretch>
-                      <a:fillRect/>
-                    </a:stretch>
-                  </pic:blipFill>
-                  <pic:spPr>
-                    <a:xfrm>
-                      <a:off x="0" y="0"/>
-                      <a:ext cx="5731510" cy="1605915"/>
-                    </a:xfrm>
-                    <a:prstGeom prst="rect">
-                      <a:avLst/>
-                    </a:prstGeom>
-                  </pic:spPr>
-                </pic:pic>
-              </a:graphicData>
-            </a:graphic>
-          </wp:inline>
-        </w:drawing>
-      </w:r>
-    </w:p>
-    <w:p>
-      <w:r>
-        <w:t>Here is the new system diagram, showing the interactions in the system.</w:t>
-      </w:r>
-    </w:p>
-    <w:p>
-      <w:r>
         <w:t xml:space="preserve">The new library has been easy to implement, and can be seen in this video (made and uploaded by me) </w:t>
       </w:r>
-      <w:hyperlink r:id="rId38" w:history="1">
+      <w:hyperlink r:id="rId36" w:history="1">
         <w:r>
           <w:rPr>
             <w:rStyle w:val="Hyperlink"/>
@@ -3042,34 +3291,21 @@
       <w:r>
         <w:t xml:space="preserve"> showing an edited version of the blink library that blinks a green LED every half second.</w:t>
       </w:r>
+      <w:r>
+        <w:t xml:space="preserve"> To see the research on the libraries no longer being used, see Appendix A.</w:t>
+      </w:r>
     </w:p>
     <w:p>
       <w:pPr>
         <w:pStyle w:val="Heading4"/>
       </w:pPr>
       <w:r>
-        <w:t xml:space="preserve">Hardware Prototype 3: DHT Sensor on </w:t>
-      </w:r>
-      <w:proofErr w:type="spellStart"/>
-      <w:r>
-        <w:t>WeMos</w:t>
-      </w:r>
-      <w:proofErr w:type="spellEnd"/>
-      <w:r>
-        <w:t xml:space="preserve"> D1 mini</w:t>
-      </w:r>
-    </w:p>
-    <w:p>
-      <w:r>
-        <w:t xml:space="preserve">The next iteration of the hardware prototype is the integration of the DHT sensor to the </w:t>
-      </w:r>
-      <w:proofErr w:type="spellStart"/>
-      <w:r>
-        <w:t>WeMos</w:t>
-      </w:r>
-      <w:proofErr w:type="spellEnd"/>
-      <w:r>
-        <w:t xml:space="preserve"> D1 mini and the JSON serialization of the results. The code is almost identical to the Arduino prototype that takes in and prints the temperature and humidity to the Serial monitor. </w:t>
+        <w:t>Hardware Prototype 3: DHT Sensor on WeMos D1 mini</w:t>
+      </w:r>
+    </w:p>
+    <w:p>
+      <w:r>
+        <w:t xml:space="preserve">The next iteration of the hardware prototype is the integration of the DHT sensor to the WeMos D1 mini and the JSON serialization of the results. The code is almost identical to the Arduino prototype that takes in and prints the temperature and humidity to the Serial monitor. </w:t>
       </w:r>
       <w:r>
         <w:t>The output</w:t>
@@ -3099,7 +3335,7 @@
                     <pic:cNvPicPr/>
                   </pic:nvPicPr>
                   <pic:blipFill>
-                    <a:blip r:embed="rId39">
+                    <a:blip r:embed="rId37">
                       <a:extLst>
                         <a:ext uri="{28A0092B-C50C-407E-A947-70E740481C1C}">
                           <a14:useLocalDpi xmlns:a14="http://schemas.microsoft.com/office/drawing/2010/main" val="0"/>
@@ -3163,7 +3399,11 @@
         <w:t>)</w:t>
       </w:r>
       <w:r>
-        <w:t>. As the Mobile application can already accept incoming MQTT messages, the test for this is seeing whether the string from the previous prototype is displayed on the mobile application.</w:t>
+        <w:t xml:space="preserve">. As the Mobile application can already accept incoming </w:t>
+      </w:r>
+      <w:r>
+        <w:lastRenderedPageBreak/>
+        <w:t>MQTT messages, the test for this is seeing whether the string from the previous prototype is displayed on the mobile application.</w:t>
       </w:r>
     </w:p>
     <w:p>
@@ -3171,7 +3411,6 @@
         <w:rPr>
           <w:noProof/>
         </w:rPr>
-        <w:lastRenderedPageBreak/>
         <w:drawing>
           <wp:inline distT="0" distB="0" distL="0" distR="0" wp14:anchorId="69AB6517" wp14:editId="42876DBF">
             <wp:extent cx="2121688" cy="4243376"/>
@@ -3188,7 +3427,7 @@
                     <pic:cNvPicPr/>
                   </pic:nvPicPr>
                   <pic:blipFill>
-                    <a:blip r:embed="rId40" cstate="print">
+                    <a:blip r:embed="rId38" cstate="print">
                       <a:extLst>
                         <a:ext uri="{28A0092B-C50C-407E-A947-70E740481C1C}">
                           <a14:useLocalDpi xmlns:a14="http://schemas.microsoft.com/office/drawing/2010/main" val="0"/>
@@ -3272,7 +3511,7 @@
                     <pic:cNvPicPr/>
                   </pic:nvPicPr>
                   <pic:blipFill>
-                    <a:blip r:embed="rId41" cstate="print">
+                    <a:blip r:embed="rId39" cstate="print">
                       <a:extLst>
                         <a:ext uri="{28A0092B-C50C-407E-A947-70E740481C1C}">
                           <a14:useLocalDpi xmlns:a14="http://schemas.microsoft.com/office/drawing/2010/main" val="0"/>
@@ -3331,7 +3570,7 @@
                     <pic:cNvPicPr/>
                   </pic:nvPicPr>
                   <pic:blipFill>
-                    <a:blip r:embed="rId42">
+                    <a:blip r:embed="rId40">
                       <a:extLst>
                         <a:ext uri="{28A0092B-C50C-407E-A947-70E740481C1C}">
                           <a14:useLocalDpi xmlns:a14="http://schemas.microsoft.com/office/drawing/2010/main" val="0"/>
@@ -3380,6 +3619,9 @@
         <w:t>/6</w:t>
       </w:r>
       <w:r>
+        <w:t>/Final</w:t>
+      </w:r>
+      <w:r>
         <w:t>: Processing an incoming JSON message to turn on the LED strip</w:t>
       </w:r>
     </w:p>
@@ -3394,32 +3636,126 @@
         <w:t>. The two prototypes are together because they blended into each other and I am unsure where one of the prototypes ends and the next begins. This has allowed me to completely rearrange the layout of the application while the hardware has remained the same.</w:t>
       </w:r>
     </w:p>
+    <w:p>
+      <w:r>
+        <w:t xml:space="preserve">This version displays the information from 2 separate hardware nodes and allows </w:t>
+      </w:r>
+      <w:r>
+        <w:t>for the control of both LED strips power state and colour in RGB values. It uses the free online shiftr.io MQTT broker to process the MQTT messages, connected through a Wi-Fi hotspot hosted from my laptop.</w:t>
+      </w:r>
+    </w:p>
     <w:p/>
     <w:p>
       <w:r>
-        <w:t>TODO: Problems with software serial, issues MQTT, hardcoding -future, version control, testing, intro, critical, limitations</w:t>
-      </w:r>
-    </w:p>
-    <w:p/>
-    <w:p>
-      <w:pPr>
-        <w:pStyle w:val="Heading4"/>
-      </w:pPr>
-      <w:r>
-        <w:t>Description of final version</w:t>
-      </w:r>
-    </w:p>
-    <w:p>
-      <w:r>
-        <w:t>(Including, for example, links to code repository, screenshots, code snippets, etc.)</w:t>
-      </w:r>
-    </w:p>
-    <w:p>
-      <w:pPr>
-        <w:ind w:left="0" w:firstLine="720"/>
-      </w:pPr>
-      <w:r>
-        <w:t xml:space="preserve">Code Repository: </w:t>
+        <w:rPr>
+          <w:noProof/>
+        </w:rPr>
+        <w:drawing>
+          <wp:inline distT="0" distB="0" distL="0" distR="0" wp14:anchorId="59E519EE" wp14:editId="45209627">
+            <wp:extent cx="2024592" cy="4049183"/>
+            <wp:effectExtent l="0" t="0" r="0" b="8890"/>
+            <wp:docPr id="18" name="Picture 18"/>
+            <wp:cNvGraphicFramePr>
+              <a:graphicFrameLocks xmlns:a="http://schemas.openxmlformats.org/drawingml/2006/main" noChangeAspect="1"/>
+            </wp:cNvGraphicFramePr>
+            <a:graphic xmlns:a="http://schemas.openxmlformats.org/drawingml/2006/main">
+              <a:graphicData uri="http://schemas.openxmlformats.org/drawingml/2006/picture">
+                <pic:pic xmlns:pic="http://schemas.openxmlformats.org/drawingml/2006/picture">
+                  <pic:nvPicPr>
+                    <pic:cNvPr id="18" name="Demonstrated Version MOBILE.jpg"/>
+                    <pic:cNvPicPr/>
+                  </pic:nvPicPr>
+                  <pic:blipFill>
+                    <a:blip r:embed="rId41" cstate="print">
+                      <a:extLst>
+                        <a:ext uri="{28A0092B-C50C-407E-A947-70E740481C1C}">
+                          <a14:useLocalDpi xmlns:a14="http://schemas.microsoft.com/office/drawing/2010/main" val="0"/>
+                        </a:ext>
+                      </a:extLst>
+                    </a:blip>
+                    <a:stretch>
+                      <a:fillRect/>
+                    </a:stretch>
+                  </pic:blipFill>
+                  <pic:spPr>
+                    <a:xfrm>
+                      <a:off x="0" y="0"/>
+                      <a:ext cx="2030218" cy="4060434"/>
+                    </a:xfrm>
+                    <a:prstGeom prst="rect">
+                      <a:avLst/>
+                    </a:prstGeom>
+                  </pic:spPr>
+                </pic:pic>
+              </a:graphicData>
+            </a:graphic>
+          </wp:inline>
+        </w:drawing>
+      </w:r>
+      <w:r>
+        <w:rPr>
+          <w:noProof/>
+        </w:rPr>
+        <w:drawing>
+          <wp:inline distT="0" distB="0" distL="0" distR="0" wp14:anchorId="64A709FE" wp14:editId="3C015610">
+            <wp:extent cx="3043619" cy="4058270"/>
+            <wp:effectExtent l="0" t="0" r="4445" b="0"/>
+            <wp:docPr id="19" name="Picture 19"/>
+            <wp:cNvGraphicFramePr>
+              <a:graphicFrameLocks xmlns:a="http://schemas.openxmlformats.org/drawingml/2006/main" noChangeAspect="1"/>
+            </wp:cNvGraphicFramePr>
+            <a:graphic xmlns:a="http://schemas.openxmlformats.org/drawingml/2006/main">
+              <a:graphicData uri="http://schemas.openxmlformats.org/drawingml/2006/picture">
+                <pic:pic xmlns:pic="http://schemas.openxmlformats.org/drawingml/2006/picture">
+                  <pic:nvPicPr>
+                    <pic:cNvPr id="19" name="Demonstrated Version.jpg"/>
+                    <pic:cNvPicPr/>
+                  </pic:nvPicPr>
+                  <pic:blipFill>
+                    <a:blip r:embed="rId42" cstate="print">
+                      <a:extLst>
+                        <a:ext uri="{28A0092B-C50C-407E-A947-70E740481C1C}">
+                          <a14:useLocalDpi xmlns:a14="http://schemas.microsoft.com/office/drawing/2010/main" val="0"/>
+                        </a:ext>
+                      </a:extLst>
+                    </a:blip>
+                    <a:stretch>
+                      <a:fillRect/>
+                    </a:stretch>
+                  </pic:blipFill>
+                  <pic:spPr>
+                    <a:xfrm>
+                      <a:off x="0" y="0"/>
+                      <a:ext cx="3050802" cy="4067847"/>
+                    </a:xfrm>
+                    <a:prstGeom prst="rect">
+                      <a:avLst/>
+                    </a:prstGeom>
+                  </pic:spPr>
+                </pic:pic>
+              </a:graphicData>
+            </a:graphic>
+          </wp:inline>
+        </w:drawing>
+      </w:r>
+    </w:p>
+    <w:p>
+      <w:r>
+        <w:t>Images showing the information displayed on the mobile app, along with the resultant LED colours from the values sent.</w:t>
+      </w:r>
+    </w:p>
+    <w:p>
+      <w:pPr>
+        <w:rPr>
+          <w:color w:val="0563C1" w:themeColor="hyperlink"/>
+          <w:u w:val="single"/>
+        </w:rPr>
+      </w:pPr>
+      <w:r>
+        <w:t>The version of both programs that was demonstrated is the final version.</w:t>
+      </w:r>
+      <w:r>
+        <w:t xml:space="preserve"> The mobile displays the temperature and humidity of 2 rooms and allows the user to control both LED strips separately. The code, along with this report, are held in the following GitHub Repository: </w:t>
       </w:r>
       <w:hyperlink r:id="rId43" w:history="1">
         <w:r>
@@ -3430,9 +3766,6 @@
         </w:r>
       </w:hyperlink>
     </w:p>
-    <w:p/>
-    <w:p/>
-    <w:p/>
     <w:p>
       <w:pPr>
         <w:pStyle w:val="Heading2"/>
@@ -3450,37 +3783,81 @@
       </w:r>
     </w:p>
     <w:p>
-      <w:pPr>
-        <w:pStyle w:val="Heading4"/>
-      </w:pPr>
-      <w:r>
-        <w:t>Test</w:t>
-      </w:r>
-    </w:p>
-    <w:p>
-      <w:r>
-        <w:t>(What tests does this element need to pass?)</w:t>
-      </w:r>
-    </w:p>
-    <w:p>
-      <w:pPr>
-        <w:ind w:left="0"/>
-      </w:pPr>
-      <w:r>
-        <w:t>UNIT TESTING</w:t>
-      </w:r>
-      <w:bookmarkStart w:id="0" w:name="_GoBack"/>
-      <w:bookmarkEnd w:id="0"/>
-    </w:p>
-    <w:p>
-      <w:pPr>
-        <w:pStyle w:val="Heading4"/>
-      </w:pPr>
-      <w:r>
-        <w:t>Test results</w:t>
-      </w:r>
-    </w:p>
-    <w:p/>
+      <w:r>
+        <w:t>For testing, a series of Unit Tests should be written</w:t>
+      </w:r>
+      <w:r>
+        <w:t>, as well as visual testing as Arduino doesn’t support unit testing. These Unit Tests should test various elements of the mobile applications functionality such as JSON and MQTT, however due to my unfamiliarity with Android Studio’s unit testing and unit testing in general, only JSON serialization has been successfully unit tested.</w:t>
+      </w:r>
+    </w:p>
+    <w:p>
+      <w:r>
+        <w:t>The unit tests for testing the JSON serialization have all passed</w:t>
+      </w:r>
+      <w:r>
+        <w:t>, as seen in the following image:</w:t>
+      </w:r>
+    </w:p>
+    <w:p>
+      <w:r>
+        <w:rPr>
+          <w:noProof/>
+        </w:rPr>
+        <w:drawing>
+          <wp:inline distT="0" distB="0" distL="0" distR="0" wp14:anchorId="25BBE6C6" wp14:editId="25B3FE44">
+            <wp:extent cx="5731510" cy="1314450"/>
+            <wp:effectExtent l="0" t="0" r="2540" b="0"/>
+            <wp:docPr id="20" name="Picture 20"/>
+            <wp:cNvGraphicFramePr>
+              <a:graphicFrameLocks xmlns:a="http://schemas.openxmlformats.org/drawingml/2006/main" noChangeAspect="1"/>
+            </wp:cNvGraphicFramePr>
+            <a:graphic xmlns:a="http://schemas.openxmlformats.org/drawingml/2006/main">
+              <a:graphicData uri="http://schemas.openxmlformats.org/drawingml/2006/picture">
+                <pic:pic xmlns:pic="http://schemas.openxmlformats.org/drawingml/2006/picture">
+                  <pic:nvPicPr>
+                    <pic:cNvPr id="20" name="TestingResults.JPG"/>
+                    <pic:cNvPicPr/>
+                  </pic:nvPicPr>
+                  <pic:blipFill>
+                    <a:blip r:embed="rId44">
+                      <a:extLst>
+                        <a:ext uri="{28A0092B-C50C-407E-A947-70E740481C1C}">
+                          <a14:useLocalDpi xmlns:a14="http://schemas.microsoft.com/office/drawing/2010/main" val="0"/>
+                        </a:ext>
+                      </a:extLst>
+                    </a:blip>
+                    <a:stretch>
+                      <a:fillRect/>
+                    </a:stretch>
+                  </pic:blipFill>
+                  <pic:spPr>
+                    <a:xfrm>
+                      <a:off x="0" y="0"/>
+                      <a:ext cx="5731510" cy="1314450"/>
+                    </a:xfrm>
+                    <a:prstGeom prst="rect">
+                      <a:avLst/>
+                    </a:prstGeom>
+                  </pic:spPr>
+                </pic:pic>
+              </a:graphicData>
+            </a:graphic>
+          </wp:inline>
+        </w:drawing>
+      </w:r>
+      <w:r>
+        <w:t xml:space="preserve"> </w:t>
+      </w:r>
+    </w:p>
+    <w:p>
+      <w:r>
+        <w:lastRenderedPageBreak/>
+        <w:t xml:space="preserve">Additionally, the Android application features input validation for the various RGB values </w:t>
+      </w:r>
+      <w:r>
+        <w:t>meaning that no false messages end up being sent to the circuits.</w:t>
+      </w:r>
+    </w:p>
     <w:p>
       <w:pPr>
         <w:pStyle w:val="Heading2"/>
@@ -3503,24 +3880,10 @@
         <w:pStyle w:val="Heading3"/>
       </w:pPr>
       <w:r>
-        <w:rPr>
-          <w:color w:val="FF0000"/>
-        </w:rPr>
-        <w:tab/>
-      </w:r>
-      <w:r>
         <w:t>LED Strip not working as expected</w:t>
       </w:r>
     </w:p>
     <w:p>
-      <w:pPr>
-        <w:pStyle w:val="Heading4"/>
-      </w:pPr>
-      <w:r>
-        <w:t>Problem</w:t>
-      </w:r>
-    </w:p>
-    <w:p>
       <w:r>
         <w:t>When u</w:t>
       </w:r>
@@ -3543,14 +3906,6 @@
       </w:r>
     </w:p>
     <w:p>
-      <w:pPr>
-        <w:pStyle w:val="Heading4"/>
-      </w:pPr>
-      <w:r>
-        <w:t>Problem</w:t>
-      </w:r>
-    </w:p>
-    <w:p>
       <w:r>
         <w:t>There were many unsolvable issues when compiling code for the ESP8266 using a newer version of the library for another project. This issue was solved by backdating the library version to 2.4.2 wherein it compiled without issues.</w:t>
       </w:r>
@@ -3564,14 +3919,6 @@
       </w:r>
     </w:p>
     <w:p>
-      <w:pPr>
-        <w:pStyle w:val="Heading4"/>
-      </w:pPr>
-      <w:r>
-        <w:t>Problem</w:t>
-      </w:r>
-    </w:p>
-    <w:p>
       <w:r>
         <w:t>When sending an MQTT message via the broker, the</w:t>
       </w:r>
@@ -3592,15 +3939,28 @@
       </w:r>
       <w:proofErr w:type="spellEnd"/>
       <w:r>
-        <w:t xml:space="preserve"> in Android </w:t>
+        <w:t xml:space="preserve"> in Android Studio and solved by adding an iterative function to add each array member.</w:t>
+      </w:r>
+    </w:p>
+    <w:p>
+      <w:pPr>
+        <w:pStyle w:val="Heading3"/>
+      </w:pPr>
+      <w:r>
+        <w:t>Connecting to the MQTT Broker</w:t>
+      </w:r>
+    </w:p>
+    <w:p>
+      <w:r>
+        <w:t>When connecting to the MQTT Broker, the processing sketch managed to connect less than a tenth of the time. This became too frustrating to deal with due to the lack of online documentation on MQTT usage within Processing 3</w:t>
       </w:r>
       <w:proofErr w:type="gramStart"/>
       <w:r>
-        <w:t>Studio, and</w:t>
+        <w:t>+  and</w:t>
       </w:r>
       <w:proofErr w:type="gramEnd"/>
       <w:r>
-        <w:t xml:space="preserve"> solved by adding an iterative function to add each array member.</w:t>
+        <w:t xml:space="preserve"> ended up being one of the main reasons behind swapping to using Android Studio.</w:t>
       </w:r>
     </w:p>
     <w:p>
@@ -3608,20 +3968,12 @@
         <w:pStyle w:val="Heading3"/>
       </w:pPr>
       <w:r>
-        <w:t>Connecting to the MQTT Broker</w:t>
-      </w:r>
-    </w:p>
-    <w:p>
-      <w:r>
-        <w:t>When connecting to the MQTT Broker, the processing sketch managed to connect less than a tenth of the time. This became too frustrating to deal with due to the lack of online documentation on MQTT usage within Processing 3</w:t>
-      </w:r>
-      <w:proofErr w:type="gramStart"/>
-      <w:r>
-        <w:t>+  and</w:t>
-      </w:r>
-      <w:proofErr w:type="gramEnd"/>
-      <w:r>
-        <w:t xml:space="preserve"> ended up being one of the main reasons behind swapping to using Android Studio.</w:t>
+        <w:t>SoftwareSerial library not working as expected</w:t>
+      </w:r>
+    </w:p>
+    <w:p>
+      <w:r>
+        <w:t>During initial development, when both an Arduino and ESP8266 board were expected to be used, the SoftwareSerial library was used to transfer messages between the ESP8266 chip and the Arduino board. However, when implemented, many messages were lost of corrupted or did not react as expected. This was one of the factors that lead to the removal of the Arduino board in favour of only using the ESP8266 board meaning that the SoftwareSerial Library no longer had to be used.</w:t>
       </w:r>
     </w:p>
     <w:p>
@@ -3629,50 +3981,14 @@
         <w:pStyle w:val="Heading3"/>
       </w:pPr>
       <w:r>
-        <w:t xml:space="preserve">When changing project to use only </w:t>
-      </w:r>
-      <w:proofErr w:type="spellStart"/>
-      <w:r>
-        <w:t>WeMos</w:t>
-      </w:r>
-      <w:proofErr w:type="spellEnd"/>
-      <w:r>
-        <w:t xml:space="preserve"> d1 mini</w:t>
-      </w:r>
-    </w:p>
-    <w:p>
-      <w:r>
-        <w:t xml:space="preserve">When the project was changed to only use the </w:t>
-      </w:r>
-      <w:proofErr w:type="spellStart"/>
-      <w:r>
-        <w:t>WeMos</w:t>
-      </w:r>
-      <w:proofErr w:type="spellEnd"/>
-      <w:r>
-        <w:t xml:space="preserve"> D1 mini, the example program for FTRGBLED would no longer compile. This was due to the ESP8266 having a different </w:t>
-      </w:r>
-      <w:r>
-        <w:lastRenderedPageBreak/>
-        <w:t xml:space="preserve">processor/microprocessor from the Arduino. Due to this, the LED controller library needed to be changed to a library that supports the ESP8266 architecture. The solution to this was in the library </w:t>
-      </w:r>
-      <w:proofErr w:type="spellStart"/>
-      <w:r>
-        <w:t>FastLED</w:t>
-      </w:r>
-      <w:proofErr w:type="spellEnd"/>
-      <w:r>
-        <w:t xml:space="preserve"> by </w:t>
-      </w:r>
-      <w:proofErr w:type="spellStart"/>
-      <w:r>
-        <w:t>FastLED</w:t>
-      </w:r>
-      <w:proofErr w:type="spellEnd"/>
-      <w:r>
-        <w:t xml:space="preserve"> (</w:t>
-      </w:r>
-      <w:hyperlink r:id="rId44" w:history="1">
+        <w:t>When changing project to use only WeMos d1 mini</w:t>
+      </w:r>
+    </w:p>
+    <w:p>
+      <w:r>
+        <w:t>When the project was changed to only use the WeMos D1 mini, the example program for FTRGBLED would no longer compile. This was due to the ESP8266 having a different processor/microprocessor from the Arduino. Due to this, the LED controller library needed to be changed to a library that supports the ESP8266 architecture. The solution to this was in the library FastLED by FastLED (</w:t>
+      </w:r>
+      <w:hyperlink r:id="rId45" w:history="1">
         <w:r>
           <w:rPr>
             <w:rStyle w:val="Hyperlink"/>
@@ -3687,54 +4003,454 @@
         <w:t xml:space="preserve"> as it is compatible with the ESP8266 architecture.</w:t>
       </w:r>
     </w:p>
+    <w:p/>
+    <w:p/>
+    <w:p>
+      <w:pPr>
+        <w:pStyle w:val="Heading2"/>
+      </w:pPr>
+      <w:r>
+        <w:t xml:space="preserve">Part </w:t>
+      </w:r>
+      <w:r>
+        <w:t>8</w:t>
+      </w:r>
+      <w:r>
+        <w:t xml:space="preserve">: </w:t>
+      </w:r>
+      <w:r>
+        <w:t>Evaluation / Conclusion</w:t>
+      </w:r>
+    </w:p>
+    <w:p>
+      <w:pPr>
+        <w:pStyle w:val="Heading4"/>
+      </w:pPr>
+      <w:r>
+        <w:t>Critical Evaluation of Project Deliverables</w:t>
+      </w:r>
+    </w:p>
+    <w:p>
+      <w:r>
+        <w:t xml:space="preserve">Through development of the </w:t>
+      </w:r>
+      <w:r>
+        <w:t>project, I have fulfilled all the M and S class items on the MoSCoW list. Due to this, I consider this project a success and I am happy with what has been developed</w:t>
+      </w:r>
+      <w:r>
+        <w:t xml:space="preserve">. </w:t>
+      </w:r>
+      <w:r>
+        <w:lastRenderedPageBreak/>
+        <w:t xml:space="preserve">I have implemented version control and the first part of a larger testing plan and tried to keep within high coding standards with documented code and regular commits to my GitHub repository for the project files. If I were to develop the project further, I would like to complete the C class items of the MoSCoW list as they mainly deal with how both parts of the project look rather than </w:t>
+      </w:r>
+      <w:r>
+        <w:t xml:space="preserve">the </w:t>
+      </w:r>
+      <w:r>
+        <w:t>functionality.</w:t>
+      </w:r>
+      <w:r>
+        <w:t xml:space="preserve"> </w:t>
+      </w:r>
+    </w:p>
+    <w:p>
+      <w:r>
+        <w:t>The main limitation</w:t>
+      </w:r>
+      <w:r>
+        <w:t>s</w:t>
+      </w:r>
+      <w:r>
+        <w:t xml:space="preserve"> of the </w:t>
+      </w:r>
+      <w:r>
+        <w:t xml:space="preserve">prototype </w:t>
+      </w:r>
+      <w:r>
+        <w:t>are</w:t>
+      </w:r>
+      <w:r>
+        <w:t>:</w:t>
+      </w:r>
+    </w:p>
+    <w:p>
+      <w:pPr>
+        <w:pStyle w:val="ListParagraph"/>
+        <w:numPr>
+          <w:ilvl w:val="0"/>
+          <w:numId w:val="10"/>
+        </w:numPr>
+      </w:pPr>
+      <w:r>
+        <w:t>Only 2 rooms can be displayed and controlled by the application and these are hard-coded into the application due to my unfamiliarity with Android Studio. If I were to further develop this, I would like to add dynamic buttons that would appear for every room in the network and would only display the room name and temperature in the button text, but, when pressed would open a different screen with the ability to control the LED strip and displaying all of the relevant information about the selected room. This would accommodate a potentially unlimited number of rooms that can be displayed.</w:t>
+      </w:r>
+    </w:p>
+    <w:p>
+      <w:pPr>
+        <w:pStyle w:val="ListParagraph"/>
+        <w:numPr>
+          <w:ilvl w:val="0"/>
+          <w:numId w:val="10"/>
+        </w:numPr>
+      </w:pPr>
+      <w:r>
+        <w:t xml:space="preserve">The MQTT messages are reliant on an online MQTT broker that cannot </w:t>
+      </w:r>
+      <w:r>
+        <w:t xml:space="preserve">always </w:t>
+      </w:r>
+      <w:r>
+        <w:t xml:space="preserve">be relied on, for example if the broker is ‘down’ for maintenance etc., </w:t>
+      </w:r>
+      <w:r>
+        <w:t>the entire system doesn’t work. This could be solved by utilising a Raspberry Pi to act as a localised MQTT broker and changing the programs to connect via this broker. Additionally, the current prototype is reliant on the Wi-Fi hotspot hosted by my laptop and not a proper Wi-Fi network from a router, due to the difficulty of changing the SSID and Password values in the code to each Wi-Fi network compared to changing network on a laptop.</w:t>
+      </w:r>
+    </w:p>
+    <w:p>
+      <w:pPr>
+        <w:pStyle w:val="Heading4"/>
+      </w:pPr>
+      <w:r>
+        <w:t>Personal Evaluation</w:t>
+      </w:r>
+    </w:p>
+    <w:p>
+      <w:r>
+        <w:t>I have enjoyed developing this project as I have had to learn about many new concepts and programming environments such as Android Studio.</w:t>
+      </w:r>
+      <w:r>
+        <w:t xml:space="preserve"> </w:t>
+      </w:r>
+      <w:r>
+        <w:t xml:space="preserve">Even though I have spent upwards of 30 hours overall working on this project, I would like to have spent more time working on it, however my commitments to other university modules </w:t>
+      </w:r>
+      <w:r>
+        <w:t>has limited my ability to do so. Due to both previous points, I am going to further develop this project in my own time, which will hopefully look good on my CV.</w:t>
+      </w:r>
+      <w:r>
+        <w:tab/>
+      </w:r>
+    </w:p>
+    <w:p>
+      <w:pPr>
+        <w:ind w:left="0"/>
+      </w:pPr>
+      <w:r>
+        <w:br w:type="page"/>
+      </w:r>
+    </w:p>
+    <w:p>
+      <w:pPr>
+        <w:pStyle w:val="Heading2"/>
+      </w:pPr>
+      <w:r>
+        <w:lastRenderedPageBreak/>
+        <w:t>References</w:t>
+      </w:r>
+    </w:p>
     <w:p>
       <w:pPr>
         <w:pStyle w:val="Heading3"/>
       </w:pPr>
-    </w:p>
-    <w:p>
-      <w:pPr>
-        <w:pStyle w:val="Heading2"/>
-      </w:pPr>
-      <w:r>
-        <w:t xml:space="preserve">Part </w:t>
-      </w:r>
-      <w:r>
-        <w:t>8</w:t>
-      </w:r>
-      <w:r>
-        <w:t xml:space="preserve">: </w:t>
-      </w:r>
-      <w:r>
-        <w:t>Evaluation / Conclusion</w:t>
-      </w:r>
-    </w:p>
-    <w:p>
-      <w:pPr>
-        <w:pStyle w:val="Heading4"/>
-      </w:pPr>
-      <w:r>
-        <w:t>Limitations of final version</w:t>
-      </w:r>
-    </w:p>
-    <w:p/>
-    <w:p>
-      <w:pPr>
-        <w:pStyle w:val="Heading2"/>
-      </w:pPr>
-      <w:r>
-        <w:t>REFERENCES</w:t>
-      </w:r>
-    </w:p>
-    <w:p>
-      <w:r>
-        <w:rPr>
-          <w:i/>
-          <w:color w:val="FF0000"/>
-        </w:rPr>
-        <w:tab/>
-      </w:r>
-      <w:hyperlink r:id="rId45" w:history="1">
+      <w:r>
+        <w:t>Libraries</w:t>
+      </w:r>
+    </w:p>
+    <w:p>
+      <w:pPr>
+        <w:pStyle w:val="ListParagraph"/>
+        <w:numPr>
+          <w:ilvl w:val="0"/>
+          <w:numId w:val="13"/>
+        </w:numPr>
+      </w:pPr>
+      <w:r>
+        <w:t xml:space="preserve">Arduino’s </w:t>
+      </w:r>
+      <w:proofErr w:type="spellStart"/>
+      <w:r>
+        <w:t>SoftwareSerial</w:t>
+      </w:r>
+      <w:proofErr w:type="spellEnd"/>
+      <w:r>
+        <w:t xml:space="preserve"> – </w:t>
+      </w:r>
+    </w:p>
+    <w:p>
+      <w:pPr>
+        <w:pStyle w:val="ListParagraph"/>
+        <w:numPr>
+          <w:ilvl w:val="0"/>
+          <w:numId w:val="13"/>
+        </w:numPr>
+      </w:pPr>
+      <w:proofErr w:type="spellStart"/>
+      <w:r>
+        <w:t>FastLED</w:t>
+      </w:r>
+      <w:proofErr w:type="spellEnd"/>
+      <w:r>
+        <w:t xml:space="preserve"> – </w:t>
+      </w:r>
+    </w:p>
+    <w:p>
+      <w:pPr>
+        <w:pStyle w:val="ListParagraph"/>
+        <w:numPr>
+          <w:ilvl w:val="0"/>
+          <w:numId w:val="13"/>
+        </w:numPr>
+      </w:pPr>
+      <w:proofErr w:type="spellStart"/>
+      <w:r>
+        <w:t>Freetronic’s</w:t>
+      </w:r>
+      <w:proofErr w:type="spellEnd"/>
+      <w:r>
+        <w:t xml:space="preserve"> FTRGBLED –</w:t>
+      </w:r>
+    </w:p>
+    <w:p>
+      <w:pPr>
+        <w:pStyle w:val="ListParagraph"/>
+        <w:numPr>
+          <w:ilvl w:val="0"/>
+          <w:numId w:val="13"/>
+        </w:numPr>
+      </w:pPr>
+      <w:r>
+        <w:t xml:space="preserve">Adafruit’s Unified Sensor Library </w:t>
+      </w:r>
+      <w:r>
+        <w:t xml:space="preserve">- </w:t>
+      </w:r>
+      <w:hyperlink r:id="rId46" w:history="1">
+        <w:r>
+          <w:rPr>
+            <w:rStyle w:val="Hyperlink"/>
+          </w:rPr>
+          <w:t>https://github.com/adafruit/Adafruit_Sensor</w:t>
+        </w:r>
+      </w:hyperlink>
+    </w:p>
+    <w:p>
+      <w:pPr>
+        <w:pStyle w:val="ListParagraph"/>
+        <w:numPr>
+          <w:ilvl w:val="0"/>
+          <w:numId w:val="13"/>
+        </w:numPr>
+      </w:pPr>
+      <w:r>
+        <w:t xml:space="preserve">Adafruit’s DHT Sensor </w:t>
+      </w:r>
+      <w:r>
+        <w:t xml:space="preserve">Library - </w:t>
+      </w:r>
+      <w:r>
+        <w:fldChar w:fldCharType="begin"/>
+      </w:r>
+      <w:r>
+        <w:instrText xml:space="preserve"> HYPERLINK "</w:instrText>
+      </w:r>
+      <w:r>
+        <w:instrText>https://github.com/adafruit/DHT-sensor-library</w:instrText>
+      </w:r>
+      <w:r>
+        <w:instrText xml:space="preserve">" </w:instrText>
+      </w:r>
+      <w:r>
+        <w:fldChar w:fldCharType="separate"/>
+      </w:r>
+      <w:r>
+        <w:rPr>
+          <w:rStyle w:val="Hyperlink"/>
+        </w:rPr>
+        <w:t>https://github.com/adafruit/DHT-sensor-library</w:t>
+      </w:r>
+      <w:r>
+        <w:fldChar w:fldCharType="end"/>
+      </w:r>
+    </w:p>
+    <w:p>
+      <w:pPr>
+        <w:pStyle w:val="ListParagraph"/>
+        <w:numPr>
+          <w:ilvl w:val="0"/>
+          <w:numId w:val="13"/>
+        </w:numPr>
+      </w:pPr>
+      <w:r>
+        <w:t xml:space="preserve">Eclipse’s MQTT for Android - </w:t>
+      </w:r>
+      <w:r>
+        <w:fldChar w:fldCharType="begin"/>
+      </w:r>
+      <w:r>
+        <w:instrText xml:space="preserve"> HYPERLINK "</w:instrText>
+      </w:r>
+      <w:r>
+        <w:instrText>https://github.com/eclipse/paho.mqtt.android</w:instrText>
+      </w:r>
+      <w:r>
+        <w:instrText xml:space="preserve">" </w:instrText>
+      </w:r>
+      <w:r>
+        <w:fldChar w:fldCharType="separate"/>
+      </w:r>
+      <w:r>
+        <w:rPr>
+          <w:rStyle w:val="Hyperlink"/>
+        </w:rPr>
+        <w:t>https://github.com/eclipse/paho.mqtt.android</w:t>
+      </w:r>
+      <w:r>
+        <w:fldChar w:fldCharType="end"/>
+      </w:r>
+    </w:p>
+    <w:p>
+      <w:pPr>
+        <w:pStyle w:val="ListParagraph"/>
+        <w:numPr>
+          <w:ilvl w:val="0"/>
+          <w:numId w:val="13"/>
+        </w:numPr>
+      </w:pPr>
+      <w:r>
+        <w:t xml:space="preserve">Joel </w:t>
+      </w:r>
+      <w:proofErr w:type="spellStart"/>
+      <w:r>
+        <w:t>Gahwiler’s</w:t>
+      </w:r>
+      <w:proofErr w:type="spellEnd"/>
+      <w:r>
+        <w:t xml:space="preserve"> MQTT for Arduino - </w:t>
+      </w:r>
+      <w:hyperlink r:id="rId47" w:history="1">
+        <w:r>
+          <w:rPr>
+            <w:rStyle w:val="Hyperlink"/>
+          </w:rPr>
+          <w:t>https://github.com/256dpi/arduino-mqtt</w:t>
+        </w:r>
+      </w:hyperlink>
+    </w:p>
+    <w:p>
+      <w:pPr>
+        <w:pStyle w:val="ListParagraph"/>
+        <w:numPr>
+          <w:ilvl w:val="0"/>
+          <w:numId w:val="13"/>
+        </w:numPr>
+      </w:pPr>
+      <w:proofErr w:type="spellStart"/>
+      <w:r>
+        <w:t>ArduinoJSON</w:t>
+      </w:r>
+      <w:proofErr w:type="spellEnd"/>
+      <w:r>
+        <w:t xml:space="preserve"> - </w:t>
+      </w:r>
+      <w:hyperlink r:id="rId48" w:history="1">
+        <w:r>
+          <w:rPr>
+            <w:rStyle w:val="Hyperlink"/>
+          </w:rPr>
+          <w:t>https://arduinojson.org/</w:t>
+        </w:r>
+      </w:hyperlink>
+    </w:p>
+    <w:p>
+      <w:pPr>
+        <w:pStyle w:val="ListParagraph"/>
+        <w:numPr>
+          <w:ilvl w:val="0"/>
+          <w:numId w:val="13"/>
+        </w:numPr>
+        <w:rPr>
+          <w:rStyle w:val="Hyperlink"/>
+          <w:color w:val="auto"/>
+          <w:u w:val="none"/>
+        </w:rPr>
+      </w:pPr>
+      <w:r>
+        <w:t xml:space="preserve">ESP8266 Board - </w:t>
+      </w:r>
+      <w:hyperlink r:id="rId49" w:history="1">
+        <w:r>
+          <w:rPr>
+            <w:rStyle w:val="Hyperlink"/>
+          </w:rPr>
+          <w:t>http://arduino.esp8266.com/stable/package_esp8266com_index.json</w:t>
+        </w:r>
+      </w:hyperlink>
+    </w:p>
+    <w:p>
+      <w:pPr>
+        <w:pStyle w:val="Heading3"/>
+      </w:pPr>
+      <w:r>
+        <w:t>Other Links</w:t>
+      </w:r>
+    </w:p>
+    <w:p>
+      <w:pPr>
+        <w:pStyle w:val="ListParagraph"/>
+        <w:numPr>
+          <w:ilvl w:val="0"/>
+          <w:numId w:val="14"/>
+        </w:numPr>
+      </w:pPr>
+      <w:r>
+        <w:t xml:space="preserve">MQTT Android Client Tutorial by </w:t>
+      </w:r>
+      <w:proofErr w:type="spellStart"/>
+      <w:r>
+        <w:t>Wildan</w:t>
+      </w:r>
+      <w:proofErr w:type="spellEnd"/>
+      <w:r>
+        <w:t xml:space="preserve"> Maulana </w:t>
+      </w:r>
+      <w:proofErr w:type="spellStart"/>
+      <w:r>
+        <w:t>Syahidillah</w:t>
+      </w:r>
+      <w:proofErr w:type="spellEnd"/>
+      <w:r>
+        <w:t xml:space="preserve"> </w:t>
+      </w:r>
+      <w:r>
+        <w:t xml:space="preserve"> - </w:t>
+      </w:r>
+      <w:hyperlink r:id="rId50" w:history="1">
+        <w:r>
+          <w:rPr>
+            <w:rStyle w:val="Hyperlink"/>
+          </w:rPr>
+          <w:t>https://wildanmsyah.wordpress.com/2017/05/11/mqtt-android-client-tutorial/</w:t>
+        </w:r>
+      </w:hyperlink>
+    </w:p>
+    <w:p>
+      <w:pPr>
+        <w:pStyle w:val="ListParagraph"/>
+        <w:numPr>
+          <w:ilvl w:val="0"/>
+          <w:numId w:val="14"/>
+        </w:numPr>
+        <w:rPr>
+          <w:rStyle w:val="Hyperlink"/>
+          <w:color w:val="auto"/>
+          <w:u w:val="none"/>
+        </w:rPr>
+      </w:pPr>
+      <w:r>
+        <w:t xml:space="preserve">Adafruit DHT Sensors - </w:t>
+      </w:r>
+      <w:hyperlink r:id="rId51" w:history="1">
         <w:r>
           <w:rPr>
             <w:rStyle w:val="Hyperlink"/>
@@ -3742,15 +4458,67 @@
           <w:t>https://www.adafruit.com/product/386</w:t>
         </w:r>
       </w:hyperlink>
-      <w:r>
-        <w:t xml:space="preserve"> – DHT11 HUMIDITY SENSOR</w:t>
-      </w:r>
-    </w:p>
-    <w:p>
-      <w:r>
-        <w:tab/>
-      </w:r>
-      <w:hyperlink r:id="rId46" w:history="1">
+    </w:p>
+    <w:p>
+      <w:pPr>
+        <w:pStyle w:val="ListParagraph"/>
+        <w:ind w:left="1174"/>
+      </w:pPr>
+      <w:bookmarkStart w:id="0" w:name="_GoBack"/>
+      <w:bookmarkEnd w:id="0"/>
+    </w:p>
+    <w:p>
+      <w:r>
+        <w:br w:type="page"/>
+      </w:r>
+    </w:p>
+    <w:p>
+      <w:pPr>
+        <w:pStyle w:val="Heading2"/>
+      </w:pPr>
+      <w:r>
+        <w:lastRenderedPageBreak/>
+        <w:t>Appendices</w:t>
+      </w:r>
+    </w:p>
+    <w:p>
+      <w:pPr>
+        <w:pStyle w:val="Heading3"/>
+      </w:pPr>
+      <w:r>
+        <w:t xml:space="preserve">Appendix A: </w:t>
+      </w:r>
+      <w:r>
+        <w:t>Early development plan</w:t>
+      </w:r>
+    </w:p>
+    <w:p>
+      <w:pPr>
+        <w:pStyle w:val="Heading4"/>
+      </w:pPr>
+      <w:r>
+        <w:t>Research</w:t>
+      </w:r>
+    </w:p>
+    <w:p>
+      <w:r>
+        <w:rPr>
+          <w:b/>
+        </w:rPr>
+        <w:t>To control the LED Strip</w:t>
+      </w:r>
+      <w:r>
+        <w:t xml:space="preserve"> a separate library will be used to minimize the length of the code. The library FTRGBLED by </w:t>
+      </w:r>
+      <w:proofErr w:type="spellStart"/>
+      <w:r>
+        <w:t>freetronics</w:t>
+      </w:r>
+      <w:proofErr w:type="spellEnd"/>
+      <w:r>
+        <w:t xml:space="preserve"> (</w:t>
+      </w:r>
+      <w:hyperlink r:id="rId52" w:history="1">
         <w:r>
           <w:rPr>
             <w:rStyle w:val="Hyperlink"/>
@@ -3759,59 +4527,545 @@
         </w:r>
       </w:hyperlink>
       <w:r>
-        <w:t xml:space="preserve"> - FTRGBLED LIBRARY</w:t>
-      </w:r>
-    </w:p>
-    <w:p>
-      <w:hyperlink r:id="rId47" w:history="1">
+        <w:t xml:space="preserve"> ) will be used to control the LED strips. This library was chosen as it deals with a variety of types of LED strips. A WS2801, the type</w:t>
+      </w:r>
+      <w:r>
+        <w:t xml:space="preserve"> </w:t>
+      </w:r>
+      <w:r>
+        <w:t>being used of chip on the strip, makes each RGB LED addressable and individually controllable and is included in the types of LED strip controllers that can be controlled by the library.</w:t>
+      </w:r>
+    </w:p>
+    <w:p>
+      <w:pPr>
+        <w:rPr>
+          <w:b/>
+        </w:rPr>
+      </w:pPr>
+      <w:r>
+        <w:rPr>
+          <w:b/>
+        </w:rPr>
+        <w:t>For testing purposes</w:t>
+      </w:r>
+      <w:r>
+        <w:t xml:space="preserve">, both the ESP8266 and the Arduino will remain plugged into the computer to monitor output, however when they are plugged in, there are issues with Sending messages via the Serial pins therefore a software solution is needed. This comes in the form of a pair of libraries both called SoftwareSerial. SoftwareSerial for the Arduino comes pre-installed on the </w:t>
+      </w:r>
+      <w:proofErr w:type="spellStart"/>
+      <w:r>
+        <w:t>ArduinoIDE</w:t>
+      </w:r>
+      <w:proofErr w:type="spellEnd"/>
+      <w:r>
+        <w:t>, however a separate version of this must be downloaded for implementation on the ESP8266. The library must be downloaded online (</w:t>
+      </w:r>
+      <w:hyperlink r:id="rId53" w:history="1">
         <w:r>
           <w:rPr>
             <w:rStyle w:val="Hyperlink"/>
           </w:rPr>
-          <w:t>https://github.com/FastLED/FastLED</w:t>
+          <w:t>https://github.com/plerup/espsoftwareserial</w:t>
         </w:r>
       </w:hyperlink>
       <w:r>
-        <w:t xml:space="preserve"> – </w:t>
-      </w:r>
+        <w:t>) and installed manually. This library is implemented the same way as it would normally be implemented.</w:t>
+      </w:r>
+    </w:p>
+    <w:p>
+      <w:pPr>
+        <w:pStyle w:val="Heading4"/>
+      </w:pPr>
+      <w:r>
+        <w:t>System overview diagram</w:t>
+      </w:r>
+    </w:p>
+    <w:p>
+      <w:pPr>
+        <w:pStyle w:val="Heading4"/>
+      </w:pPr>
+      <w:r>
+        <w:rPr>
+          <w:noProof/>
+        </w:rPr>
+        <w:drawing>
+          <wp:inline distT="0" distB="0" distL="0" distR="0" wp14:anchorId="17EEDAE0" wp14:editId="414F7A86">
+            <wp:extent cx="5731510" cy="1941830"/>
+            <wp:effectExtent l="0" t="0" r="2540" b="1270"/>
+            <wp:docPr id="4" name="Picture 4"/>
+            <wp:cNvGraphicFramePr>
+              <a:graphicFrameLocks xmlns:a="http://schemas.openxmlformats.org/drawingml/2006/main" noChangeAspect="1"/>
+            </wp:cNvGraphicFramePr>
+            <a:graphic xmlns:a="http://schemas.openxmlformats.org/drawingml/2006/main">
+              <a:graphicData uri="http://schemas.openxmlformats.org/drawingml/2006/picture">
+                <pic:pic xmlns:pic="http://schemas.openxmlformats.org/drawingml/2006/picture">
+                  <pic:nvPicPr>
+                    <pic:cNvPr id="4" name="System Diagram.png"/>
+                    <pic:cNvPicPr/>
+                  </pic:nvPicPr>
+                  <pic:blipFill>
+                    <a:blip r:embed="rId54">
+                      <a:extLst>
+                        <a:ext uri="{28A0092B-C50C-407E-A947-70E740481C1C}">
+                          <a14:useLocalDpi xmlns:a14="http://schemas.microsoft.com/office/drawing/2010/main" val="0"/>
+                        </a:ext>
+                      </a:extLst>
+                    </a:blip>
+                    <a:stretch>
+                      <a:fillRect/>
+                    </a:stretch>
+                  </pic:blipFill>
+                  <pic:spPr>
+                    <a:xfrm>
+                      <a:off x="0" y="0"/>
+                      <a:ext cx="5731510" cy="1941830"/>
+                    </a:xfrm>
+                    <a:prstGeom prst="rect">
+                      <a:avLst/>
+                    </a:prstGeom>
+                  </pic:spPr>
+                </pic:pic>
+              </a:graphicData>
+            </a:graphic>
+          </wp:inline>
+        </w:drawing>
+      </w:r>
+      <w:r>
+        <w:t>List of system elements and their requirements</w:t>
+      </w:r>
+    </w:p>
+    <w:p>
+      <w:r>
+        <w:rPr>
+          <w:b/>
+        </w:rPr>
+        <w:t>Main System Elements:</w:t>
+      </w:r>
+    </w:p>
+    <w:p>
+      <w:pPr>
+        <w:pStyle w:val="ListParagraph"/>
+        <w:numPr>
+          <w:ilvl w:val="0"/>
+          <w:numId w:val="6"/>
+        </w:numPr>
+      </w:pPr>
+      <w:r>
+        <w:rPr>
+          <w:b/>
+        </w:rPr>
+        <w:t>Android Application</w:t>
+      </w:r>
+      <w:r>
+        <w:t xml:space="preserve"> – Programmed using Processing 3+;</w:t>
+      </w:r>
+    </w:p>
+    <w:p>
+      <w:pPr>
+        <w:ind w:left="1174" w:firstLine="266"/>
+        <w:rPr>
+          <w:u w:val="single"/>
+        </w:rPr>
+      </w:pPr>
+      <w:r>
+        <w:rPr>
+          <w:u w:val="single"/>
+        </w:rPr>
+        <w:t>INPUTS</w:t>
+      </w:r>
+      <w:r>
+        <w:rPr>
+          <w:u w:val="single"/>
+        </w:rPr>
+        <w:t xml:space="preserve"> (From Circuit)</w:t>
+      </w:r>
+      <w:r>
+        <w:rPr>
+          <w:u w:val="single"/>
+        </w:rPr>
+        <w:t>:</w:t>
+      </w:r>
+      <w:r>
+        <w:rPr>
+          <w:u w:val="single"/>
+        </w:rPr>
+        <w:t xml:space="preserve"> </w:t>
+      </w:r>
+      <w:r>
+        <w:t>Temperature, Humidity, LED Strip info (ON/OFF/COLOUR), Fan info;</w:t>
+      </w:r>
+    </w:p>
+    <w:p>
+      <w:pPr>
+        <w:rPr>
+          <w:u w:val="single"/>
+        </w:rPr>
+      </w:pPr>
+      <w:r>
+        <w:tab/>
+      </w:r>
+      <w:r>
+        <w:tab/>
+      </w:r>
+      <w:r>
+        <w:rPr>
+          <w:u w:val="single"/>
+        </w:rPr>
+        <w:t>INPUTS (From User):</w:t>
+      </w:r>
+      <w:r>
+        <w:rPr>
+          <w:u w:val="single"/>
+        </w:rPr>
+        <w:t xml:space="preserve"> </w:t>
+      </w:r>
+      <w:r>
+        <w:t>LED Strip state/colour changes;</w:t>
+      </w:r>
+    </w:p>
+    <w:p>
+      <w:pPr>
+        <w:ind w:left="1174" w:firstLine="266"/>
+      </w:pPr>
+      <w:r>
+        <w:rPr>
+          <w:u w:val="single"/>
+        </w:rPr>
+        <w:t xml:space="preserve">OUTPUTS </w:t>
+      </w:r>
+      <w:r>
+        <w:rPr>
+          <w:u w:val="single"/>
+        </w:rPr>
+        <w:t xml:space="preserve">(To ESP8266/ARDUINO): </w:t>
+      </w:r>
+      <w:r>
+        <w:t>LED Strip state/colour changes;</w:t>
+      </w:r>
+    </w:p>
+    <w:p>
+      <w:pPr>
+        <w:ind w:left="908" w:firstLine="532"/>
+      </w:pPr>
+      <w:r>
+        <w:rPr>
+          <w:u w:val="single"/>
+        </w:rPr>
+        <w:t xml:space="preserve">OUTPUTS </w:t>
+      </w:r>
+      <w:r>
+        <w:rPr>
+          <w:u w:val="single"/>
+        </w:rPr>
+        <w:t>(To User)</w:t>
+      </w:r>
+      <w:r>
+        <w:t>: Temperature, Humidity, LED Strip info (ON/OFF/COLOUR), Fan info;</w:t>
+      </w:r>
+      <w:r>
+        <w:t xml:space="preserve"> </w:t>
+      </w:r>
+    </w:p>
+    <w:p>
+      <w:pPr>
+        <w:pStyle w:val="ListParagraph"/>
+        <w:numPr>
+          <w:ilvl w:val="0"/>
+          <w:numId w:val="6"/>
+        </w:numPr>
+      </w:pPr>
+      <w:r>
+        <w:rPr>
+          <w:b/>
+        </w:rPr>
+        <w:t>ESP8266 Circuit</w:t>
+      </w:r>
+      <w:r>
+        <w:t xml:space="preserve"> – Programmed using the Arduino IDE;</w:t>
+      </w:r>
+    </w:p>
+    <w:p>
+      <w:pPr>
+        <w:ind w:left="1174" w:firstLine="532"/>
+      </w:pPr>
+      <w:r>
+        <w:rPr>
+          <w:u w:val="single"/>
+        </w:rPr>
+        <w:t>INPUTS (From Arduino):</w:t>
+      </w:r>
+      <w:r>
+        <w:t xml:space="preserve"> </w:t>
+      </w:r>
+      <w:r>
+        <w:t>Temperature, Humidity, LED Strip Info (ON/OFF/COLOUR), Fan Info;</w:t>
+      </w:r>
+    </w:p>
+    <w:p>
+      <w:pPr>
+        <w:ind w:left="1174" w:firstLine="532"/>
+      </w:pPr>
+      <w:r>
+        <w:rPr>
+          <w:u w:val="single"/>
+        </w:rPr>
+        <w:lastRenderedPageBreak/>
+        <w:t>INPUTS (From Mobile):</w:t>
+      </w:r>
+      <w:r>
+        <w:t xml:space="preserve"> </w:t>
+      </w:r>
+      <w:r>
+        <w:t>LED state/colour changes;</w:t>
+      </w:r>
+    </w:p>
+    <w:p>
+      <w:pPr>
+        <w:ind w:left="1174" w:firstLine="532"/>
+      </w:pPr>
+      <w:r>
+        <w:rPr>
+          <w:u w:val="single"/>
+        </w:rPr>
+        <w:t>OUTPUTS (To Arduino):</w:t>
+      </w:r>
+      <w:r>
+        <w:t xml:space="preserve"> </w:t>
+      </w:r>
+      <w:r>
+        <w:t>LED state/colour changes;</w:t>
+      </w:r>
+    </w:p>
+    <w:p>
+      <w:pPr>
+        <w:ind w:left="1174" w:firstLine="532"/>
+      </w:pPr>
+      <w:r>
+        <w:rPr>
+          <w:u w:val="single"/>
+        </w:rPr>
+        <w:t>OUTPUTS (To Mobile):</w:t>
+      </w:r>
+      <w:r>
+        <w:t xml:space="preserve"> </w:t>
+      </w:r>
+      <w:r>
+        <w:t>Temperature, Humidity, LED Strip Info (ON/OFF/COLOUR), Fan Info;</w:t>
+      </w:r>
+    </w:p>
+    <w:p>
+      <w:pPr>
+        <w:pStyle w:val="ListParagraph"/>
+        <w:numPr>
+          <w:ilvl w:val="0"/>
+          <w:numId w:val="6"/>
+        </w:numPr>
+      </w:pPr>
+      <w:r>
+        <w:rPr>
+          <w:b/>
+        </w:rPr>
+        <w:t>Arduino</w:t>
+      </w:r>
+      <w:r>
+        <w:t>;</w:t>
+      </w:r>
+    </w:p>
+    <w:p>
+      <w:pPr>
+        <w:ind w:left="1440"/>
+        <w:rPr>
+          <w:u w:val="single"/>
+        </w:rPr>
+      </w:pPr>
+      <w:r>
+        <w:rPr>
+          <w:u w:val="single"/>
+        </w:rPr>
+        <w:t>INPUT (From Sensors):</w:t>
+      </w:r>
+      <w:r>
+        <w:rPr>
+          <w:u w:val="single"/>
+        </w:rPr>
+        <w:t xml:space="preserve"> </w:t>
+      </w:r>
+      <w:r>
+        <w:t>Temperature, Humidity;</w:t>
+      </w:r>
+    </w:p>
+    <w:p>
+      <w:pPr>
+        <w:ind w:left="1440"/>
+        <w:rPr>
+          <w:u w:val="single"/>
+        </w:rPr>
+      </w:pPr>
+      <w:r>
+        <w:rPr>
+          <w:u w:val="single"/>
+        </w:rPr>
+        <w:t>INPUT (From ESP8266):</w:t>
+      </w:r>
+      <w:r>
+        <w:rPr>
+          <w:u w:val="single"/>
+        </w:rPr>
+        <w:t xml:space="preserve"> </w:t>
+      </w:r>
+      <w:r>
+        <w:t>LED state/colour changes;</w:t>
+      </w:r>
+    </w:p>
+    <w:p>
+      <w:pPr>
+        <w:ind w:left="1440"/>
+      </w:pPr>
+      <w:r>
+        <w:rPr>
+          <w:u w:val="single"/>
+        </w:rPr>
+        <w:t>OUTPUT (To ESP8266):</w:t>
+      </w:r>
+      <w:r>
+        <w:t xml:space="preserve"> </w:t>
+      </w:r>
+      <w:r>
+        <w:t>Temperature, Humidity, LED Strip Info (ON/OFF/COLOUR), Fan Info;</w:t>
+      </w:r>
+    </w:p>
+    <w:p>
+      <w:r>
+        <w:t>The Arduino application will be written using Processing 3+ and will communicate via Wi-Fi to the ESP8266 and the ESP8266 will relay those messages to the Arduino via the Rx and Tx Serial wires.</w:t>
+      </w:r>
+    </w:p>
+    <w:p>
+      <w:pPr>
+        <w:pStyle w:val="Heading4"/>
+      </w:pPr>
+      <w:r>
+        <w:t>Challenges Expected</w:t>
+      </w:r>
+    </w:p>
+    <w:p>
+      <w:r>
+        <w:t>The main difficulties will be within the Android Processing Application and this may result in the Android Studio IDE being used instead. This will require a large amount of new research into using Android Studio AND will likely mean that the final product application will be of a lower quality. However, the Android Processing application could be an early prototype on the Mobile Application side with a future version of the application being built on Android Studio.</w:t>
+      </w:r>
+    </w:p>
+    <w:p>
+      <w:r>
+        <w:t xml:space="preserve">Additionally, the format of the message sent by both sides of the wireless communication could prove an issue due to some corruption in the message as it is transferred due to </w:t>
+      </w:r>
+      <w:proofErr w:type="gramStart"/>
+      <w:r>
+        <w:t>loose</w:t>
+      </w:r>
+      <w:proofErr w:type="gramEnd"/>
+      <w:r>
+        <w:t xml:space="preserve"> wires and connections etc.</w:t>
+      </w:r>
+    </w:p>
+    <w:p>
+      <w:pPr>
+        <w:pStyle w:val="Heading4"/>
+      </w:pPr>
+      <w:r>
+        <w:t>Implementation</w:t>
+      </w:r>
+    </w:p>
+    <w:p>
+      <w:r>
+        <w:t>Libraries implemented:</w:t>
+      </w:r>
+    </w:p>
+    <w:p>
+      <w:pPr>
+        <w:pStyle w:val="ListParagraph"/>
+        <w:numPr>
+          <w:ilvl w:val="0"/>
+          <w:numId w:val="6"/>
+        </w:numPr>
+      </w:pPr>
       <w:proofErr w:type="spellStart"/>
       <w:r>
-        <w:t>FastLED</w:t>
+        <w:t>ArduinoIDE’s</w:t>
       </w:r>
       <w:proofErr w:type="spellEnd"/>
       <w:r>
-        <w:t xml:space="preserve"> Library</w:t>
+        <w:t xml:space="preserve"> in-built </w:t>
+      </w:r>
+      <w:proofErr w:type="spellStart"/>
+      <w:r>
+        <w:t>SoftwareSerial</w:t>
+      </w:r>
+      <w:proofErr w:type="spellEnd"/>
+      <w:r>
+        <w:t xml:space="preserve"> Library and the ESP8266 SoftwareSerial Library addition(</w:t>
+      </w:r>
+      <w:hyperlink r:id="rId55" w:history="1">
+        <w:r>
+          <w:rPr>
+            <w:rStyle w:val="Hyperlink"/>
+          </w:rPr>
+          <w:t>https://github.com/plerup/espsoftwareserial</w:t>
+        </w:r>
+      </w:hyperlink>
+      <w:r>
+        <w:t>);</w:t>
+      </w:r>
+    </w:p>
+    <w:p>
+      <w:pPr>
+        <w:pStyle w:val="Heading4"/>
+      </w:pPr>
+      <w:r>
+        <w:t>Processing Android application:</w:t>
+      </w:r>
+    </w:p>
+    <w:p>
+      <w:pPr>
+        <w:pStyle w:val="Heading5"/>
+      </w:pPr>
+      <w:r>
+        <w:t>Software specification</w:t>
+      </w:r>
+    </w:p>
+    <w:p>
+      <w:r>
+        <w:t>For the mobile application, I am planning to use Processing 3+, however in the event that the app becomes more complicated than Processing can handle, then Android Studio will be used to develop the app as it is written using Java, the same language that Processing uses therefore should take the least time to familiarize myself with.</w:t>
+      </w:r>
+    </w:p>
+    <w:p>
+      <w:r>
+        <w:t xml:space="preserve">To communicate with the ESP8266, the application needs to use some form of MQTT protocol, with Processing using an adapted version of Eclipse </w:t>
+      </w:r>
+      <w:proofErr w:type="spellStart"/>
+      <w:r>
+        <w:t>Paho’s</w:t>
+      </w:r>
+      <w:proofErr w:type="spellEnd"/>
+      <w:r>
+        <w:t xml:space="preserve"> MQTT library (</w:t>
+      </w:r>
+      <w:hyperlink r:id="rId56" w:history="1">
+        <w:r>
+          <w:rPr>
+            <w:rStyle w:val="Hyperlink"/>
+          </w:rPr>
+          <w:t>https://github.com/256dpi/processing-mqtt</w:t>
+        </w:r>
+      </w:hyperlink>
+      <w:r>
+        <w:t>).</w:t>
       </w:r>
     </w:p>
     <w:p/>
-    <w:p>
-      <w:pPr>
-        <w:rPr>
-          <w:i/>
-          <w:color w:val="FF0000"/>
-        </w:rPr>
-      </w:pPr>
-      <w:r>
-        <w:rPr>
-          <w:i/>
-          <w:color w:val="FF0000"/>
-        </w:rPr>
-        <w:t>PROJECT BOX</w:t>
-      </w:r>
-    </w:p>
-    <w:p>
-      <w:pPr>
-        <w:rPr>
-          <w:b/>
-          <w:i/>
-        </w:rPr>
-      </w:pPr>
-    </w:p>
     <w:sectPr>
-      <w:headerReference w:type="default" r:id="rId48"/>
+      <w:headerReference w:type="default" r:id="rId57"/>
       <w:pgSz w:w="11906" w:h="16838"/>
       <w:pgMar w:top="1440" w:right="1440" w:bottom="1440" w:left="1440" w:header="708" w:footer="708" w:gutter="0"/>
+      <w:pgNumType w:start="0"/>
       <w:cols w:space="708"/>
+      <w:titlePg/>
       <w:docGrid w:linePitch="360"/>
     </w:sectPr>
   </w:body>
@@ -3891,6 +5145,178 @@
 <file path=word/numbering.xml><?xml version="1.0" encoding="utf-8"?>
 <w:numbering xmlns:wpc="http://schemas.microsoft.com/office/word/2010/wordprocessingCanvas" xmlns:cx="http://schemas.microsoft.com/office/drawing/2014/chartex" xmlns:cx1="http://schemas.microsoft.com/office/drawing/2015/9/8/chartex" xmlns:cx2="http://schemas.microsoft.com/office/drawing/2015/10/21/chartex" xmlns:cx3="http://schemas.microsoft.com/office/drawing/2016/5/9/chartex" xmlns:cx4="http://schemas.microsoft.com/office/drawing/2016/5/10/chartex" xmlns:cx5="http://schemas.microsoft.com/office/drawing/2016/5/11/chartex" xmlns:cx6="http://schemas.microsoft.com/office/drawing/2016/5/12/chartex" xmlns:cx7="http://schemas.microsoft.com/office/drawing/2016/5/13/chartex" xmlns:cx8="http://schemas.microsoft.com/office/drawing/2016/5/14/chartex" xmlns:mc="http://schemas.openxmlformats.org/markup-compatibility/2006" xmlns:aink="http://schemas.microsoft.com/office/drawing/2016/ink" xmlns:am3d="http://schemas.microsoft.com/office/drawing/2017/model3d" xmlns:o="urn:schemas-microsoft-com:office:office" xmlns:r="http://schemas.openxmlformats.org/officeDocument/2006/relationships" xmlns:m="http://schemas.openxmlformats.org/officeDocument/2006/math" xmlns:v="urn:schemas-microsoft-com:vml" xmlns:wp14="http://schemas.microsoft.com/office/word/2010/wordprocessingDrawing" xmlns:wp="http://schemas.openxmlformats.org/drawingml/2006/wordprocessingDrawing" xmlns:w10="urn:schemas-microsoft-com:office:word" xmlns:w="http://schemas.openxmlformats.org/wordprocessingml/2006/main" xmlns:w14="http://schemas.microsoft.com/office/word/2010/wordml" xmlns:w15="http://schemas.microsoft.com/office/word/2012/wordml" xmlns:w16cid="http://schemas.microsoft.com/office/word/2016/wordml/cid" xmlns:w16se="http://schemas.microsoft.com/office/word/2015/wordml/symex" xmlns:wpg="http://schemas.microsoft.com/office/word/2010/wordprocessingGroup" xmlns:wpi="http://schemas.microsoft.com/office/word/2010/wordprocessingInk" xmlns:wne="http://schemas.microsoft.com/office/word/2006/wordml" xmlns:wps="http://schemas.microsoft.com/office/word/2010/wordprocessingShape" mc:Ignorable="w14 w15 w16se w16cid wp14">
   <w:abstractNum w:abstractNumId="0" w15:restartNumberingAfterBreak="0">
+    <w:nsid w:val="07C65A89"/>
+    <w:multiLevelType w:val="hybridMultilevel"/>
+    <w:tmpl w:val="0D98BAE4"/>
+    <w:lvl w:ilvl="0" w:tplc="0809000F">
+      <w:start w:val="1"/>
+      <w:numFmt w:val="decimal"/>
+      <w:lvlText w:val="%1."/>
+      <w:lvlJc w:val="left"/>
+      <w:pPr>
+        <w:ind w:left="4052" w:hanging="360"/>
+      </w:pPr>
+    </w:lvl>
+    <w:lvl w:ilvl="1" w:tplc="08090019" w:tentative="1">
+      <w:start w:val="1"/>
+      <w:numFmt w:val="lowerLetter"/>
+      <w:lvlText w:val="%2."/>
+      <w:lvlJc w:val="left"/>
+      <w:pPr>
+        <w:ind w:left="4772" w:hanging="360"/>
+      </w:pPr>
+    </w:lvl>
+    <w:lvl w:ilvl="2" w:tplc="0809001B" w:tentative="1">
+      <w:start w:val="1"/>
+      <w:numFmt w:val="lowerRoman"/>
+      <w:lvlText w:val="%3."/>
+      <w:lvlJc w:val="right"/>
+      <w:pPr>
+        <w:ind w:left="5492" w:hanging="180"/>
+      </w:pPr>
+    </w:lvl>
+    <w:lvl w:ilvl="3" w:tplc="0809000F" w:tentative="1">
+      <w:start w:val="1"/>
+      <w:numFmt w:val="decimal"/>
+      <w:lvlText w:val="%4."/>
+      <w:lvlJc w:val="left"/>
+      <w:pPr>
+        <w:ind w:left="6212" w:hanging="360"/>
+      </w:pPr>
+    </w:lvl>
+    <w:lvl w:ilvl="4" w:tplc="08090019" w:tentative="1">
+      <w:start w:val="1"/>
+      <w:numFmt w:val="lowerLetter"/>
+      <w:lvlText w:val="%5."/>
+      <w:lvlJc w:val="left"/>
+      <w:pPr>
+        <w:ind w:left="6932" w:hanging="360"/>
+      </w:pPr>
+    </w:lvl>
+    <w:lvl w:ilvl="5" w:tplc="0809001B" w:tentative="1">
+      <w:start w:val="1"/>
+      <w:numFmt w:val="lowerRoman"/>
+      <w:lvlText w:val="%6."/>
+      <w:lvlJc w:val="right"/>
+      <w:pPr>
+        <w:ind w:left="7652" w:hanging="180"/>
+      </w:pPr>
+    </w:lvl>
+    <w:lvl w:ilvl="6" w:tplc="0809000F" w:tentative="1">
+      <w:start w:val="1"/>
+      <w:numFmt w:val="decimal"/>
+      <w:lvlText w:val="%7."/>
+      <w:lvlJc w:val="left"/>
+      <w:pPr>
+        <w:ind w:left="8372" w:hanging="360"/>
+      </w:pPr>
+    </w:lvl>
+    <w:lvl w:ilvl="7" w:tplc="08090019" w:tentative="1">
+      <w:start w:val="1"/>
+      <w:numFmt w:val="lowerLetter"/>
+      <w:lvlText w:val="%8."/>
+      <w:lvlJc w:val="left"/>
+      <w:pPr>
+        <w:ind w:left="9092" w:hanging="360"/>
+      </w:pPr>
+    </w:lvl>
+    <w:lvl w:ilvl="8" w:tplc="0809001B" w:tentative="1">
+      <w:start w:val="1"/>
+      <w:numFmt w:val="lowerRoman"/>
+      <w:lvlText w:val="%9."/>
+      <w:lvlJc w:val="right"/>
+      <w:pPr>
+        <w:ind w:left="9812" w:hanging="180"/>
+      </w:pPr>
+    </w:lvl>
+  </w:abstractNum>
+  <w:abstractNum w:abstractNumId="1" w15:restartNumberingAfterBreak="0">
+    <w:nsid w:val="20FF0CDC"/>
+    <w:multiLevelType w:val="hybridMultilevel"/>
+    <w:tmpl w:val="08D4F644"/>
+    <w:lvl w:ilvl="0" w:tplc="0809000F">
+      <w:start w:val="1"/>
+      <w:numFmt w:val="decimal"/>
+      <w:lvlText w:val="%1."/>
+      <w:lvlJc w:val="left"/>
+      <w:pPr>
+        <w:ind w:left="1174" w:hanging="360"/>
+      </w:pPr>
+    </w:lvl>
+    <w:lvl w:ilvl="1" w:tplc="08090019" w:tentative="1">
+      <w:start w:val="1"/>
+      <w:numFmt w:val="lowerLetter"/>
+      <w:lvlText w:val="%2."/>
+      <w:lvlJc w:val="left"/>
+      <w:pPr>
+        <w:ind w:left="1894" w:hanging="360"/>
+      </w:pPr>
+    </w:lvl>
+    <w:lvl w:ilvl="2" w:tplc="0809001B" w:tentative="1">
+      <w:start w:val="1"/>
+      <w:numFmt w:val="lowerRoman"/>
+      <w:lvlText w:val="%3."/>
+      <w:lvlJc w:val="right"/>
+      <w:pPr>
+        <w:ind w:left="2614" w:hanging="180"/>
+      </w:pPr>
+    </w:lvl>
+    <w:lvl w:ilvl="3" w:tplc="0809000F" w:tentative="1">
+      <w:start w:val="1"/>
+      <w:numFmt w:val="decimal"/>
+      <w:lvlText w:val="%4."/>
+      <w:lvlJc w:val="left"/>
+      <w:pPr>
+        <w:ind w:left="3334" w:hanging="360"/>
+      </w:pPr>
+    </w:lvl>
+    <w:lvl w:ilvl="4" w:tplc="08090019" w:tentative="1">
+      <w:start w:val="1"/>
+      <w:numFmt w:val="lowerLetter"/>
+      <w:lvlText w:val="%5."/>
+      <w:lvlJc w:val="left"/>
+      <w:pPr>
+        <w:ind w:left="4054" w:hanging="360"/>
+      </w:pPr>
+    </w:lvl>
+    <w:lvl w:ilvl="5" w:tplc="0809001B" w:tentative="1">
+      <w:start w:val="1"/>
+      <w:numFmt w:val="lowerRoman"/>
+      <w:lvlText w:val="%6."/>
+      <w:lvlJc w:val="right"/>
+      <w:pPr>
+        <w:ind w:left="4774" w:hanging="180"/>
+      </w:pPr>
+    </w:lvl>
+    <w:lvl w:ilvl="6" w:tplc="0809000F" w:tentative="1">
+      <w:start w:val="1"/>
+      <w:numFmt w:val="decimal"/>
+      <w:lvlText w:val="%7."/>
+      <w:lvlJc w:val="left"/>
+      <w:pPr>
+        <w:ind w:left="5494" w:hanging="360"/>
+      </w:pPr>
+    </w:lvl>
+    <w:lvl w:ilvl="7" w:tplc="08090019" w:tentative="1">
+      <w:start w:val="1"/>
+      <w:numFmt w:val="lowerLetter"/>
+      <w:lvlText w:val="%8."/>
+      <w:lvlJc w:val="left"/>
+      <w:pPr>
+        <w:ind w:left="6214" w:hanging="360"/>
+      </w:pPr>
+    </w:lvl>
+    <w:lvl w:ilvl="8" w:tplc="0809001B" w:tentative="1">
+      <w:start w:val="1"/>
+      <w:numFmt w:val="lowerRoman"/>
+      <w:lvlText w:val="%9."/>
+      <w:lvlJc w:val="right"/>
+      <w:pPr>
+        <w:ind w:left="6934" w:hanging="180"/>
+      </w:pPr>
+    </w:lvl>
+  </w:abstractNum>
+  <w:abstractNum w:abstractNumId="2" w15:restartNumberingAfterBreak="0">
     <w:nsid w:val="215A2199"/>
     <w:multiLevelType w:val="hybridMultilevel"/>
     <w:tmpl w:val="CDAA8894"/>
@@ -4003,7 +5429,7 @@
       </w:rPr>
     </w:lvl>
   </w:abstractNum>
-  <w:abstractNum w:abstractNumId="1" w15:restartNumberingAfterBreak="0">
+  <w:abstractNum w:abstractNumId="3" w15:restartNumberingAfterBreak="0">
     <w:nsid w:val="2F742208"/>
     <w:multiLevelType w:val="hybridMultilevel"/>
     <w:tmpl w:val="A3324116"/>
@@ -4116,7 +5542,7 @@
       </w:rPr>
     </w:lvl>
   </w:abstractNum>
-  <w:abstractNum w:abstractNumId="2" w15:restartNumberingAfterBreak="0">
+  <w:abstractNum w:abstractNumId="4" w15:restartNumberingAfterBreak="0">
     <w:nsid w:val="41936214"/>
     <w:multiLevelType w:val="hybridMultilevel"/>
     <w:tmpl w:val="DF8A314C"/>
@@ -4229,7 +5655,7 @@
       </w:rPr>
     </w:lvl>
   </w:abstractNum>
-  <w:abstractNum w:abstractNumId="3" w15:restartNumberingAfterBreak="0">
+  <w:abstractNum w:abstractNumId="5" w15:restartNumberingAfterBreak="0">
     <w:nsid w:val="44FA7851"/>
     <w:multiLevelType w:val="hybridMultilevel"/>
     <w:tmpl w:val="07D4A7DE"/>
@@ -4315,7 +5741,93 @@
       </w:pPr>
     </w:lvl>
   </w:abstractNum>
-  <w:abstractNum w:abstractNumId="4" w15:restartNumberingAfterBreak="0">
+  <w:abstractNum w:abstractNumId="6" w15:restartNumberingAfterBreak="0">
+    <w:nsid w:val="481516AA"/>
+    <w:multiLevelType w:val="hybridMultilevel"/>
+    <w:tmpl w:val="4B4290A2"/>
+    <w:lvl w:ilvl="0" w:tplc="0809000F">
+      <w:start w:val="1"/>
+      <w:numFmt w:val="decimal"/>
+      <w:lvlText w:val="%1."/>
+      <w:lvlJc w:val="left"/>
+      <w:pPr>
+        <w:ind w:left="1174" w:hanging="360"/>
+      </w:pPr>
+    </w:lvl>
+    <w:lvl w:ilvl="1" w:tplc="08090019" w:tentative="1">
+      <w:start w:val="1"/>
+      <w:numFmt w:val="lowerLetter"/>
+      <w:lvlText w:val="%2."/>
+      <w:lvlJc w:val="left"/>
+      <w:pPr>
+        <w:ind w:left="1894" w:hanging="360"/>
+      </w:pPr>
+    </w:lvl>
+    <w:lvl w:ilvl="2" w:tplc="0809001B" w:tentative="1">
+      <w:start w:val="1"/>
+      <w:numFmt w:val="lowerRoman"/>
+      <w:lvlText w:val="%3."/>
+      <w:lvlJc w:val="right"/>
+      <w:pPr>
+        <w:ind w:left="2614" w:hanging="180"/>
+      </w:pPr>
+    </w:lvl>
+    <w:lvl w:ilvl="3" w:tplc="0809000F" w:tentative="1">
+      <w:start w:val="1"/>
+      <w:numFmt w:val="decimal"/>
+      <w:lvlText w:val="%4."/>
+      <w:lvlJc w:val="left"/>
+      <w:pPr>
+        <w:ind w:left="3334" w:hanging="360"/>
+      </w:pPr>
+    </w:lvl>
+    <w:lvl w:ilvl="4" w:tplc="08090019" w:tentative="1">
+      <w:start w:val="1"/>
+      <w:numFmt w:val="lowerLetter"/>
+      <w:lvlText w:val="%5."/>
+      <w:lvlJc w:val="left"/>
+      <w:pPr>
+        <w:ind w:left="4054" w:hanging="360"/>
+      </w:pPr>
+    </w:lvl>
+    <w:lvl w:ilvl="5" w:tplc="0809001B" w:tentative="1">
+      <w:start w:val="1"/>
+      <w:numFmt w:val="lowerRoman"/>
+      <w:lvlText w:val="%6."/>
+      <w:lvlJc w:val="right"/>
+      <w:pPr>
+        <w:ind w:left="4774" w:hanging="180"/>
+      </w:pPr>
+    </w:lvl>
+    <w:lvl w:ilvl="6" w:tplc="0809000F" w:tentative="1">
+      <w:start w:val="1"/>
+      <w:numFmt w:val="decimal"/>
+      <w:lvlText w:val="%7."/>
+      <w:lvlJc w:val="left"/>
+      <w:pPr>
+        <w:ind w:left="5494" w:hanging="360"/>
+      </w:pPr>
+    </w:lvl>
+    <w:lvl w:ilvl="7" w:tplc="08090019" w:tentative="1">
+      <w:start w:val="1"/>
+      <w:numFmt w:val="lowerLetter"/>
+      <w:lvlText w:val="%8."/>
+      <w:lvlJc w:val="left"/>
+      <w:pPr>
+        <w:ind w:left="6214" w:hanging="360"/>
+      </w:pPr>
+    </w:lvl>
+    <w:lvl w:ilvl="8" w:tplc="0809001B" w:tentative="1">
+      <w:start w:val="1"/>
+      <w:numFmt w:val="lowerRoman"/>
+      <w:lvlText w:val="%9."/>
+      <w:lvlJc w:val="right"/>
+      <w:pPr>
+        <w:ind w:left="6934" w:hanging="180"/>
+      </w:pPr>
+    </w:lvl>
+  </w:abstractNum>
+  <w:abstractNum w:abstractNumId="7" w15:restartNumberingAfterBreak="0">
     <w:nsid w:val="4CBF0E94"/>
     <w:multiLevelType w:val="hybridMultilevel"/>
     <w:tmpl w:val="DC44AC7C"/>
@@ -4401,7 +5913,93 @@
       </w:pPr>
     </w:lvl>
   </w:abstractNum>
-  <w:abstractNum w:abstractNumId="5" w15:restartNumberingAfterBreak="0">
+  <w:abstractNum w:abstractNumId="8" w15:restartNumberingAfterBreak="0">
+    <w:nsid w:val="59F964AB"/>
+    <w:multiLevelType w:val="hybridMultilevel"/>
+    <w:tmpl w:val="8AECF978"/>
+    <w:lvl w:ilvl="0" w:tplc="0809000F">
+      <w:start w:val="1"/>
+      <w:numFmt w:val="decimal"/>
+      <w:lvlText w:val="%1."/>
+      <w:lvlJc w:val="left"/>
+      <w:pPr>
+        <w:ind w:left="4052" w:hanging="360"/>
+      </w:pPr>
+    </w:lvl>
+    <w:lvl w:ilvl="1" w:tplc="08090019" w:tentative="1">
+      <w:start w:val="1"/>
+      <w:numFmt w:val="lowerLetter"/>
+      <w:lvlText w:val="%2."/>
+      <w:lvlJc w:val="left"/>
+      <w:pPr>
+        <w:ind w:left="4772" w:hanging="360"/>
+      </w:pPr>
+    </w:lvl>
+    <w:lvl w:ilvl="2" w:tplc="0809001B" w:tentative="1">
+      <w:start w:val="1"/>
+      <w:numFmt w:val="lowerRoman"/>
+      <w:lvlText w:val="%3."/>
+      <w:lvlJc w:val="right"/>
+      <w:pPr>
+        <w:ind w:left="5492" w:hanging="180"/>
+      </w:pPr>
+    </w:lvl>
+    <w:lvl w:ilvl="3" w:tplc="0809000F" w:tentative="1">
+      <w:start w:val="1"/>
+      <w:numFmt w:val="decimal"/>
+      <w:lvlText w:val="%4."/>
+      <w:lvlJc w:val="left"/>
+      <w:pPr>
+        <w:ind w:left="6212" w:hanging="360"/>
+      </w:pPr>
+    </w:lvl>
+    <w:lvl w:ilvl="4" w:tplc="08090019" w:tentative="1">
+      <w:start w:val="1"/>
+      <w:numFmt w:val="lowerLetter"/>
+      <w:lvlText w:val="%5."/>
+      <w:lvlJc w:val="left"/>
+      <w:pPr>
+        <w:ind w:left="6932" w:hanging="360"/>
+      </w:pPr>
+    </w:lvl>
+    <w:lvl w:ilvl="5" w:tplc="0809001B" w:tentative="1">
+      <w:start w:val="1"/>
+      <w:numFmt w:val="lowerRoman"/>
+      <w:lvlText w:val="%6."/>
+      <w:lvlJc w:val="right"/>
+      <w:pPr>
+        <w:ind w:left="7652" w:hanging="180"/>
+      </w:pPr>
+    </w:lvl>
+    <w:lvl w:ilvl="6" w:tplc="0809000F" w:tentative="1">
+      <w:start w:val="1"/>
+      <w:numFmt w:val="decimal"/>
+      <w:lvlText w:val="%7."/>
+      <w:lvlJc w:val="left"/>
+      <w:pPr>
+        <w:ind w:left="8372" w:hanging="360"/>
+      </w:pPr>
+    </w:lvl>
+    <w:lvl w:ilvl="7" w:tplc="08090019" w:tentative="1">
+      <w:start w:val="1"/>
+      <w:numFmt w:val="lowerLetter"/>
+      <w:lvlText w:val="%8."/>
+      <w:lvlJc w:val="left"/>
+      <w:pPr>
+        <w:ind w:left="9092" w:hanging="360"/>
+      </w:pPr>
+    </w:lvl>
+    <w:lvl w:ilvl="8" w:tplc="0809001B" w:tentative="1">
+      <w:start w:val="1"/>
+      <w:numFmt w:val="lowerRoman"/>
+      <w:lvlText w:val="%9."/>
+      <w:lvlJc w:val="right"/>
+      <w:pPr>
+        <w:ind w:left="9812" w:hanging="180"/>
+      </w:pPr>
+    </w:lvl>
+  </w:abstractNum>
+  <w:abstractNum w:abstractNumId="9" w15:restartNumberingAfterBreak="0">
     <w:nsid w:val="5DCB0260"/>
     <w:multiLevelType w:val="hybridMultilevel"/>
     <w:tmpl w:val="1D1290B4"/>
@@ -4514,7 +6112,120 @@
       </w:rPr>
     </w:lvl>
   </w:abstractNum>
-  <w:abstractNum w:abstractNumId="6" w15:restartNumberingAfterBreak="0">
+  <w:abstractNum w:abstractNumId="10" w15:restartNumberingAfterBreak="0">
+    <w:nsid w:val="67660B52"/>
+    <w:multiLevelType w:val="hybridMultilevel"/>
+    <w:tmpl w:val="CED8AC74"/>
+    <w:lvl w:ilvl="0" w:tplc="08090001">
+      <w:start w:val="1"/>
+      <w:numFmt w:val="bullet"/>
+      <w:lvlText w:val=""/>
+      <w:lvlJc w:val="left"/>
+      <w:pPr>
+        <w:ind w:left="1174" w:hanging="360"/>
+      </w:pPr>
+      <w:rPr>
+        <w:rFonts w:ascii="Symbol" w:hAnsi="Symbol" w:hint="default"/>
+      </w:rPr>
+    </w:lvl>
+    <w:lvl w:ilvl="1" w:tplc="08090003" w:tentative="1">
+      <w:start w:val="1"/>
+      <w:numFmt w:val="bullet"/>
+      <w:lvlText w:val="o"/>
+      <w:lvlJc w:val="left"/>
+      <w:pPr>
+        <w:ind w:left="1894" w:hanging="360"/>
+      </w:pPr>
+      <w:rPr>
+        <w:rFonts w:ascii="Courier New" w:hAnsi="Courier New" w:cs="Courier New" w:hint="default"/>
+      </w:rPr>
+    </w:lvl>
+    <w:lvl w:ilvl="2" w:tplc="08090005" w:tentative="1">
+      <w:start w:val="1"/>
+      <w:numFmt w:val="bullet"/>
+      <w:lvlText w:val=""/>
+      <w:lvlJc w:val="left"/>
+      <w:pPr>
+        <w:ind w:left="2614" w:hanging="360"/>
+      </w:pPr>
+      <w:rPr>
+        <w:rFonts w:ascii="Wingdings" w:hAnsi="Wingdings" w:hint="default"/>
+      </w:rPr>
+    </w:lvl>
+    <w:lvl w:ilvl="3" w:tplc="08090001" w:tentative="1">
+      <w:start w:val="1"/>
+      <w:numFmt w:val="bullet"/>
+      <w:lvlText w:val=""/>
+      <w:lvlJc w:val="left"/>
+      <w:pPr>
+        <w:ind w:left="3334" w:hanging="360"/>
+      </w:pPr>
+      <w:rPr>
+        <w:rFonts w:ascii="Symbol" w:hAnsi="Symbol" w:hint="default"/>
+      </w:rPr>
+    </w:lvl>
+    <w:lvl w:ilvl="4" w:tplc="08090003" w:tentative="1">
+      <w:start w:val="1"/>
+      <w:numFmt w:val="bullet"/>
+      <w:lvlText w:val="o"/>
+      <w:lvlJc w:val="left"/>
+      <w:pPr>
+        <w:ind w:left="4054" w:hanging="360"/>
+      </w:pPr>
+      <w:rPr>
+        <w:rFonts w:ascii="Courier New" w:hAnsi="Courier New" w:cs="Courier New" w:hint="default"/>
+      </w:rPr>
+    </w:lvl>
+    <w:lvl w:ilvl="5" w:tplc="08090005" w:tentative="1">
+      <w:start w:val="1"/>
+      <w:numFmt w:val="bullet"/>
+      <w:lvlText w:val=""/>
+      <w:lvlJc w:val="left"/>
+      <w:pPr>
+        <w:ind w:left="4774" w:hanging="360"/>
+      </w:pPr>
+      <w:rPr>
+        <w:rFonts w:ascii="Wingdings" w:hAnsi="Wingdings" w:hint="default"/>
+      </w:rPr>
+    </w:lvl>
+    <w:lvl w:ilvl="6" w:tplc="08090001" w:tentative="1">
+      <w:start w:val="1"/>
+      <w:numFmt w:val="bullet"/>
+      <w:lvlText w:val=""/>
+      <w:lvlJc w:val="left"/>
+      <w:pPr>
+        <w:ind w:left="5494" w:hanging="360"/>
+      </w:pPr>
+      <w:rPr>
+        <w:rFonts w:ascii="Symbol" w:hAnsi="Symbol" w:hint="default"/>
+      </w:rPr>
+    </w:lvl>
+    <w:lvl w:ilvl="7" w:tplc="08090003" w:tentative="1">
+      <w:start w:val="1"/>
+      <w:numFmt w:val="bullet"/>
+      <w:lvlText w:val="o"/>
+      <w:lvlJc w:val="left"/>
+      <w:pPr>
+        <w:ind w:left="6214" w:hanging="360"/>
+      </w:pPr>
+      <w:rPr>
+        <w:rFonts w:ascii="Courier New" w:hAnsi="Courier New" w:cs="Courier New" w:hint="default"/>
+      </w:rPr>
+    </w:lvl>
+    <w:lvl w:ilvl="8" w:tplc="08090005" w:tentative="1">
+      <w:start w:val="1"/>
+      <w:numFmt w:val="bullet"/>
+      <w:lvlText w:val=""/>
+      <w:lvlJc w:val="left"/>
+      <w:pPr>
+        <w:ind w:left="6934" w:hanging="360"/>
+      </w:pPr>
+      <w:rPr>
+        <w:rFonts w:ascii="Wingdings" w:hAnsi="Wingdings" w:hint="default"/>
+      </w:rPr>
+    </w:lvl>
+  </w:abstractNum>
+  <w:abstractNum w:abstractNumId="11" w15:restartNumberingAfterBreak="0">
     <w:nsid w:val="6BC127AF"/>
     <w:multiLevelType w:val="hybridMultilevel"/>
     <w:tmpl w:val="1ABCFACE"/>
@@ -4627,7 +6338,7 @@
       </w:rPr>
     </w:lvl>
   </w:abstractNum>
-  <w:abstractNum w:abstractNumId="7" w15:restartNumberingAfterBreak="0">
+  <w:abstractNum w:abstractNumId="12" w15:restartNumberingAfterBreak="0">
     <w:nsid w:val="6E36609D"/>
     <w:multiLevelType w:val="hybridMultilevel"/>
     <w:tmpl w:val="447E159E"/>
@@ -4740,7 +6451,7 @@
       </w:rPr>
     </w:lvl>
   </w:abstractNum>
-  <w:abstractNum w:abstractNumId="8" w15:restartNumberingAfterBreak="0">
+  <w:abstractNum w:abstractNumId="13" w15:restartNumberingAfterBreak="0">
     <w:nsid w:val="718A1541"/>
     <w:multiLevelType w:val="hybridMultilevel"/>
     <w:tmpl w:val="39D4CB7C"/>
@@ -4854,31 +6565,46 @@
     </w:lvl>
   </w:abstractNum>
   <w:num w:numId="1">
+    <w:abstractNumId w:val="11"/>
+  </w:num>
+  <w:num w:numId="2">
+    <w:abstractNumId w:val="9"/>
+  </w:num>
+  <w:num w:numId="3">
+    <w:abstractNumId w:val="4"/>
+  </w:num>
+  <w:num w:numId="4">
+    <w:abstractNumId w:val="3"/>
+  </w:num>
+  <w:num w:numId="5">
+    <w:abstractNumId w:val="12"/>
+  </w:num>
+  <w:num w:numId="6">
+    <w:abstractNumId w:val="2"/>
+  </w:num>
+  <w:num w:numId="7">
+    <w:abstractNumId w:val="13"/>
+  </w:num>
+  <w:num w:numId="8">
+    <w:abstractNumId w:val="5"/>
+  </w:num>
+  <w:num w:numId="9">
+    <w:abstractNumId w:val="7"/>
+  </w:num>
+  <w:num w:numId="10">
+    <w:abstractNumId w:val="10"/>
+  </w:num>
+  <w:num w:numId="11">
+    <w:abstractNumId w:val="8"/>
+  </w:num>
+  <w:num w:numId="12">
+    <w:abstractNumId w:val="0"/>
+  </w:num>
+  <w:num w:numId="13">
     <w:abstractNumId w:val="6"/>
   </w:num>
-  <w:num w:numId="2">
-    <w:abstractNumId w:val="5"/>
-  </w:num>
-  <w:num w:numId="3">
-    <w:abstractNumId w:val="2"/>
-  </w:num>
-  <w:num w:numId="4">
+  <w:num w:numId="14">
     <w:abstractNumId w:val="1"/>
-  </w:num>
-  <w:num w:numId="5">
-    <w:abstractNumId w:val="7"/>
-  </w:num>
-  <w:num w:numId="6">
-    <w:abstractNumId w:val="0"/>
-  </w:num>
-  <w:num w:numId="7">
-    <w:abstractNumId w:val="8"/>
-  </w:num>
-  <w:num w:numId="8">
-    <w:abstractNumId w:val="3"/>
-  </w:num>
-  <w:num w:numId="9">
-    <w:abstractNumId w:val="4"/>
   </w:num>
 </w:numbering>
 </file>
@@ -5006,6 +6732,7 @@
     <w:lsdException w:name="HTML Sample" w:semiHidden="1" w:unhideWhenUsed="1"/>
     <w:lsdException w:name="HTML Typewriter" w:semiHidden="1" w:unhideWhenUsed="1"/>
     <w:lsdException w:name="HTML Variable" w:semiHidden="1" w:unhideWhenUsed="1"/>
+    <w:lsdException w:name="Normal Table" w:semiHidden="1" w:unhideWhenUsed="1"/>
     <w:lsdException w:name="annotation subject" w:semiHidden="1" w:unhideWhenUsed="1"/>
     <w:lsdException w:name="No List" w:semiHidden="1" w:unhideWhenUsed="1"/>
     <w:lsdException w:name="Outline List 1" w:semiHidden="1" w:unhideWhenUsed="1"/>
@@ -5052,8 +6779,10 @@
     <w:lsdException w:name="Table Subtle 2" w:semiHidden="1" w:unhideWhenUsed="1"/>
     <w:lsdException w:name="Table Web 1" w:semiHidden="1" w:unhideWhenUsed="1"/>
     <w:lsdException w:name="Table Web 2" w:semiHidden="1" w:unhideWhenUsed="1"/>
+    <w:lsdException w:name="Table Web 3" w:semiHidden="1" w:unhideWhenUsed="1"/>
     <w:lsdException w:name="Balloon Text" w:semiHidden="1" w:unhideWhenUsed="1"/>
     <w:lsdException w:name="Table Grid" w:uiPriority="39"/>
+    <w:lsdException w:name="Table Theme" w:semiHidden="1" w:unhideWhenUsed="1"/>
     <w:lsdException w:name="Placeholder Text" w:semiHidden="1"/>
     <w:lsdException w:name="No Spacing" w:uiPriority="1" w:qFormat="1"/>
     <w:lsdException w:name="Light Shading" w:uiPriority="60"/>
@@ -5621,6 +7350,73 @@
       <w:u w:val="single"/>
     </w:rPr>
   </w:style>
+  <w:style w:type="paragraph" w:styleId="NoSpacing">
+    <w:name w:val="No Spacing"/>
+    <w:link w:val="NoSpacingChar"/>
+    <w:uiPriority w:val="1"/>
+    <w:qFormat/>
+    <w:rsid w:val="006A4A76"/>
+    <w:pPr>
+      <w:spacing w:after="0" w:line="240" w:lineRule="auto"/>
+    </w:pPr>
+    <w:rPr>
+      <w:rFonts w:eastAsiaTheme="minorEastAsia"/>
+      <w:lang w:val="en-US"/>
+    </w:rPr>
+  </w:style>
+  <w:style w:type="character" w:customStyle="1" w:styleId="NoSpacingChar">
+    <w:name w:val="No Spacing Char"/>
+    <w:basedOn w:val="DefaultParagraphFont"/>
+    <w:link w:val="NoSpacing"/>
+    <w:uiPriority w:val="1"/>
+    <w:rsid w:val="006A4A76"/>
+    <w:rPr>
+      <w:rFonts w:eastAsiaTheme="minorEastAsia"/>
+      <w:lang w:val="en-US"/>
+    </w:rPr>
+  </w:style>
+  <w:style w:type="paragraph" w:styleId="TOCHeading">
+    <w:name w:val="TOC Heading"/>
+    <w:basedOn w:val="Heading1"/>
+    <w:next w:val="Normal"/>
+    <w:uiPriority w:val="39"/>
+    <w:unhideWhenUsed/>
+    <w:qFormat/>
+    <w:rsid w:val="00F028D2"/>
+    <w:pPr>
+      <w:outlineLvl w:val="9"/>
+    </w:pPr>
+    <w:rPr>
+      <w:sz w:val="32"/>
+      <w:lang w:val="en-US"/>
+    </w:rPr>
+  </w:style>
+  <w:style w:type="paragraph" w:styleId="TOC2">
+    <w:name w:val="toc 2"/>
+    <w:basedOn w:val="Normal"/>
+    <w:next w:val="Normal"/>
+    <w:autoRedefine/>
+    <w:uiPriority w:val="39"/>
+    <w:unhideWhenUsed/>
+    <w:rsid w:val="00F028D2"/>
+    <w:pPr>
+      <w:spacing w:after="100"/>
+      <w:ind w:left="220"/>
+    </w:pPr>
+  </w:style>
+  <w:style w:type="paragraph" w:styleId="TOC3">
+    <w:name w:val="toc 3"/>
+    <w:basedOn w:val="Normal"/>
+    <w:next w:val="Normal"/>
+    <w:autoRedefine/>
+    <w:uiPriority w:val="39"/>
+    <w:unhideWhenUsed/>
+    <w:rsid w:val="00F028D2"/>
+    <w:pPr>
+      <w:spacing w:after="100"/>
+      <w:ind w:left="440"/>
+    </w:pPr>
+  </w:style>
 </w:styles>
 </file>
 
@@ -5883,4 +7679,35 @@
     </a:ext>
   </a:extLst>
 </a:theme>
+</file>
+
+<file path=customXml/item1.xml><?xml version="1.0" encoding="utf-8"?>
+<CoverPageProperties xmlns="http://schemas.microsoft.com/office/2006/coverPageProps">
+  <PublishDate/>
+  <Abstract/>
+  <CompanyAddress>40278490</CompanyAddress>
+  <CompanyPhone/>
+  <CompanyFax/>
+  <CompanyEmail/>
+</CoverPageProperties>
+</file>
+
+<file path=customXml/item2.xml><?xml version="1.0" encoding="utf-8"?>
+<b:Sources xmlns:b="http://schemas.openxmlformats.org/officeDocument/2006/bibliography" xmlns="http://schemas.openxmlformats.org/officeDocument/2006/bibliography" SelectedStyle="\APASixthEditionOfficeOnline.xsl" StyleName="APA" Version="6"/>
+</file>
+
+<file path=customXml/itemProps1.xml><?xml version="1.0" encoding="utf-8"?>
+<ds:datastoreItem xmlns:ds="http://schemas.openxmlformats.org/officeDocument/2006/customXml" ds:itemID="{55AF091B-3C7A-41E3-B477-F2FDAA23CFDA}">
+  <ds:schemaRefs>
+    <ds:schemaRef ds:uri="http://schemas.microsoft.com/office/2006/coverPageProps"/>
+  </ds:schemaRefs>
+</ds:datastoreItem>
+</file>
+
+<file path=customXml/itemProps2.xml><?xml version="1.0" encoding="utf-8"?>
+<ds:datastoreItem xmlns:ds="http://schemas.openxmlformats.org/officeDocument/2006/customXml" ds:itemID="{769258B2-BBEA-45FD-B823-1EFC63974570}">
+  <ds:schemaRefs>
+    <ds:schemaRef ds:uri="http://schemas.openxmlformats.org/officeDocument/2006/bibliography"/>
+  </ds:schemaRefs>
+</ds:datastoreItem>
 </file>
</xml_diff>

<commit_message>
Report Finalised and corrected
</commit_message>
<xml_diff>
--- a/Report/HOUSE.docx
+++ b/Report/HOUSE.docx
@@ -2491,8 +2491,13 @@
           <w:numId w:val="6"/>
         </w:numPr>
       </w:pPr>
-      <w:r>
-        <w:t xml:space="preserve">Freetronic’ s FTRGBLED </w:t>
+      <w:proofErr w:type="spellStart"/>
+      <w:r>
+        <w:t>FastLED</w:t>
+      </w:r>
+      <w:proofErr w:type="spellEnd"/>
+      <w:r>
+        <w:t xml:space="preserve"> </w:t>
       </w:r>
       <w:r>
         <w:t>(</w:t>
@@ -2502,11 +2507,11 @@
           <w:rPr>
             <w:rStyle w:val="Hyperlink"/>
           </w:rPr>
-          <w:t>https://github.com/freetronics/FTRGBLED/</w:t>
+          <w:t>fastled.io</w:t>
         </w:r>
       </w:hyperlink>
       <w:r>
-        <w:t xml:space="preserve"> )</w:t>
+        <w:t>)</w:t>
       </w:r>
       <w:r>
         <w:t>;</w:t>
@@ -3952,15 +3957,7 @@
     </w:p>
     <w:p>
       <w:r>
-        <w:t>When connecting to the MQTT Broker, the processing sketch managed to connect less than a tenth of the time. This became too frustrating to deal with due to the lack of online documentation on MQTT usage within Processing 3</w:t>
-      </w:r>
-      <w:proofErr w:type="gramStart"/>
-      <w:r>
-        <w:t>+  and</w:t>
-      </w:r>
-      <w:proofErr w:type="gramEnd"/>
-      <w:r>
-        <w:t xml:space="preserve"> ended up being one of the main reasons behind swapping to using Android Studio.</w:t>
+        <w:t>When connecting to the MQTT Broker, the processing sketch managed to connect less than a tenth of the time. This became too frustrating to deal with due to the lack of online documentation on MQTT usage within Processing 3+ and ended up being one of the main reasons behind swapping to using Android Studio.</w:t>
       </w:r>
     </w:p>
     <w:p>
@@ -3986,7 +3983,15 @@
     </w:p>
     <w:p>
       <w:r>
-        <w:t>When the project was changed to only use the WeMos D1 mini, the example program for FTRGBLED would no longer compile. This was due to the ESP8266 having a different processor/microprocessor from the Arduino. Due to this, the LED controller library needed to be changed to a library that supports the ESP8266 architecture. The solution to this was in the library FastLED by FastLED (</w:t>
+        <w:t xml:space="preserve">When the project was changed to only use the WeMos D1 mini, the example program for FTRGBLED would no longer compile. This was due to the ESP8266 having a different processor/microprocessor from the Arduino. Due to this, the LED controller library needed to be changed to a library that supports the ESP8266 architecture. The solution to this was in the library FastLED by </w:t>
+      </w:r>
+      <w:proofErr w:type="spellStart"/>
+      <w:r>
+        <w:t>FastLED</w:t>
+      </w:r>
+      <w:proofErr w:type="spellEnd"/>
+      <w:r>
+        <w:t xml:space="preserve"> (</w:t>
       </w:r>
       <w:hyperlink r:id="rId45" w:history="1">
         <w:r>
@@ -4166,7 +4171,12 @@
         </w:numPr>
       </w:pPr>
       <w:r>
-        <w:t xml:space="preserve">Arduino’s </w:t>
+        <w:t>ESP8266</w:t>
+      </w:r>
+      <w:bookmarkStart w:id="0" w:name="_GoBack"/>
+      <w:bookmarkEnd w:id="0"/>
+      <w:r>
+        <w:t xml:space="preserve"> </w:t>
       </w:r>
       <w:proofErr w:type="spellStart"/>
       <w:r>
@@ -4176,6 +4186,14 @@
       <w:r>
         <w:t xml:space="preserve"> – </w:t>
       </w:r>
+      <w:hyperlink r:id="rId46" w:history="1">
+        <w:r>
+          <w:rPr>
+            <w:rStyle w:val="Hyperlink"/>
+          </w:rPr>
+          <w:t>https://github.com/plerup/espsoftwareserial</w:t>
+        </w:r>
+      </w:hyperlink>
     </w:p>
     <w:p>
       <w:pPr>
@@ -4191,8 +4209,27 @@
       </w:r>
       <w:proofErr w:type="spellEnd"/>
       <w:r>
-        <w:t xml:space="preserve"> – </w:t>
-      </w:r>
+        <w:t xml:space="preserve"> </w:t>
+      </w:r>
+      <w:proofErr w:type="gramStart"/>
+      <w:r>
+        <w:t xml:space="preserve">– </w:t>
+      </w:r>
+      <w:r>
+        <w:t xml:space="preserve"> http://fastled.io</w:t>
+      </w:r>
+      <w:proofErr w:type="gramEnd"/>
+      <w:r>
+        <w:t xml:space="preserve"> or </w:t>
+      </w:r>
+      <w:hyperlink r:id="rId47" w:history="1">
+        <w:r>
+          <w:rPr>
+            <w:rStyle w:val="Hyperlink"/>
+          </w:rPr>
+          <w:t>https://github.com/FastLED/FastLED</w:t>
+        </w:r>
+      </w:hyperlink>
     </w:p>
     <w:p>
       <w:pPr>
@@ -4210,6 +4247,17 @@
       <w:r>
         <w:t xml:space="preserve"> FTRGBLED –</w:t>
       </w:r>
+      <w:r>
+        <w:t xml:space="preserve"> </w:t>
+      </w:r>
+      <w:hyperlink r:id="rId48" w:history="1">
+        <w:r>
+          <w:rPr>
+            <w:rStyle w:val="Hyperlink"/>
+          </w:rPr>
+          <w:t>https://github.com/freetronics/FTRGBLED/</w:t>
+        </w:r>
+      </w:hyperlink>
     </w:p>
     <w:p>
       <w:pPr>
@@ -4220,12 +4268,9 @@
         </w:numPr>
       </w:pPr>
       <w:r>
-        <w:t xml:space="preserve">Adafruit’s Unified Sensor Library </w:t>
-      </w:r>
-      <w:r>
-        <w:t xml:space="preserve">- </w:t>
-      </w:r>
-      <w:hyperlink r:id="rId46" w:history="1">
+        <w:t xml:space="preserve">Adafruit’s Unified Sensor Library - </w:t>
+      </w:r>
+      <w:hyperlink r:id="rId49" w:history="1">
         <w:r>
           <w:rPr>
             <w:rStyle w:val="Hyperlink"/>
@@ -4243,35 +4288,16 @@
         </w:numPr>
       </w:pPr>
       <w:r>
-        <w:t xml:space="preserve">Adafruit’s DHT Sensor </w:t>
-      </w:r>
-      <w:r>
-        <w:t xml:space="preserve">Library - </w:t>
-      </w:r>
-      <w:r>
-        <w:fldChar w:fldCharType="begin"/>
-      </w:r>
-      <w:r>
-        <w:instrText xml:space="preserve"> HYPERLINK "</w:instrText>
-      </w:r>
-      <w:r>
-        <w:instrText>https://github.com/adafruit/DHT-sensor-library</w:instrText>
-      </w:r>
-      <w:r>
-        <w:instrText xml:space="preserve">" </w:instrText>
-      </w:r>
-      <w:r>
-        <w:fldChar w:fldCharType="separate"/>
-      </w:r>
-      <w:r>
-        <w:rPr>
-          <w:rStyle w:val="Hyperlink"/>
-        </w:rPr>
-        <w:t>https://github.com/adafruit/DHT-sensor-library</w:t>
-      </w:r>
-      <w:r>
-        <w:fldChar w:fldCharType="end"/>
-      </w:r>
+        <w:t xml:space="preserve">Adafruit’s DHT Sensor Library - </w:t>
+      </w:r>
+      <w:hyperlink r:id="rId50" w:history="1">
+        <w:r>
+          <w:rPr>
+            <w:rStyle w:val="Hyperlink"/>
+          </w:rPr>
+          <w:t>https://github.com/adafruit/DHT-sensor-library</w:t>
+        </w:r>
+      </w:hyperlink>
     </w:p>
     <w:p>
       <w:pPr>
@@ -4284,30 +4310,14 @@
       <w:r>
         <w:t xml:space="preserve">Eclipse’s MQTT for Android - </w:t>
       </w:r>
-      <w:r>
-        <w:fldChar w:fldCharType="begin"/>
-      </w:r>
-      <w:r>
-        <w:instrText xml:space="preserve"> HYPERLINK "</w:instrText>
-      </w:r>
-      <w:r>
-        <w:instrText>https://github.com/eclipse/paho.mqtt.android</w:instrText>
-      </w:r>
-      <w:r>
-        <w:instrText xml:space="preserve">" </w:instrText>
-      </w:r>
-      <w:r>
-        <w:fldChar w:fldCharType="separate"/>
-      </w:r>
-      <w:r>
-        <w:rPr>
-          <w:rStyle w:val="Hyperlink"/>
-        </w:rPr>
-        <w:t>https://github.com/eclipse/paho.mqtt.android</w:t>
-      </w:r>
-      <w:r>
-        <w:fldChar w:fldCharType="end"/>
-      </w:r>
+      <w:hyperlink r:id="rId51" w:history="1">
+        <w:r>
+          <w:rPr>
+            <w:rStyle w:val="Hyperlink"/>
+          </w:rPr>
+          <w:t>https://github.com/eclipse/paho.mqtt.android</w:t>
+        </w:r>
+      </w:hyperlink>
     </w:p>
     <w:p>
       <w:pPr>
@@ -4328,7 +4338,7 @@
       <w:r>
         <w:t xml:space="preserve"> MQTT for Arduino - </w:t>
       </w:r>
-      <w:hyperlink r:id="rId47" w:history="1">
+      <w:hyperlink r:id="rId52" w:history="1">
         <w:r>
           <w:rPr>
             <w:rStyle w:val="Hyperlink"/>
@@ -4353,7 +4363,7 @@
       <w:r>
         <w:t xml:space="preserve"> - </w:t>
       </w:r>
-      <w:hyperlink r:id="rId48" w:history="1">
+      <w:hyperlink r:id="rId53" w:history="1">
         <w:r>
           <w:rPr>
             <w:rStyle w:val="Hyperlink"/>
@@ -4378,7 +4388,7 @@
       <w:r>
         <w:t xml:space="preserve">ESP8266 Board - </w:t>
       </w:r>
-      <w:hyperlink r:id="rId49" w:history="1">
+      <w:hyperlink r:id="rId54" w:history="1">
         <w:r>
           <w:rPr>
             <w:rStyle w:val="Hyperlink"/>
@@ -4420,12 +4430,9 @@
       </w:r>
       <w:proofErr w:type="spellEnd"/>
       <w:r>
-        <w:t xml:space="preserve"> </w:t>
-      </w:r>
-      <w:r>
-        <w:t xml:space="preserve"> - </w:t>
-      </w:r>
-      <w:hyperlink r:id="rId50" w:history="1">
+        <w:t xml:space="preserve">  - </w:t>
+      </w:r>
+      <w:hyperlink r:id="rId55" w:history="1">
         <w:r>
           <w:rPr>
             <w:rStyle w:val="Hyperlink"/>
@@ -4450,7 +4457,7 @@
       <w:r>
         <w:t xml:space="preserve">Adafruit DHT Sensors - </w:t>
       </w:r>
-      <w:hyperlink r:id="rId51" w:history="1">
+      <w:hyperlink r:id="rId56" w:history="1">
         <w:r>
           <w:rPr>
             <w:rStyle w:val="Hyperlink"/>
@@ -4464,8 +4471,6 @@
         <w:pStyle w:val="ListParagraph"/>
         <w:ind w:left="1174"/>
       </w:pPr>
-      <w:bookmarkStart w:id="0" w:name="_GoBack"/>
-      <w:bookmarkEnd w:id="0"/>
     </w:p>
     <w:p>
       <w:r>
@@ -4518,7 +4523,7 @@
       <w:r>
         <w:t xml:space="preserve"> (</w:t>
       </w:r>
-      <w:hyperlink r:id="rId52" w:history="1">
+      <w:hyperlink r:id="rId57" w:history="1">
         <w:r>
           <w:rPr>
             <w:rStyle w:val="Hyperlink"/>
@@ -4559,7 +4564,7 @@
       <w:r>
         <w:t>, however a separate version of this must be downloaded for implementation on the ESP8266. The library must be downloaded online (</w:t>
       </w:r>
-      <w:hyperlink r:id="rId53" w:history="1">
+      <w:hyperlink r:id="rId58" w:history="1">
         <w:r>
           <w:rPr>
             <w:rStyle w:val="Hyperlink"/>
@@ -4603,7 +4608,7 @@
                     <pic:cNvPicPr/>
                   </pic:nvPicPr>
                   <pic:blipFill>
-                    <a:blip r:embed="rId54">
+                    <a:blip r:embed="rId59">
                       <a:extLst>
                         <a:ext uri="{28A0092B-C50C-407E-A947-70E740481C1C}">
                           <a14:useLocalDpi xmlns:a14="http://schemas.microsoft.com/office/drawing/2010/main" val="0"/>
@@ -5001,7 +5006,7 @@
       <w:r>
         <w:t xml:space="preserve"> Library and the ESP8266 SoftwareSerial Library addition(</w:t>
       </w:r>
-      <w:hyperlink r:id="rId55" w:history="1">
+      <w:hyperlink r:id="rId60" w:history="1">
         <w:r>
           <w:rPr>
             <w:rStyle w:val="Hyperlink"/>
@@ -5046,7 +5051,7 @@
       <w:r>
         <w:t xml:space="preserve"> MQTT library (</w:t>
       </w:r>
-      <w:hyperlink r:id="rId56" w:history="1">
+      <w:hyperlink r:id="rId61" w:history="1">
         <w:r>
           <w:rPr>
             <w:rStyle w:val="Hyperlink"/>
@@ -5060,7 +5065,7 @@
     </w:p>
     <w:p/>
     <w:sectPr>
-      <w:headerReference w:type="default" r:id="rId57"/>
+      <w:headerReference w:type="default" r:id="rId62"/>
       <w:pgSz w:w="11906" w:h="16838"/>
       <w:pgMar w:top="1440" w:right="1440" w:bottom="1440" w:left="1440" w:header="708" w:footer="708" w:gutter="0"/>
       <w:pgNumType w:start="0"/>
@@ -7705,7 +7710,7 @@
 </file>
 
 <file path=customXml/itemProps2.xml><?xml version="1.0" encoding="utf-8"?>
-<ds:datastoreItem xmlns:ds="http://schemas.openxmlformats.org/officeDocument/2006/customXml" ds:itemID="{769258B2-BBEA-45FD-B823-1EFC63974570}">
+<ds:datastoreItem xmlns:ds="http://schemas.openxmlformats.org/officeDocument/2006/customXml" ds:itemID="{FDDDA28F-5344-4FD5-BB76-4A17A06CEFE1}">
   <ds:schemaRefs>
     <ds:schemaRef ds:uri="http://schemas.openxmlformats.org/officeDocument/2006/bibliography"/>
   </ds:schemaRefs>

</xml_diff>